<commit_message>
reworked the planning report document
</commit_message>
<xml_diff>
--- a/planning report.docx
+++ b/planning report.docx
@@ -90,7 +90,6 @@
           <w:highlight w:val="yellow"/>
         </w:rPr>
       </w:pPr>
-      <w:proofErr w:type="spellStart"/>
       <w:r>
         <w:rPr>
           <w:rFonts w:ascii="Cambria-Bold" w:hAnsi="Cambria-Bold" w:cs="Cambria-Bold"/>
@@ -102,35 +101,25 @@
         </w:rPr>
         <w:t>Authours</w:t>
       </w:r>
-      <w:proofErr w:type="spellEnd"/>
-    </w:p>
-    <w:p>
-      <w:pPr>
-        <w:autoSpaceDE w:val="0"/>
-        <w:autoSpaceDN w:val="0"/>
-        <w:adjustRightInd w:val="0"/>
-        <w:spacing w:after="0" w:line="240" w:lineRule="auto"/>
-        <w:rPr>
-          <w:rFonts w:ascii="Calibri" w:hAnsi="Calibri" w:cs="Calibri"/>
-          <w:color w:val="000000"/>
-        </w:rPr>
-      </w:pPr>
-      <w:r>
-        <w:rPr>
-          <w:rFonts w:ascii="Calibri" w:hAnsi="Calibri" w:cs="Calibri"/>
-          <w:color w:val="000000"/>
-        </w:rPr>
-        <w:t xml:space="preserve">Paul </w:t>
-      </w:r>
-      <w:proofErr w:type="spellStart"/>
-      <w:r>
-        <w:rPr>
-          <w:rFonts w:ascii="Calibri" w:hAnsi="Calibri" w:cs="Calibri"/>
-          <w:color w:val="000000"/>
-        </w:rPr>
-        <w:t>Nedstrand</w:t>
-      </w:r>
-      <w:proofErr w:type="spellEnd"/>
+    </w:p>
+    <w:p>
+      <w:pPr>
+        <w:autoSpaceDE w:val="0"/>
+        <w:autoSpaceDN w:val="0"/>
+        <w:adjustRightInd w:val="0"/>
+        <w:spacing w:after="0" w:line="240" w:lineRule="auto"/>
+        <w:rPr>
+          <w:rFonts w:ascii="Calibri" w:hAnsi="Calibri" w:cs="Calibri"/>
+          <w:color w:val="000000"/>
+        </w:rPr>
+      </w:pPr>
+      <w:r>
+        <w:rPr>
+          <w:rFonts w:ascii="Calibri" w:hAnsi="Calibri" w:cs="Calibri"/>
+          <w:color w:val="000000"/>
+        </w:rPr>
+        <w:t>Paul Nedstrand</w:t>
+      </w:r>
     </w:p>
     <w:p>
       <w:pPr>
@@ -242,12 +231,6 @@
         <w:adjustRightInd w:val="0"/>
         <w:spacing w:after="0" w:line="240" w:lineRule="auto"/>
         <w:rPr>
-          <w:rFonts w:ascii="Calibri" w:hAnsi="Calibri" w:cs="Calibri"/>
-          <w:color w:val="000000"/>
-        </w:rPr>
-      </w:pPr>
-      <w:r>
-        <w:rPr>
           <w:rFonts w:ascii="Cambria-Bold" w:hAnsi="Cambria-Bold" w:cs="Cambria-Bold"/>
           <w:b/>
           <w:bCs/>
@@ -255,77 +238,6 @@
           <w:sz w:val="26"/>
           <w:szCs w:val="26"/>
         </w:rPr>
-        <w:t>Problem formulation</w:t>
-      </w:r>
-    </w:p>
-    <w:p>
-      <w:pPr>
-        <w:autoSpaceDE w:val="0"/>
-        <w:autoSpaceDN w:val="0"/>
-        <w:adjustRightInd w:val="0"/>
-        <w:spacing w:after="0" w:line="240" w:lineRule="auto"/>
-        <w:rPr>
-          <w:rFonts w:ascii="Calibri" w:hAnsi="Calibri" w:cs="Calibri"/>
-          <w:color w:val="000000"/>
-        </w:rPr>
-      </w:pPr>
-      <w:r>
-        <w:rPr>
-          <w:rFonts w:ascii="Calibri" w:hAnsi="Calibri" w:cs="Calibri"/>
-          <w:color w:val="000000"/>
-        </w:rPr>
-        <w:t xml:space="preserve">The purpose is to help Long Term Evolution Interoperability Development Testing (LTE IODT) Data analysis. LTE IODT wants to automatically generate analysis of Link Adaptation (LA) and Hybrid Automatic Repeat Request (HARQ) tests where we sweep through Signal to Interference plus Noise Ratio (SINR) for different channel models. </w:t>
-      </w:r>
-      <w:r>
-        <w:rPr>
-          <w:rFonts w:ascii="Calibri" w:hAnsi="Calibri" w:cs="Calibri"/>
-          <w:color w:val="000000"/>
-        </w:rPr>
-        <w:t xml:space="preserve">This is important because we would be able to see the SINR, SNR and throughput in a clearer way in relation to the 3GPP standard. </w:t>
-      </w:r>
-      <w:r>
-        <w:rPr>
-          <w:rFonts w:ascii="Calibri" w:hAnsi="Calibri" w:cs="Calibri"/>
-          <w:color w:val="000000"/>
-        </w:rPr>
-        <w:t>The LTE IODT lab test logs give a unique opportunity to look into detailed behavior of link and rank adaptation for both downlink and uplink.</w:t>
-      </w:r>
-    </w:p>
-    <w:p>
-      <w:pPr>
-        <w:autoSpaceDE w:val="0"/>
-        <w:autoSpaceDN w:val="0"/>
-        <w:adjustRightInd w:val="0"/>
-        <w:spacing w:after="0" w:line="240" w:lineRule="auto"/>
-        <w:rPr>
-          <w:rFonts w:ascii="Calibri" w:hAnsi="Calibri" w:cs="Calibri"/>
-          <w:color w:val="000000"/>
-        </w:rPr>
-      </w:pPr>
-    </w:p>
-    <w:p>
-      <w:pPr>
-        <w:autoSpaceDE w:val="0"/>
-        <w:autoSpaceDN w:val="0"/>
-        <w:adjustRightInd w:val="0"/>
-        <w:spacing w:after="0" w:line="240" w:lineRule="auto"/>
-        <w:rPr>
-          <w:rFonts w:ascii="Calibri" w:hAnsi="Calibri" w:cs="Calibri"/>
-          <w:color w:val="000000"/>
-        </w:rPr>
-      </w:pPr>
-    </w:p>
-    <w:p>
-      <w:pPr>
-        <w:autoSpaceDE w:val="0"/>
-        <w:autoSpaceDN w:val="0"/>
-        <w:adjustRightInd w:val="0"/>
-        <w:spacing w:after="0" w:line="240" w:lineRule="auto"/>
-        <w:rPr>
-          <w:rFonts w:ascii="Calibri" w:hAnsi="Calibri" w:cs="Calibri"/>
-          <w:color w:val="000000"/>
-          <w:lang w:val="sv-SE"/>
-        </w:rPr>
       </w:pPr>
       <w:r>
         <w:rPr>
@@ -335,234 +247,16 @@
           <w:color w:val="4F83BE"/>
           <w:sz w:val="26"/>
           <w:szCs w:val="26"/>
-          <w:lang w:val="sv-SE"/>
-        </w:rPr>
-        <w:t>Our approach</w:t>
-      </w:r>
-    </w:p>
-    <w:p>
-      <w:pPr>
-        <w:autoSpaceDE w:val="0"/>
-        <w:autoSpaceDN w:val="0"/>
-        <w:adjustRightInd w:val="0"/>
-        <w:spacing w:after="0" w:line="240" w:lineRule="auto"/>
-        <w:rPr>
-          <w:rFonts w:ascii="Calibri" w:hAnsi="Calibri" w:cs="Calibri"/>
-          <w:color w:val="000000"/>
-        </w:rPr>
-      </w:pPr>
-      <w:r>
-        <w:rPr>
-          <w:rFonts w:ascii="Calibri" w:hAnsi="Calibri" w:cs="Calibri"/>
-          <w:color w:val="000000"/>
-        </w:rPr>
-        <w:t>We will rec</w:t>
-      </w:r>
-      <w:r>
-        <w:rPr>
-          <w:rFonts w:ascii="Calibri" w:hAnsi="Calibri" w:cs="Calibri"/>
-          <w:color w:val="000000"/>
-        </w:rPr>
-        <w:t>e</w:t>
-      </w:r>
-      <w:r>
-        <w:rPr>
-          <w:rFonts w:ascii="Calibri" w:hAnsi="Calibri" w:cs="Calibri"/>
-          <w:color w:val="000000"/>
-        </w:rPr>
-        <w:t>i</w:t>
-      </w:r>
-      <w:r>
-        <w:rPr>
-          <w:rFonts w:ascii="Calibri" w:hAnsi="Calibri" w:cs="Calibri"/>
-          <w:color w:val="000000"/>
-        </w:rPr>
-        <w:t>ve</w:t>
-      </w:r>
-      <w:r>
-        <w:rPr>
-          <w:rFonts w:ascii="Calibri" w:hAnsi="Calibri" w:cs="Calibri"/>
-          <w:color w:val="000000"/>
-        </w:rPr>
-        <w:t xml:space="preserve"> data from Eric</w:t>
-      </w:r>
-      <w:r>
-        <w:rPr>
-          <w:rFonts w:ascii="Calibri" w:hAnsi="Calibri" w:cs="Calibri"/>
-          <w:color w:val="000000"/>
-        </w:rPr>
-        <w:t>s</w:t>
-      </w:r>
-      <w:r>
-        <w:rPr>
-          <w:rFonts w:ascii="Calibri" w:hAnsi="Calibri" w:cs="Calibri"/>
-          <w:color w:val="000000"/>
-        </w:rPr>
-        <w:t>s</w:t>
-      </w:r>
-      <w:r>
-        <w:rPr>
-          <w:rFonts w:ascii="Calibri" w:hAnsi="Calibri" w:cs="Calibri"/>
-          <w:color w:val="000000"/>
-        </w:rPr>
-        <w:t>on in form of log file</w:t>
-      </w:r>
-      <w:r>
-        <w:rPr>
-          <w:rFonts w:ascii="Calibri" w:hAnsi="Calibri" w:cs="Calibri"/>
-          <w:color w:val="000000"/>
-        </w:rPr>
-        <w:t>, on a disk</w:t>
-      </w:r>
-      <w:r>
-        <w:rPr>
-          <w:rFonts w:ascii="Calibri" w:hAnsi="Calibri" w:cs="Calibri"/>
-          <w:color w:val="000000"/>
-        </w:rPr>
-        <w:t xml:space="preserve">. </w:t>
-      </w:r>
-      <w:r>
-        <w:rPr>
-          <w:rFonts w:ascii="Calibri" w:hAnsi="Calibri" w:cs="Calibri"/>
-          <w:color w:val="000000"/>
-        </w:rPr>
-        <w:t>We will analyze t</w:t>
-      </w:r>
-      <w:r>
-        <w:rPr>
-          <w:rFonts w:ascii="Calibri" w:hAnsi="Calibri" w:cs="Calibri"/>
-          <w:color w:val="000000"/>
-        </w:rPr>
-        <w:t xml:space="preserve">his data (with the help of </w:t>
-      </w:r>
-      <w:proofErr w:type="spellStart"/>
-      <w:r>
-        <w:rPr>
-          <w:rFonts w:ascii="Calibri" w:hAnsi="Calibri" w:cs="Calibri"/>
-          <w:color w:val="000000"/>
-        </w:rPr>
-        <w:t>i.e</w:t>
-      </w:r>
-      <w:proofErr w:type="spellEnd"/>
-      <w:r>
-        <w:rPr>
-          <w:rFonts w:ascii="Calibri" w:hAnsi="Calibri" w:cs="Calibri"/>
-          <w:color w:val="000000"/>
-        </w:rPr>
-        <w:t xml:space="preserve"> </w:t>
-      </w:r>
-      <w:proofErr w:type="spellStart"/>
-      <w:r>
-        <w:rPr>
-          <w:rFonts w:ascii="Calibri" w:hAnsi="Calibri" w:cs="Calibri"/>
-          <w:color w:val="000000"/>
-        </w:rPr>
-        <w:t>M</w:t>
-      </w:r>
-      <w:r>
-        <w:rPr>
-          <w:rFonts w:ascii="Calibri" w:hAnsi="Calibri" w:cs="Calibri"/>
-          <w:color w:val="000000"/>
-        </w:rPr>
-        <w:t>atlab</w:t>
-      </w:r>
-      <w:proofErr w:type="spellEnd"/>
-      <w:r>
-        <w:rPr>
-          <w:rFonts w:ascii="Calibri" w:hAnsi="Calibri" w:cs="Calibri"/>
-          <w:color w:val="000000"/>
-        </w:rPr>
-        <w:t xml:space="preserve"> or some other suitable tool) in the perspective of SNR, (Signal-to-noise ratio), SINR (Signal-to-interference-noise ratio), throughput among other things to see if the data me</w:t>
-      </w:r>
-      <w:r>
-        <w:rPr>
-          <w:rFonts w:ascii="Calibri" w:hAnsi="Calibri" w:cs="Calibri"/>
-          <w:color w:val="000000"/>
-        </w:rPr>
-        <w:t>ets the requirement of the 3GPP</w:t>
-      </w:r>
-      <w:r>
-        <w:rPr>
-          <w:rFonts w:ascii="Calibri" w:hAnsi="Calibri" w:cs="Calibri"/>
-          <w:color w:val="000000"/>
-        </w:rPr>
-        <w:t xml:space="preserve"> standards.  We will interview r</w:t>
-      </w:r>
-      <w:r>
-        <w:rPr>
-          <w:rFonts w:ascii="Calibri" w:hAnsi="Calibri" w:cs="Calibri"/>
-          <w:color w:val="000000"/>
-        </w:rPr>
-        <w:t xml:space="preserve">elevant employees at Ericsson and ask them what </w:t>
-      </w:r>
-      <w:r>
-        <w:rPr>
-          <w:rFonts w:ascii="Calibri" w:hAnsi="Calibri" w:cs="Calibri"/>
-          <w:color w:val="000000"/>
-        </w:rPr>
-        <w:t>the most important task</w:t>
-      </w:r>
-      <w:r>
-        <w:rPr>
-          <w:rFonts w:ascii="Calibri" w:hAnsi="Calibri" w:cs="Calibri"/>
-          <w:color w:val="000000"/>
-        </w:rPr>
-        <w:t>s are</w:t>
-      </w:r>
-      <w:r>
-        <w:rPr>
-          <w:rFonts w:ascii="Calibri" w:hAnsi="Calibri" w:cs="Calibri"/>
-          <w:color w:val="000000"/>
-        </w:rPr>
-        <w:t xml:space="preserve"> to accomplish, how they will use our work, the purpose etc. When the work is done we will compare the things we have analyzed with the 3</w:t>
-      </w:r>
-      <w:r>
-        <w:rPr>
-          <w:rFonts w:ascii="Calibri" w:hAnsi="Calibri" w:cs="Calibri"/>
-          <w:color w:val="000000"/>
-        </w:rPr>
-        <w:t xml:space="preserve">GPP </w:t>
-      </w:r>
-      <w:r>
-        <w:rPr>
-          <w:rFonts w:ascii="Calibri" w:hAnsi="Calibri" w:cs="Calibri"/>
-          <w:color w:val="000000"/>
-        </w:rPr>
-        <w:t>standard</w:t>
-      </w:r>
-      <w:r>
-        <w:rPr>
-          <w:rFonts w:ascii="Calibri" w:hAnsi="Calibri" w:cs="Calibri"/>
-          <w:color w:val="000000"/>
-        </w:rPr>
-        <w:t>.</w:t>
-      </w:r>
-    </w:p>
-    <w:p>
-      <w:pPr>
-        <w:autoSpaceDE w:val="0"/>
-        <w:autoSpaceDN w:val="0"/>
-        <w:adjustRightInd w:val="0"/>
-        <w:spacing w:after="0" w:line="240" w:lineRule="auto"/>
-        <w:rPr>
-          <w:rFonts w:ascii="Calibri" w:hAnsi="Calibri" w:cs="Calibri"/>
-          <w:color w:val="000000"/>
-        </w:rPr>
-      </w:pPr>
-    </w:p>
-    <w:p>
-      <w:pPr>
-        <w:autoSpaceDE w:val="0"/>
-        <w:autoSpaceDN w:val="0"/>
-        <w:adjustRightInd w:val="0"/>
-        <w:spacing w:after="0" w:line="240" w:lineRule="auto"/>
-        <w:rPr>
-          <w:rFonts w:ascii="Calibri" w:hAnsi="Calibri" w:cs="Calibri"/>
-          <w:color w:val="000000"/>
-        </w:rPr>
-      </w:pPr>
-      <w:proofErr w:type="spellStart"/>
-      <w:r>
+        </w:rPr>
+        <w:t>Problem formulation</w:t>
+      </w:r>
+    </w:p>
+    <w:p>
+      <w:pPr>
+        <w:autoSpaceDE w:val="0"/>
+        <w:autoSpaceDN w:val="0"/>
+        <w:adjustRightInd w:val="0"/>
+        <w:spacing w:after="0" w:line="240" w:lineRule="auto"/>
         <w:rPr>
           <w:rFonts w:ascii="Cambria-Bold" w:hAnsi="Cambria-Bold" w:cs="Cambria-Bold"/>
           <w:b/>
@@ -571,9 +265,381 @@
           <w:sz w:val="26"/>
           <w:szCs w:val="26"/>
         </w:rPr>
-        <w:t>Litterature</w:t>
-      </w:r>
-      <w:proofErr w:type="spellEnd"/>
+      </w:pPr>
+    </w:p>
+    <w:p>
+      <w:pPr>
+        <w:autoSpaceDE w:val="0"/>
+        <w:autoSpaceDN w:val="0"/>
+        <w:adjustRightInd w:val="0"/>
+        <w:spacing w:after="0" w:line="240" w:lineRule="auto"/>
+        <w:rPr>
+          <w:rFonts w:ascii="Calibri" w:hAnsi="Calibri" w:cs="Calibri"/>
+          <w:color w:val="000000"/>
+        </w:rPr>
+      </w:pPr>
+      <w:r>
+        <w:rPr>
+          <w:rFonts w:ascii="Calibri" w:hAnsi="Calibri" w:cs="Calibri"/>
+          <w:color w:val="000000"/>
+        </w:rPr>
+        <w:t xml:space="preserve">Q: </w:t>
+      </w:r>
+      <w:r>
+        <w:rPr>
+          <w:rFonts w:ascii="Calibri" w:hAnsi="Calibri" w:cs="Calibri"/>
+          <w:color w:val="000000"/>
+        </w:rPr>
+        <w:t>How c</w:t>
+      </w:r>
+      <w:r>
+        <w:rPr>
+          <w:rFonts w:ascii="Calibri" w:hAnsi="Calibri" w:cs="Calibri"/>
+          <w:color w:val="000000"/>
+        </w:rPr>
+        <w:t xml:space="preserve">an we know how well the LTE is </w:t>
+      </w:r>
+      <w:r>
+        <w:rPr>
+          <w:rFonts w:ascii="Calibri" w:hAnsi="Calibri" w:cs="Calibri"/>
+          <w:color w:val="000000"/>
+        </w:rPr>
+        <w:t xml:space="preserve">working under different interference conditions? </w:t>
+      </w:r>
+    </w:p>
+    <w:p>
+      <w:pPr>
+        <w:autoSpaceDE w:val="0"/>
+        <w:autoSpaceDN w:val="0"/>
+        <w:adjustRightInd w:val="0"/>
+        <w:spacing w:after="0" w:line="240" w:lineRule="auto"/>
+        <w:rPr>
+          <w:rFonts w:ascii="Calibri" w:hAnsi="Calibri" w:cs="Calibri"/>
+          <w:color w:val="000000"/>
+        </w:rPr>
+      </w:pPr>
+      <w:r>
+        <w:rPr>
+          <w:rFonts w:ascii="Calibri" w:hAnsi="Calibri" w:cs="Calibri"/>
+          <w:color w:val="000000"/>
+        </w:rPr>
+        <w:t>A: by analyzing data that are logged at the base station, we can see what the throughput at different interference circumstition</w:t>
+      </w:r>
+    </w:p>
+    <w:p>
+      <w:pPr>
+        <w:autoSpaceDE w:val="0"/>
+        <w:autoSpaceDN w:val="0"/>
+        <w:adjustRightInd w:val="0"/>
+        <w:spacing w:after="0" w:line="240" w:lineRule="auto"/>
+        <w:rPr>
+          <w:rFonts w:ascii="Calibri" w:hAnsi="Calibri" w:cs="Calibri"/>
+          <w:color w:val="000000"/>
+        </w:rPr>
+      </w:pPr>
+    </w:p>
+    <w:p>
+      <w:pPr>
+        <w:autoSpaceDE w:val="0"/>
+        <w:autoSpaceDN w:val="0"/>
+        <w:adjustRightInd w:val="0"/>
+        <w:spacing w:after="0" w:line="240" w:lineRule="auto"/>
+        <w:rPr>
+          <w:rFonts w:ascii="Calibri" w:hAnsi="Calibri" w:cs="Calibri"/>
+          <w:color w:val="000000"/>
+        </w:rPr>
+      </w:pPr>
+      <w:r>
+        <w:rPr>
+          <w:rFonts w:ascii="Calibri" w:hAnsi="Calibri" w:cs="Calibri"/>
+          <w:color w:val="000000"/>
+        </w:rPr>
+        <w:t xml:space="preserve">Q: </w:t>
+      </w:r>
+      <w:r>
+        <w:rPr>
+          <w:rFonts w:ascii="Calibri" w:hAnsi="Calibri" w:cs="Calibri"/>
+          <w:color w:val="000000"/>
+        </w:rPr>
+        <w:t xml:space="preserve">How can we know how that LTE is fulfilling the standard (requirments)? </w:t>
+      </w:r>
+    </w:p>
+    <w:p>
+      <w:pPr>
+        <w:autoSpaceDE w:val="0"/>
+        <w:autoSpaceDN w:val="0"/>
+        <w:adjustRightInd w:val="0"/>
+        <w:spacing w:after="0" w:line="240" w:lineRule="auto"/>
+        <w:rPr>
+          <w:rFonts w:ascii="Calibri" w:hAnsi="Calibri" w:cs="Calibri"/>
+          <w:color w:val="000000"/>
+        </w:rPr>
+      </w:pPr>
+      <w:r>
+        <w:rPr>
+          <w:rFonts w:ascii="Calibri" w:hAnsi="Calibri" w:cs="Calibri"/>
+          <w:color w:val="000000"/>
+        </w:rPr>
+        <w:t xml:space="preserve">A: By looking at reference data given by Ericsson. We </w:t>
+      </w:r>
+      <w:r>
+        <w:rPr>
+          <w:rFonts w:ascii="Calibri" w:hAnsi="Calibri" w:cs="Calibri"/>
+          <w:color w:val="000000"/>
+        </w:rPr>
+        <w:t>can compare our result with reference data.</w:t>
+      </w:r>
+    </w:p>
+    <w:p>
+      <w:pPr>
+        <w:autoSpaceDE w:val="0"/>
+        <w:autoSpaceDN w:val="0"/>
+        <w:adjustRightInd w:val="0"/>
+        <w:spacing w:after="0" w:line="240" w:lineRule="auto"/>
+        <w:rPr>
+          <w:rFonts w:ascii="Calibri" w:hAnsi="Calibri" w:cs="Calibri"/>
+          <w:color w:val="000000"/>
+        </w:rPr>
+      </w:pPr>
+    </w:p>
+    <w:p>
+      <w:pPr>
+        <w:autoSpaceDE w:val="0"/>
+        <w:autoSpaceDN w:val="0"/>
+        <w:adjustRightInd w:val="0"/>
+        <w:spacing w:after="0" w:line="240" w:lineRule="auto"/>
+        <w:rPr>
+          <w:rFonts w:ascii="Calibri" w:hAnsi="Calibri" w:cs="Calibri"/>
+          <w:color w:val="000000"/>
+        </w:rPr>
+      </w:pPr>
+      <w:r>
+        <w:rPr>
+          <w:rFonts w:ascii="Calibri" w:hAnsi="Calibri" w:cs="Calibri"/>
+          <w:color w:val="000000"/>
+        </w:rPr>
+        <w:t>What kind of data we will be looking at? Internet, voice, textmessage?</w:t>
+      </w:r>
+    </w:p>
+    <w:p>
+      <w:pPr>
+        <w:autoSpaceDE w:val="0"/>
+        <w:autoSpaceDN w:val="0"/>
+        <w:adjustRightInd w:val="0"/>
+        <w:spacing w:after="0" w:line="240" w:lineRule="auto"/>
+        <w:rPr>
+          <w:rFonts w:ascii="Calibri" w:hAnsi="Calibri" w:cs="Calibri"/>
+          <w:color w:val="000000"/>
+        </w:rPr>
+      </w:pPr>
+    </w:p>
+    <w:p>
+      <w:pPr>
+        <w:autoSpaceDE w:val="0"/>
+        <w:autoSpaceDN w:val="0"/>
+        <w:adjustRightInd w:val="0"/>
+        <w:spacing w:after="0" w:line="240" w:lineRule="auto"/>
+        <w:rPr>
+          <w:rFonts w:ascii="Calibri" w:hAnsi="Calibri" w:cs="Calibri"/>
+          <w:color w:val="000000"/>
+        </w:rPr>
+      </w:pPr>
+    </w:p>
+    <w:p>
+      <w:pPr>
+        <w:autoSpaceDE w:val="0"/>
+        <w:autoSpaceDN w:val="0"/>
+        <w:adjustRightInd w:val="0"/>
+        <w:spacing w:after="0" w:line="240" w:lineRule="auto"/>
+        <w:rPr>
+          <w:rFonts w:ascii="Calibri" w:hAnsi="Calibri" w:cs="Calibri"/>
+          <w:color w:val="000000"/>
+        </w:rPr>
+      </w:pPr>
+    </w:p>
+    <w:p>
+      <w:pPr>
+        <w:autoSpaceDE w:val="0"/>
+        <w:autoSpaceDN w:val="0"/>
+        <w:adjustRightInd w:val="0"/>
+        <w:spacing w:after="0" w:line="240" w:lineRule="auto"/>
+        <w:rPr>
+          <w:rFonts w:ascii="Calibri" w:hAnsi="Calibri" w:cs="Calibri"/>
+          <w:color w:val="000000"/>
+        </w:rPr>
+      </w:pPr>
+    </w:p>
+    <w:p>
+      <w:pPr>
+        <w:autoSpaceDE w:val="0"/>
+        <w:autoSpaceDN w:val="0"/>
+        <w:adjustRightInd w:val="0"/>
+        <w:spacing w:after="0" w:line="240" w:lineRule="auto"/>
+        <w:rPr>
+          <w:rFonts w:ascii="Calibri" w:hAnsi="Calibri" w:cs="Calibri"/>
+          <w:color w:val="000000"/>
+        </w:rPr>
+      </w:pPr>
+    </w:p>
+    <w:p>
+      <w:pPr>
+        <w:autoSpaceDE w:val="0"/>
+        <w:autoSpaceDN w:val="0"/>
+        <w:adjustRightInd w:val="0"/>
+        <w:spacing w:after="0" w:line="240" w:lineRule="auto"/>
+        <w:rPr>
+          <w:rFonts w:ascii="Calibri" w:hAnsi="Calibri" w:cs="Calibri"/>
+          <w:color w:val="000000"/>
+        </w:rPr>
+      </w:pPr>
+      <w:r>
+        <w:rPr>
+          <w:rFonts w:ascii="Calibri" w:hAnsi="Calibri" w:cs="Calibri"/>
+          <w:color w:val="000000"/>
+        </w:rPr>
+        <w:t>What are the requirments for lte under different circumstances?</w:t>
+      </w:r>
+    </w:p>
+    <w:p>
+      <w:pPr>
+        <w:autoSpaceDE w:val="0"/>
+        <w:autoSpaceDN w:val="0"/>
+        <w:adjustRightInd w:val="0"/>
+        <w:spacing w:after="0" w:line="240" w:lineRule="auto"/>
+        <w:rPr>
+          <w:rFonts w:ascii="Calibri" w:hAnsi="Calibri" w:cs="Calibri"/>
+          <w:color w:val="000000"/>
+        </w:rPr>
+      </w:pPr>
+    </w:p>
+    <w:p>
+      <w:pPr>
+        <w:autoSpaceDE w:val="0"/>
+        <w:autoSpaceDN w:val="0"/>
+        <w:adjustRightInd w:val="0"/>
+        <w:spacing w:after="0" w:line="240" w:lineRule="auto"/>
+        <w:rPr>
+          <w:rFonts w:ascii="Calibri" w:hAnsi="Calibri" w:cs="Calibri"/>
+          <w:color w:val="000000"/>
+        </w:rPr>
+      </w:pPr>
+    </w:p>
+    <w:p>
+      <w:pPr>
+        <w:autoSpaceDE w:val="0"/>
+        <w:autoSpaceDN w:val="0"/>
+        <w:adjustRightInd w:val="0"/>
+        <w:spacing w:after="0" w:line="240" w:lineRule="auto"/>
+        <w:rPr>
+          <w:rFonts w:ascii="Calibri" w:hAnsi="Calibri" w:cs="Calibri"/>
+          <w:color w:val="000000"/>
+        </w:rPr>
+      </w:pPr>
+    </w:p>
+    <w:p>
+      <w:pPr>
+        <w:autoSpaceDE w:val="0"/>
+        <w:autoSpaceDN w:val="0"/>
+        <w:adjustRightInd w:val="0"/>
+        <w:spacing w:after="0" w:line="240" w:lineRule="auto"/>
+        <w:rPr>
+          <w:rFonts w:ascii="Calibri" w:hAnsi="Calibri" w:cs="Calibri"/>
+          <w:color w:val="000000"/>
+        </w:rPr>
+      </w:pPr>
+    </w:p>
+    <w:p>
+      <w:pPr>
+        <w:autoSpaceDE w:val="0"/>
+        <w:autoSpaceDN w:val="0"/>
+        <w:adjustRightInd w:val="0"/>
+        <w:spacing w:after="0" w:line="240" w:lineRule="auto"/>
+        <w:rPr>
+          <w:rFonts w:ascii="Calibri" w:hAnsi="Calibri" w:cs="Calibri"/>
+          <w:color w:val="000000"/>
+        </w:rPr>
+      </w:pPr>
+    </w:p>
+    <w:p>
+      <w:pPr>
+        <w:autoSpaceDE w:val="0"/>
+        <w:autoSpaceDN w:val="0"/>
+        <w:adjustRightInd w:val="0"/>
+        <w:spacing w:after="0" w:line="240" w:lineRule="auto"/>
+        <w:rPr>
+          <w:rFonts w:ascii="Calibri" w:hAnsi="Calibri" w:cs="Calibri"/>
+          <w:color w:val="000000"/>
+        </w:rPr>
+      </w:pPr>
+    </w:p>
+    <w:p>
+      <w:pPr>
+        <w:autoSpaceDE w:val="0"/>
+        <w:autoSpaceDN w:val="0"/>
+        <w:adjustRightInd w:val="0"/>
+        <w:spacing w:after="0" w:line="240" w:lineRule="auto"/>
+        <w:rPr>
+          <w:rFonts w:ascii="Calibri" w:hAnsi="Calibri" w:cs="Calibri"/>
+          <w:color w:val="000000"/>
+        </w:rPr>
+      </w:pPr>
+      <w:r>
+        <w:rPr>
+          <w:rFonts w:ascii="Calibri" w:hAnsi="Calibri" w:cs="Calibri"/>
+          <w:color w:val="000000"/>
+        </w:rPr>
+        <w:t xml:space="preserve">The purpose is to help Long Term Evolution Interoperability Development Testing (LTE IODT) Data analysis. LTE IODT wants to automatically generate analysis of Link Adaptation (LA) and Hybrid Automatic Repeat Request (HARQ) tests where we sweep through Signal to Interference plus Noise Ratio (SINR) for different channel models. </w:t>
+      </w:r>
+      <w:r>
+        <w:rPr>
+          <w:rFonts w:ascii="Calibri" w:hAnsi="Calibri" w:cs="Calibri"/>
+          <w:color w:val="000000"/>
+        </w:rPr>
+        <w:t xml:space="preserve">This is important because we would be able to see the SINR, SNR and throughput in a clearer way in relation to the 3GPP standard. </w:t>
+      </w:r>
+      <w:r>
+        <w:rPr>
+          <w:rFonts w:ascii="Calibri" w:hAnsi="Calibri" w:cs="Calibri"/>
+          <w:color w:val="000000"/>
+        </w:rPr>
+        <w:t>The LTE IODT lab test logs give a unique opportunity to look into detailed behavior of link and rank adaptation for both downlink and uplink.</w:t>
+      </w:r>
+    </w:p>
+    <w:p>
+      <w:pPr>
+        <w:autoSpaceDE w:val="0"/>
+        <w:autoSpaceDN w:val="0"/>
+        <w:adjustRightInd w:val="0"/>
+        <w:spacing w:after="0" w:line="240" w:lineRule="auto"/>
+        <w:rPr>
+          <w:rFonts w:ascii="Calibri" w:hAnsi="Calibri" w:cs="Calibri"/>
+          <w:color w:val="000000"/>
+        </w:rPr>
+      </w:pPr>
+    </w:p>
+    <w:p>
+      <w:pPr>
+        <w:autoSpaceDE w:val="0"/>
+        <w:autoSpaceDN w:val="0"/>
+        <w:adjustRightInd w:val="0"/>
+        <w:spacing w:after="0" w:line="240" w:lineRule="auto"/>
+        <w:rPr>
+          <w:rFonts w:ascii="Calibri" w:hAnsi="Calibri" w:cs="Calibri"/>
+          <w:color w:val="000000"/>
+        </w:rPr>
+      </w:pPr>
+    </w:p>
+    <w:p>
+      <w:pPr>
+        <w:autoSpaceDE w:val="0"/>
+        <w:autoSpaceDN w:val="0"/>
+        <w:adjustRightInd w:val="0"/>
+        <w:spacing w:after="0" w:line="240" w:lineRule="auto"/>
+        <w:rPr>
+          <w:rFonts w:ascii="Calibri" w:hAnsi="Calibri" w:cs="Calibri"/>
+          <w:color w:val="000000"/>
+        </w:rPr>
+      </w:pPr>
       <w:r>
         <w:rPr>
           <w:rFonts w:ascii="Cambria-Bold" w:hAnsi="Cambria-Bold" w:cs="Cambria-Bold"/>
@@ -583,37 +649,174 @@
           <w:sz w:val="26"/>
           <w:szCs w:val="26"/>
         </w:rPr>
-        <w:t xml:space="preserve"> base</w:t>
-      </w:r>
-      <w:r>
-        <w:rPr>
-          <w:rFonts w:ascii="Calibri" w:hAnsi="Calibri" w:cs="Calibri"/>
-          <w:color w:val="000000"/>
-        </w:rPr>
-        <w:t xml:space="preserve"> </w:t>
-      </w:r>
-    </w:p>
-    <w:p>
-      <w:pPr>
-        <w:tabs>
-          <w:tab w:val="left" w:pos="6570"/>
-        </w:tabs>
-        <w:autoSpaceDE w:val="0"/>
-        <w:autoSpaceDN w:val="0"/>
-        <w:adjustRightInd w:val="0"/>
-        <w:spacing w:after="0" w:line="240" w:lineRule="auto"/>
-        <w:rPr>
-          <w:rFonts w:ascii="Calibri" w:hAnsi="Calibri" w:cs="Calibri"/>
-          <w:color w:val="000000"/>
-        </w:rPr>
-      </w:pPr>
-      <w:proofErr w:type="gramStart"/>
-      <w:r>
-        <w:rPr>
-          <w:rFonts w:ascii="Calibri" w:hAnsi="Calibri" w:cs="Calibri"/>
-          <w:color w:val="000000"/>
-        </w:rPr>
-        <w:t>Ericsson Academy LTE L11 Air Interface</w:t>
+        <w:t>Our approach</w:t>
+      </w:r>
+    </w:p>
+    <w:p>
+      <w:pPr>
+        <w:autoSpaceDE w:val="0"/>
+        <w:autoSpaceDN w:val="0"/>
+        <w:adjustRightInd w:val="0"/>
+        <w:spacing w:after="0" w:line="240" w:lineRule="auto"/>
+        <w:rPr>
+          <w:rFonts w:ascii="Calibri" w:hAnsi="Calibri" w:cs="Calibri"/>
+          <w:color w:val="000000"/>
+        </w:rPr>
+      </w:pPr>
+      <w:r>
+        <w:rPr>
+          <w:rFonts w:ascii="Calibri" w:hAnsi="Calibri" w:cs="Calibri"/>
+          <w:color w:val="000000"/>
+        </w:rPr>
+        <w:t>We will rec</w:t>
+      </w:r>
+      <w:r>
+        <w:rPr>
+          <w:rFonts w:ascii="Calibri" w:hAnsi="Calibri" w:cs="Calibri"/>
+          <w:color w:val="000000"/>
+        </w:rPr>
+        <w:t>e</w:t>
+      </w:r>
+      <w:r>
+        <w:rPr>
+          <w:rFonts w:ascii="Calibri" w:hAnsi="Calibri" w:cs="Calibri"/>
+          <w:color w:val="000000"/>
+        </w:rPr>
+        <w:t>i</w:t>
+      </w:r>
+      <w:r>
+        <w:rPr>
+          <w:rFonts w:ascii="Calibri" w:hAnsi="Calibri" w:cs="Calibri"/>
+          <w:color w:val="000000"/>
+        </w:rPr>
+        <w:t>ve</w:t>
+      </w:r>
+      <w:r>
+        <w:rPr>
+          <w:rFonts w:ascii="Calibri" w:hAnsi="Calibri" w:cs="Calibri"/>
+          <w:color w:val="000000"/>
+        </w:rPr>
+        <w:t xml:space="preserve"> data from Eric</w:t>
+      </w:r>
+      <w:r>
+        <w:rPr>
+          <w:rFonts w:ascii="Calibri" w:hAnsi="Calibri" w:cs="Calibri"/>
+          <w:color w:val="000000"/>
+        </w:rPr>
+        <w:t>s</w:t>
+      </w:r>
+      <w:r>
+        <w:rPr>
+          <w:rFonts w:ascii="Calibri" w:hAnsi="Calibri" w:cs="Calibri"/>
+          <w:color w:val="000000"/>
+        </w:rPr>
+        <w:t>s</w:t>
+      </w:r>
+      <w:r>
+        <w:rPr>
+          <w:rFonts w:ascii="Calibri" w:hAnsi="Calibri" w:cs="Calibri"/>
+          <w:color w:val="000000"/>
+        </w:rPr>
+        <w:t>on in form of log file</w:t>
+      </w:r>
+      <w:r>
+        <w:rPr>
+          <w:rFonts w:ascii="Calibri" w:hAnsi="Calibri" w:cs="Calibri"/>
+          <w:color w:val="000000"/>
+        </w:rPr>
+        <w:t>, on a disk</w:t>
+      </w:r>
+      <w:r>
+        <w:rPr>
+          <w:rFonts w:ascii="Calibri" w:hAnsi="Calibri" w:cs="Calibri"/>
+          <w:color w:val="000000"/>
+        </w:rPr>
+        <w:t xml:space="preserve">. </w:t>
+      </w:r>
+      <w:r>
+        <w:rPr>
+          <w:rFonts w:ascii="Calibri" w:hAnsi="Calibri" w:cs="Calibri"/>
+          <w:color w:val="000000"/>
+        </w:rPr>
+        <w:t>We will analyze t</w:t>
+      </w:r>
+      <w:r>
+        <w:rPr>
+          <w:rFonts w:ascii="Calibri" w:hAnsi="Calibri" w:cs="Calibri"/>
+          <w:color w:val="000000"/>
+        </w:rPr>
+        <w:t>his data (with the help of i.e M</w:t>
+      </w:r>
+      <w:r>
+        <w:rPr>
+          <w:rFonts w:ascii="Calibri" w:hAnsi="Calibri" w:cs="Calibri"/>
+          <w:color w:val="000000"/>
+        </w:rPr>
+        <w:t>atlab or some other suitable tool) in the perspective of SNR, (Signal-to-noise ratio), SINR (Signal-to-interference-noise ratio), throughput among other things to see if the data me</w:t>
+      </w:r>
+      <w:r>
+        <w:rPr>
+          <w:rFonts w:ascii="Calibri" w:hAnsi="Calibri" w:cs="Calibri"/>
+          <w:color w:val="000000"/>
+        </w:rPr>
+        <w:t>ets the requirement of the 3GPP</w:t>
+      </w:r>
+      <w:r>
+        <w:rPr>
+          <w:rFonts w:ascii="Calibri" w:hAnsi="Calibri" w:cs="Calibri"/>
+          <w:color w:val="000000"/>
+        </w:rPr>
+        <w:t xml:space="preserve"> standards.  We will interview r</w:t>
+      </w:r>
+      <w:r>
+        <w:rPr>
+          <w:rFonts w:ascii="Calibri" w:hAnsi="Calibri" w:cs="Calibri"/>
+          <w:color w:val="000000"/>
+        </w:rPr>
+        <w:t xml:space="preserve">elevant employees at Ericsson and ask them what </w:t>
+      </w:r>
+      <w:r>
+        <w:rPr>
+          <w:rFonts w:ascii="Calibri" w:hAnsi="Calibri" w:cs="Calibri"/>
+          <w:color w:val="000000"/>
+        </w:rPr>
+        <w:t xml:space="preserve">the most </w:t>
+      </w:r>
+      <w:r>
+        <w:rPr>
+          <w:rFonts w:ascii="Calibri" w:hAnsi="Calibri" w:cs="Calibri"/>
+          <w:color w:val="000000"/>
+        </w:rPr>
+        <w:lastRenderedPageBreak/>
+        <w:t>important task</w:t>
+      </w:r>
+      <w:r>
+        <w:rPr>
+          <w:rFonts w:ascii="Calibri" w:hAnsi="Calibri" w:cs="Calibri"/>
+          <w:color w:val="000000"/>
+        </w:rPr>
+        <w:t>s are</w:t>
+      </w:r>
+      <w:r>
+        <w:rPr>
+          <w:rFonts w:ascii="Calibri" w:hAnsi="Calibri" w:cs="Calibri"/>
+          <w:color w:val="000000"/>
+        </w:rPr>
+        <w:t xml:space="preserve"> to accomplish, how they will use our work, the purpose etc. When the work is done we will compare the things we have analyzed with the 3</w:t>
+      </w:r>
+      <w:r>
+        <w:rPr>
+          <w:rFonts w:ascii="Calibri" w:hAnsi="Calibri" w:cs="Calibri"/>
+          <w:color w:val="000000"/>
+        </w:rPr>
+        <w:t xml:space="preserve">GPP </w:t>
+      </w:r>
+      <w:r>
+        <w:rPr>
+          <w:rFonts w:ascii="Calibri" w:hAnsi="Calibri" w:cs="Calibri"/>
+          <w:color w:val="000000"/>
+        </w:rPr>
+        <w:t>standard</w:t>
       </w:r>
       <w:r>
         <w:rPr>
@@ -622,70 +825,6 @@
         </w:rPr>
         <w:t>.</w:t>
       </w:r>
-      <w:proofErr w:type="gramEnd"/>
-    </w:p>
-    <w:p>
-      <w:pPr>
-        <w:autoSpaceDE w:val="0"/>
-        <w:autoSpaceDN w:val="0"/>
-        <w:adjustRightInd w:val="0"/>
-        <w:spacing w:after="0" w:line="240" w:lineRule="auto"/>
-        <w:rPr>
-          <w:rFonts w:ascii="Calibri" w:hAnsi="Calibri" w:cs="Calibri"/>
-          <w:color w:val="000000"/>
-        </w:rPr>
-      </w:pPr>
-      <w:proofErr w:type="gramStart"/>
-      <w:r>
-        <w:rPr>
-          <w:rFonts w:ascii="Calibri" w:hAnsi="Calibri" w:cs="Calibri"/>
-          <w:color w:val="000000"/>
-        </w:rPr>
-        <w:t>Academic Press 3G Evolution HSPA and LTE for Mobile Broadband 2nd Edition Oct 2008 eBook-DDU</w:t>
-      </w:r>
-      <w:r>
-        <w:rPr>
-          <w:rFonts w:ascii="Calibri" w:hAnsi="Calibri" w:cs="Calibri"/>
-          <w:color w:val="000000"/>
-        </w:rPr>
-        <w:t>.</w:t>
-      </w:r>
-      <w:proofErr w:type="gramEnd"/>
-    </w:p>
-    <w:p>
-      <w:pPr>
-        <w:autoSpaceDE w:val="0"/>
-        <w:autoSpaceDN w:val="0"/>
-        <w:adjustRightInd w:val="0"/>
-        <w:spacing w:after="0" w:line="240" w:lineRule="auto"/>
-        <w:rPr>
-          <w:rFonts w:ascii="Calibri" w:hAnsi="Calibri" w:cs="Calibri"/>
-          <w:color w:val="000000"/>
-        </w:rPr>
-      </w:pPr>
-      <w:r>
-        <w:rPr>
-          <w:rFonts w:ascii="Calibri" w:hAnsi="Calibri" w:cs="Calibri"/>
-          <w:color w:val="000000"/>
-        </w:rPr>
-        <w:t>36.300-C20 (information about 3GPP standard</w:t>
-      </w:r>
-      <w:proofErr w:type="gramStart"/>
-      <w:r>
-        <w:rPr>
-          <w:rFonts w:ascii="Calibri" w:hAnsi="Calibri" w:cs="Calibri"/>
-          <w:color w:val="000000"/>
-        </w:rPr>
-        <w:t xml:space="preserve">) </w:t>
-      </w:r>
-      <w:r>
-        <w:rPr>
-          <w:rFonts w:ascii="Calibri" w:hAnsi="Calibri" w:cs="Calibri"/>
-          <w:color w:val="000000"/>
-        </w:rPr>
-        <w:t>.</w:t>
-      </w:r>
-      <w:proofErr w:type="gramEnd"/>
     </w:p>
     <w:p>
       <w:pPr>
@@ -719,6 +858,119 @@
           <w:sz w:val="26"/>
           <w:szCs w:val="26"/>
         </w:rPr>
+        <w:t>Litterature base</w:t>
+      </w:r>
+      <w:r>
+        <w:rPr>
+          <w:rFonts w:ascii="Calibri" w:hAnsi="Calibri" w:cs="Calibri"/>
+          <w:color w:val="000000"/>
+        </w:rPr>
+        <w:t xml:space="preserve"> </w:t>
+      </w:r>
+    </w:p>
+    <w:p>
+      <w:pPr>
+        <w:autoSpaceDE w:val="0"/>
+        <w:autoSpaceDN w:val="0"/>
+        <w:adjustRightInd w:val="0"/>
+        <w:spacing w:after="0" w:line="240" w:lineRule="auto"/>
+        <w:rPr>
+          <w:rFonts w:ascii="Calibri" w:hAnsi="Calibri" w:cs="Calibri"/>
+          <w:color w:val="000000"/>
+        </w:rPr>
+      </w:pPr>
+      <w:r>
+        <w:rPr>
+          <w:rFonts w:ascii="Calibri" w:hAnsi="Calibri" w:cs="Calibri"/>
+          <w:color w:val="000000"/>
+        </w:rPr>
+        <w:t>Literuature for interviewtechniques/focus group.</w:t>
+      </w:r>
+    </w:p>
+    <w:p>
+      <w:pPr>
+        <w:autoSpaceDE w:val="0"/>
+        <w:autoSpaceDN w:val="0"/>
+        <w:adjustRightInd w:val="0"/>
+        <w:spacing w:after="0" w:line="240" w:lineRule="auto"/>
+        <w:rPr>
+          <w:rFonts w:ascii="Calibri" w:hAnsi="Calibri" w:cs="Calibri"/>
+          <w:color w:val="000000"/>
+        </w:rPr>
+      </w:pPr>
+      <w:r>
+        <w:rPr>
+          <w:rFonts w:ascii="Calibri" w:hAnsi="Calibri" w:cs="Calibri"/>
+          <w:color w:val="000000"/>
+        </w:rPr>
+        <w:t>Manuals for the labs (how to retrieve data logs from base station)</w:t>
+      </w:r>
+    </w:p>
+    <w:p>
+      <w:pPr>
+        <w:autoSpaceDE w:val="0"/>
+        <w:autoSpaceDN w:val="0"/>
+        <w:adjustRightInd w:val="0"/>
+        <w:spacing w:after="0" w:line="240" w:lineRule="auto"/>
+        <w:rPr>
+          <w:rFonts w:ascii="Calibri" w:hAnsi="Calibri" w:cs="Calibri"/>
+          <w:color w:val="000000"/>
+        </w:rPr>
+      </w:pPr>
+      <w:r>
+        <w:rPr>
+          <w:rFonts w:ascii="Calibri" w:hAnsi="Calibri" w:cs="Calibri"/>
+          <w:color w:val="000000"/>
+        </w:rPr>
+        <w:t>Literature for algorithms for HARQ,LA etc.</w:t>
+      </w:r>
+    </w:p>
+    <w:p>
+      <w:pPr>
+        <w:autoSpaceDE w:val="0"/>
+        <w:autoSpaceDN w:val="0"/>
+        <w:adjustRightInd w:val="0"/>
+        <w:spacing w:after="0" w:line="240" w:lineRule="auto"/>
+        <w:rPr>
+          <w:rFonts w:ascii="Calibri" w:hAnsi="Calibri" w:cs="Calibri"/>
+          <w:color w:val="000000"/>
+        </w:rPr>
+      </w:pPr>
+      <w:bookmarkStart w:id="0" w:name="_GoBack"/>
+      <w:bookmarkEnd w:id="0"/>
+    </w:p>
+    <w:p>
+      <w:pPr>
+        <w:autoSpaceDE w:val="0"/>
+        <w:autoSpaceDN w:val="0"/>
+        <w:adjustRightInd w:val="0"/>
+        <w:spacing w:after="0" w:line="240" w:lineRule="auto"/>
+        <w:rPr>
+          <w:rFonts w:ascii="Calibri" w:hAnsi="Calibri" w:cs="Calibri"/>
+          <w:color w:val="000000"/>
+        </w:rPr>
+      </w:pPr>
+    </w:p>
+    <w:p>
+      <w:pPr>
+        <w:autoSpaceDE w:val="0"/>
+        <w:autoSpaceDN w:val="0"/>
+        <w:adjustRightInd w:val="0"/>
+        <w:spacing w:after="0" w:line="240" w:lineRule="auto"/>
+        <w:rPr>
+          <w:rFonts w:ascii="Calibri" w:hAnsi="Calibri" w:cs="Calibri"/>
+          <w:color w:val="000000"/>
+        </w:rPr>
+      </w:pPr>
+      <w:r>
+        <w:rPr>
+          <w:rFonts w:ascii="Cambria-Bold" w:hAnsi="Cambria-Bold" w:cs="Cambria-Bold"/>
+          <w:b/>
+          <w:bCs/>
+          <w:color w:val="4F83BE"/>
+          <w:sz w:val="26"/>
+          <w:szCs w:val="26"/>
+        </w:rPr>
         <w:t>Time plan</w:t>
       </w:r>
     </w:p>
@@ -789,8 +1041,6 @@
         </w:rPr>
         <w:t>5</w:t>
       </w:r>
-      <w:bookmarkStart w:id="0" w:name="_GoBack"/>
-      <w:bookmarkEnd w:id="0"/>
       <w:r>
         <w:rPr>
           <w:rFonts w:ascii="Calibri" w:hAnsi="Calibri" w:cs="Calibri"/>
@@ -827,23 +1077,7 @@
           <w:rFonts w:ascii="Calibri" w:hAnsi="Calibri" w:cs="Calibri"/>
           <w:color w:val="000000"/>
         </w:rPr>
-        <w:t xml:space="preserve">By the end of the halftime report we expect to have a not complete (but mostly </w:t>
-      </w:r>
-      <w:proofErr w:type="gramStart"/>
-      <w:r>
-        <w:rPr>
-          <w:rFonts w:ascii="Calibri" w:hAnsi="Calibri" w:cs="Calibri"/>
-          <w:color w:val="000000"/>
-        </w:rPr>
-        <w:t>working )</w:t>
-      </w:r>
-      <w:proofErr w:type="gramEnd"/>
-      <w:r>
-        <w:rPr>
-          <w:rFonts w:ascii="Calibri" w:hAnsi="Calibri" w:cs="Calibri"/>
-          <w:color w:val="000000"/>
-        </w:rPr>
-        <w:t xml:space="preserve"> analyzer tool. We expect to have deep knowledge about mostly all LTE knowledge that is useful to us in our project. </w:t>
+        <w:t xml:space="preserve">By the end of the halftime report we expect to have a not complete (but mostly working ) analyzer tool. We expect to have deep knowledge about mostly all LTE knowledge that is useful to us in our project. </w:t>
       </w:r>
     </w:p>
     <w:p>
@@ -960,13 +1194,8 @@
       <w:pStyle w:val="Header"/>
     </w:pPr>
     <w:r>
-      <w:t xml:space="preserve">Authors: Razmus Lindgren, Paul </w:t>
+      <w:t>Authors: Razmus Lindgren, Paul Nedstrand</w:t>
     </w:r>
-    <w:proofErr w:type="spellStart"/>
-    <w:r>
-      <w:t>Nedstrand</w:t>
-    </w:r>
-    <w:proofErr w:type="spellEnd"/>
     <w:r>
       <w:ptab w:relativeTo="margin" w:alignment="center" w:leader="none"/>
     </w:r>

</xml_diff>

<commit_message>
nu ändrar vi planeringsrapporten på riktigt :)
</commit_message>
<xml_diff>
--- a/planning report.docx
+++ b/planning report.docx
@@ -99,7 +99,7 @@
           <w:sz w:val="26"/>
           <w:szCs w:val="26"/>
         </w:rPr>
-        <w:t>Authours</w:t>
+        <w:t>Authors</w:t>
       </w:r>
     </w:p>
     <w:p>
@@ -226,6 +226,9 @@
     </w:p>
     <w:p>
       <w:pPr>
+        <w:tabs>
+          <w:tab w:val="left" w:pos="7035"/>
+        </w:tabs>
         <w:autoSpaceDE w:val="0"/>
         <w:autoSpaceDN w:val="0"/>
         <w:adjustRightInd w:val="0"/>
@@ -250,13 +253,7 @@
         </w:rPr>
         <w:t>Problem formulation</w:t>
       </w:r>
-    </w:p>
-    <w:p>
-      <w:pPr>
-        <w:autoSpaceDE w:val="0"/>
-        <w:autoSpaceDN w:val="0"/>
-        <w:adjustRightInd w:val="0"/>
-        <w:spacing w:after="0" w:line="240" w:lineRule="auto"/>
+      <w:r>
         <w:rPr>
           <w:rFonts w:ascii="Cambria-Bold" w:hAnsi="Cambria-Bold" w:cs="Cambria-Bold"/>
           <w:b/>
@@ -265,369 +262,144 @@
           <w:sz w:val="26"/>
           <w:szCs w:val="26"/>
         </w:rPr>
-      </w:pPr>
-    </w:p>
-    <w:p>
-      <w:pPr>
-        <w:autoSpaceDE w:val="0"/>
-        <w:autoSpaceDN w:val="0"/>
-        <w:adjustRightInd w:val="0"/>
-        <w:spacing w:after="0" w:line="240" w:lineRule="auto"/>
-        <w:rPr>
-          <w:rFonts w:ascii="Calibri" w:hAnsi="Calibri" w:cs="Calibri"/>
-          <w:color w:val="000000"/>
-        </w:rPr>
-      </w:pPr>
-      <w:r>
-        <w:rPr>
-          <w:rFonts w:ascii="Calibri" w:hAnsi="Calibri" w:cs="Calibri"/>
-          <w:color w:val="000000"/>
-        </w:rPr>
-        <w:t xml:space="preserve">Q: </w:t>
-      </w:r>
-      <w:r>
-        <w:rPr>
-          <w:rFonts w:ascii="Calibri" w:hAnsi="Calibri" w:cs="Calibri"/>
-          <w:color w:val="000000"/>
-        </w:rPr>
-        <w:t>How c</w:t>
-      </w:r>
-      <w:r>
-        <w:rPr>
-          <w:rFonts w:ascii="Calibri" w:hAnsi="Calibri" w:cs="Calibri"/>
-          <w:color w:val="000000"/>
-        </w:rPr>
-        <w:t xml:space="preserve">an we know how well the LTE is </w:t>
-      </w:r>
-      <w:r>
-        <w:rPr>
-          <w:rFonts w:ascii="Calibri" w:hAnsi="Calibri" w:cs="Calibri"/>
-          <w:color w:val="000000"/>
-        </w:rPr>
-        <w:t xml:space="preserve">working under different interference conditions? </w:t>
-      </w:r>
-    </w:p>
-    <w:p>
-      <w:pPr>
-        <w:autoSpaceDE w:val="0"/>
-        <w:autoSpaceDN w:val="0"/>
-        <w:adjustRightInd w:val="0"/>
-        <w:spacing w:after="0" w:line="240" w:lineRule="auto"/>
-        <w:rPr>
-          <w:rFonts w:ascii="Calibri" w:hAnsi="Calibri" w:cs="Calibri"/>
-          <w:color w:val="000000"/>
-        </w:rPr>
-      </w:pPr>
-      <w:r>
-        <w:rPr>
-          <w:rFonts w:ascii="Calibri" w:hAnsi="Calibri" w:cs="Calibri"/>
-          <w:color w:val="000000"/>
-        </w:rPr>
-        <w:t>A: by analyzing data that are logged at the base station, we can see what the throughput at different interference circumstition</w:t>
-      </w:r>
-    </w:p>
-    <w:p>
-      <w:pPr>
-        <w:autoSpaceDE w:val="0"/>
-        <w:autoSpaceDN w:val="0"/>
-        <w:adjustRightInd w:val="0"/>
-        <w:spacing w:after="0" w:line="240" w:lineRule="auto"/>
-        <w:rPr>
-          <w:rFonts w:ascii="Calibri" w:hAnsi="Calibri" w:cs="Calibri"/>
-          <w:color w:val="000000"/>
-        </w:rPr>
-      </w:pPr>
-    </w:p>
-    <w:p>
-      <w:pPr>
-        <w:autoSpaceDE w:val="0"/>
-        <w:autoSpaceDN w:val="0"/>
-        <w:adjustRightInd w:val="0"/>
-        <w:spacing w:after="0" w:line="240" w:lineRule="auto"/>
-        <w:rPr>
-          <w:rFonts w:ascii="Calibri" w:hAnsi="Calibri" w:cs="Calibri"/>
-          <w:color w:val="000000"/>
-        </w:rPr>
-      </w:pPr>
-      <w:r>
-        <w:rPr>
-          <w:rFonts w:ascii="Calibri" w:hAnsi="Calibri" w:cs="Calibri"/>
-          <w:color w:val="000000"/>
-        </w:rPr>
-        <w:t xml:space="preserve">Q: </w:t>
-      </w:r>
-      <w:r>
-        <w:rPr>
-          <w:rFonts w:ascii="Calibri" w:hAnsi="Calibri" w:cs="Calibri"/>
-          <w:color w:val="000000"/>
-        </w:rPr>
-        <w:t xml:space="preserve">How can we know how that LTE is fulfilling the standard (requirments)? </w:t>
-      </w:r>
-    </w:p>
-    <w:p>
-      <w:pPr>
-        <w:autoSpaceDE w:val="0"/>
-        <w:autoSpaceDN w:val="0"/>
-        <w:adjustRightInd w:val="0"/>
-        <w:spacing w:after="0" w:line="240" w:lineRule="auto"/>
-        <w:rPr>
-          <w:rFonts w:ascii="Calibri" w:hAnsi="Calibri" w:cs="Calibri"/>
-          <w:color w:val="000000"/>
-        </w:rPr>
-      </w:pPr>
-      <w:r>
-        <w:rPr>
-          <w:rFonts w:ascii="Calibri" w:hAnsi="Calibri" w:cs="Calibri"/>
-          <w:color w:val="000000"/>
-        </w:rPr>
-        <w:t xml:space="preserve">A: By looking at reference data given by Ericsson. We </w:t>
-      </w:r>
-      <w:r>
-        <w:rPr>
-          <w:rFonts w:ascii="Calibri" w:hAnsi="Calibri" w:cs="Calibri"/>
-          <w:color w:val="000000"/>
-        </w:rPr>
-        <w:t>can compare our result with reference data.</w:t>
-      </w:r>
-    </w:p>
-    <w:p>
-      <w:pPr>
-        <w:autoSpaceDE w:val="0"/>
-        <w:autoSpaceDN w:val="0"/>
-        <w:adjustRightInd w:val="0"/>
-        <w:spacing w:after="0" w:line="240" w:lineRule="auto"/>
-        <w:rPr>
-          <w:rFonts w:ascii="Calibri" w:hAnsi="Calibri" w:cs="Calibri"/>
-          <w:color w:val="000000"/>
-        </w:rPr>
-      </w:pPr>
-    </w:p>
-    <w:p>
-      <w:pPr>
-        <w:autoSpaceDE w:val="0"/>
-        <w:autoSpaceDN w:val="0"/>
-        <w:adjustRightInd w:val="0"/>
-        <w:spacing w:after="0" w:line="240" w:lineRule="auto"/>
-        <w:rPr>
-          <w:rFonts w:ascii="Calibri" w:hAnsi="Calibri" w:cs="Calibri"/>
-          <w:color w:val="000000"/>
-        </w:rPr>
-      </w:pPr>
-      <w:r>
-        <w:rPr>
-          <w:rFonts w:ascii="Calibri" w:hAnsi="Calibri" w:cs="Calibri"/>
-          <w:color w:val="000000"/>
-        </w:rPr>
-        <w:t>What kind of data we will be looking at? Internet, voice, textmessage?</w:t>
-      </w:r>
-    </w:p>
-    <w:p>
-      <w:pPr>
-        <w:autoSpaceDE w:val="0"/>
-        <w:autoSpaceDN w:val="0"/>
-        <w:adjustRightInd w:val="0"/>
-        <w:spacing w:after="0" w:line="240" w:lineRule="auto"/>
-        <w:rPr>
-          <w:rFonts w:ascii="Calibri" w:hAnsi="Calibri" w:cs="Calibri"/>
-          <w:color w:val="000000"/>
-        </w:rPr>
-      </w:pPr>
-    </w:p>
-    <w:p>
-      <w:pPr>
-        <w:autoSpaceDE w:val="0"/>
-        <w:autoSpaceDN w:val="0"/>
-        <w:adjustRightInd w:val="0"/>
-        <w:spacing w:after="0" w:line="240" w:lineRule="auto"/>
-        <w:rPr>
-          <w:rFonts w:ascii="Calibri" w:hAnsi="Calibri" w:cs="Calibri"/>
-          <w:color w:val="000000"/>
-        </w:rPr>
-      </w:pPr>
-    </w:p>
-    <w:p>
-      <w:pPr>
-        <w:autoSpaceDE w:val="0"/>
-        <w:autoSpaceDN w:val="0"/>
-        <w:adjustRightInd w:val="0"/>
-        <w:spacing w:after="0" w:line="240" w:lineRule="auto"/>
-        <w:rPr>
-          <w:rFonts w:ascii="Calibri" w:hAnsi="Calibri" w:cs="Calibri"/>
-          <w:color w:val="000000"/>
-        </w:rPr>
-      </w:pPr>
-    </w:p>
-    <w:p>
-      <w:pPr>
-        <w:autoSpaceDE w:val="0"/>
-        <w:autoSpaceDN w:val="0"/>
-        <w:adjustRightInd w:val="0"/>
-        <w:spacing w:after="0" w:line="240" w:lineRule="auto"/>
-        <w:rPr>
-          <w:rFonts w:ascii="Calibri" w:hAnsi="Calibri" w:cs="Calibri"/>
-          <w:color w:val="000000"/>
-        </w:rPr>
-      </w:pPr>
-    </w:p>
-    <w:p>
-      <w:pPr>
-        <w:autoSpaceDE w:val="0"/>
-        <w:autoSpaceDN w:val="0"/>
-        <w:adjustRightInd w:val="0"/>
-        <w:spacing w:after="0" w:line="240" w:lineRule="auto"/>
-        <w:rPr>
-          <w:rFonts w:ascii="Calibri" w:hAnsi="Calibri" w:cs="Calibri"/>
-          <w:color w:val="000000"/>
-        </w:rPr>
-      </w:pPr>
-    </w:p>
-    <w:p>
-      <w:pPr>
-        <w:autoSpaceDE w:val="0"/>
-        <w:autoSpaceDN w:val="0"/>
-        <w:adjustRightInd w:val="0"/>
-        <w:spacing w:after="0" w:line="240" w:lineRule="auto"/>
-        <w:rPr>
-          <w:rFonts w:ascii="Calibri" w:hAnsi="Calibri" w:cs="Calibri"/>
-          <w:color w:val="000000"/>
-        </w:rPr>
-      </w:pPr>
-      <w:r>
-        <w:rPr>
-          <w:rFonts w:ascii="Calibri" w:hAnsi="Calibri" w:cs="Calibri"/>
-          <w:color w:val="000000"/>
-        </w:rPr>
-        <w:t>What are the requirments for lte under different circumstances?</w:t>
-      </w:r>
-    </w:p>
-    <w:p>
-      <w:pPr>
-        <w:autoSpaceDE w:val="0"/>
-        <w:autoSpaceDN w:val="0"/>
-        <w:adjustRightInd w:val="0"/>
-        <w:spacing w:after="0" w:line="240" w:lineRule="auto"/>
-        <w:rPr>
-          <w:rFonts w:ascii="Calibri" w:hAnsi="Calibri" w:cs="Calibri"/>
-          <w:color w:val="000000"/>
-        </w:rPr>
-      </w:pPr>
-    </w:p>
-    <w:p>
-      <w:pPr>
-        <w:autoSpaceDE w:val="0"/>
-        <w:autoSpaceDN w:val="0"/>
-        <w:adjustRightInd w:val="0"/>
-        <w:spacing w:after="0" w:line="240" w:lineRule="auto"/>
-        <w:rPr>
-          <w:rFonts w:ascii="Calibri" w:hAnsi="Calibri" w:cs="Calibri"/>
-          <w:color w:val="000000"/>
-        </w:rPr>
-      </w:pPr>
-    </w:p>
-    <w:p>
-      <w:pPr>
-        <w:autoSpaceDE w:val="0"/>
-        <w:autoSpaceDN w:val="0"/>
-        <w:adjustRightInd w:val="0"/>
-        <w:spacing w:after="0" w:line="240" w:lineRule="auto"/>
-        <w:rPr>
-          <w:rFonts w:ascii="Calibri" w:hAnsi="Calibri" w:cs="Calibri"/>
-          <w:color w:val="000000"/>
-        </w:rPr>
-      </w:pPr>
-    </w:p>
-    <w:p>
-      <w:pPr>
-        <w:autoSpaceDE w:val="0"/>
-        <w:autoSpaceDN w:val="0"/>
-        <w:adjustRightInd w:val="0"/>
-        <w:spacing w:after="0" w:line="240" w:lineRule="auto"/>
-        <w:rPr>
-          <w:rFonts w:ascii="Calibri" w:hAnsi="Calibri" w:cs="Calibri"/>
-          <w:color w:val="000000"/>
-        </w:rPr>
-      </w:pPr>
-    </w:p>
-    <w:p>
-      <w:pPr>
-        <w:autoSpaceDE w:val="0"/>
-        <w:autoSpaceDN w:val="0"/>
-        <w:adjustRightInd w:val="0"/>
-        <w:spacing w:after="0" w:line="240" w:lineRule="auto"/>
-        <w:rPr>
-          <w:rFonts w:ascii="Calibri" w:hAnsi="Calibri" w:cs="Calibri"/>
-          <w:color w:val="000000"/>
-        </w:rPr>
-      </w:pPr>
-    </w:p>
-    <w:p>
-      <w:pPr>
-        <w:autoSpaceDE w:val="0"/>
-        <w:autoSpaceDN w:val="0"/>
-        <w:adjustRightInd w:val="0"/>
-        <w:spacing w:after="0" w:line="240" w:lineRule="auto"/>
-        <w:rPr>
-          <w:rFonts w:ascii="Calibri" w:hAnsi="Calibri" w:cs="Calibri"/>
-          <w:color w:val="000000"/>
-        </w:rPr>
-      </w:pPr>
-    </w:p>
-    <w:p>
-      <w:pPr>
-        <w:autoSpaceDE w:val="0"/>
-        <w:autoSpaceDN w:val="0"/>
-        <w:adjustRightInd w:val="0"/>
-        <w:spacing w:after="0" w:line="240" w:lineRule="auto"/>
-        <w:rPr>
-          <w:rFonts w:ascii="Calibri" w:hAnsi="Calibri" w:cs="Calibri"/>
-          <w:color w:val="000000"/>
-        </w:rPr>
-      </w:pPr>
-      <w:r>
-        <w:rPr>
-          <w:rFonts w:ascii="Calibri" w:hAnsi="Calibri" w:cs="Calibri"/>
-          <w:color w:val="000000"/>
-        </w:rPr>
-        <w:t xml:space="preserve">The purpose is to help Long Term Evolution Interoperability Development Testing (LTE IODT) Data analysis. LTE IODT wants to automatically generate analysis of Link Adaptation (LA) and Hybrid Automatic Repeat Request (HARQ) tests where we sweep through Signal to Interference plus Noise Ratio (SINR) for different channel models. </w:t>
-      </w:r>
-      <w:r>
-        <w:rPr>
-          <w:rFonts w:ascii="Calibri" w:hAnsi="Calibri" w:cs="Calibri"/>
-          <w:color w:val="000000"/>
-        </w:rPr>
-        <w:t xml:space="preserve">This is important because we would be able to see the SINR, SNR and throughput in a clearer way in relation to the 3GPP standard. </w:t>
-      </w:r>
-      <w:r>
-        <w:rPr>
-          <w:rFonts w:ascii="Calibri" w:hAnsi="Calibri" w:cs="Calibri"/>
-          <w:color w:val="000000"/>
-        </w:rPr>
-        <w:t>The LTE IODT lab test logs give a unique opportunity to look into detailed behavior of link and rank adaptation for both downlink and uplink.</w:t>
-      </w:r>
-    </w:p>
-    <w:p>
-      <w:pPr>
-        <w:autoSpaceDE w:val="0"/>
-        <w:autoSpaceDN w:val="0"/>
-        <w:adjustRightInd w:val="0"/>
-        <w:spacing w:after="0" w:line="240" w:lineRule="auto"/>
-        <w:rPr>
-          <w:rFonts w:ascii="Calibri" w:hAnsi="Calibri" w:cs="Calibri"/>
-          <w:color w:val="000000"/>
-        </w:rPr>
-      </w:pPr>
-    </w:p>
-    <w:p>
-      <w:pPr>
-        <w:autoSpaceDE w:val="0"/>
-        <w:autoSpaceDN w:val="0"/>
-        <w:adjustRightInd w:val="0"/>
-        <w:spacing w:after="0" w:line="240" w:lineRule="auto"/>
-        <w:rPr>
-          <w:rFonts w:ascii="Calibri" w:hAnsi="Calibri" w:cs="Calibri"/>
-          <w:color w:val="000000"/>
-        </w:rPr>
-      </w:pPr>
+        <w:tab/>
+      </w:r>
+    </w:p>
+    <w:p>
+      <w:pPr>
+        <w:autoSpaceDE w:val="0"/>
+        <w:autoSpaceDN w:val="0"/>
+        <w:adjustRightInd w:val="0"/>
+        <w:spacing w:after="0" w:line="240" w:lineRule="auto"/>
+        <w:rPr>
+          <w:rFonts w:ascii="Calibri" w:hAnsi="Calibri" w:cs="Calibri"/>
+          <w:color w:val="000000"/>
+        </w:rPr>
+      </w:pPr>
+      <w:r>
+        <w:rPr>
+          <w:rFonts w:ascii="Calibri" w:hAnsi="Calibri" w:cs="Calibri"/>
+          <w:color w:val="000000"/>
+        </w:rPr>
+        <w:t xml:space="preserve">How can it be verified how efficient The HARQ (Hybrid </w:t>
+      </w:r>
+      <w:r>
+        <w:rPr>
+          <w:rFonts w:ascii="Calibri" w:hAnsi="Calibri" w:cs="Calibri"/>
+          <w:color w:val="000000"/>
+        </w:rPr>
+        <w:t>Automatic Repeat Request</w:t>
+      </w:r>
+      <w:r>
+        <w:rPr>
+          <w:rFonts w:ascii="Calibri" w:hAnsi="Calibri" w:cs="Calibri"/>
+          <w:color w:val="000000"/>
+        </w:rPr>
+        <w:t xml:space="preserve">) and LA (Link Adaptation) algorithm is? There is no </w:t>
+      </w:r>
+      <w:r>
+        <w:rPr>
+          <w:rFonts w:ascii="Calibri" w:hAnsi="Calibri" w:cs="Calibri"/>
+          <w:color w:val="000000"/>
+        </w:rPr>
+        <w:t xml:space="preserve">good </w:t>
+      </w:r>
+      <w:r>
+        <w:rPr>
+          <w:rFonts w:ascii="Calibri" w:hAnsi="Calibri" w:cs="Calibri"/>
+          <w:color w:val="000000"/>
+        </w:rPr>
+        <w:t>current way to see the efficiency of it and how well they are meeting the 3GPP standar</w:t>
+      </w:r>
+      <w:r>
+        <w:rPr>
+          <w:rFonts w:ascii="Calibri" w:hAnsi="Calibri" w:cs="Calibri"/>
+          <w:color w:val="000000"/>
+        </w:rPr>
+        <w:t xml:space="preserve">d for different channel models. </w:t>
+      </w:r>
+      <w:r>
+        <w:rPr>
+          <w:rFonts w:ascii="Calibri" w:hAnsi="Calibri" w:cs="Calibri"/>
+          <w:color w:val="000000"/>
+        </w:rPr>
+        <w:br/>
+      </w:r>
+      <w:r>
+        <w:rPr>
+          <w:rFonts w:ascii="Calibri" w:hAnsi="Calibri" w:cs="Calibri"/>
+          <w:color w:val="000000"/>
+        </w:rPr>
+        <w:t xml:space="preserve">This master thesis involves developing a tool </w:t>
+      </w:r>
+      <w:r>
+        <w:rPr>
+          <w:rFonts w:ascii="Calibri" w:hAnsi="Calibri" w:cs="Calibri"/>
+          <w:color w:val="000000"/>
+        </w:rPr>
+        <w:t xml:space="preserve">to </w:t>
+      </w:r>
+      <w:r>
+        <w:rPr>
+          <w:rFonts w:ascii="Calibri" w:hAnsi="Calibri" w:cs="Calibri"/>
+          <w:color w:val="000000"/>
+        </w:rPr>
+        <w:t>visualize</w:t>
+      </w:r>
+      <w:r>
+        <w:rPr>
+          <w:rFonts w:ascii="Calibri" w:hAnsi="Calibri" w:cs="Calibri"/>
+          <w:color w:val="000000"/>
+        </w:rPr>
+        <w:t xml:space="preserve"> and measure</w:t>
+      </w:r>
+      <w:r>
+        <w:rPr>
+          <w:rFonts w:ascii="Calibri" w:hAnsi="Calibri" w:cs="Calibri"/>
+          <w:color w:val="000000"/>
+        </w:rPr>
+        <w:t xml:space="preserve"> the efficiency of LA and HARQ in LTE in comparison to not having them. Are they both meeting the 3GPP standard in aspect to SNR (Signal-to-Noise-Ratio), SINR (Signal-to-Interference-plus-Noise-Ratio)</w:t>
+      </w:r>
+      <w:r>
+        <w:rPr>
+          <w:rFonts w:ascii="Calibri" w:hAnsi="Calibri" w:cs="Calibri"/>
+          <w:color w:val="000000"/>
+        </w:rPr>
+        <w:t xml:space="preserve"> and throughput?</w:t>
+      </w:r>
+      <w:r>
+        <w:rPr>
+          <w:rFonts w:ascii="Calibri" w:hAnsi="Calibri" w:cs="Calibri"/>
+          <w:color w:val="000000"/>
+        </w:rPr>
+        <w:t xml:space="preserve"> </w:t>
+      </w:r>
+    </w:p>
+    <w:p>
+      <w:pPr>
+        <w:autoSpaceDE w:val="0"/>
+        <w:autoSpaceDN w:val="0"/>
+        <w:adjustRightInd w:val="0"/>
+        <w:spacing w:after="0" w:line="240" w:lineRule="auto"/>
+        <w:rPr>
+          <w:rFonts w:ascii="Calibri" w:hAnsi="Calibri" w:cs="Calibri"/>
+          <w:color w:val="000000"/>
+        </w:rPr>
+      </w:pPr>
+    </w:p>
+    <w:p>
+      <w:pPr>
+        <w:autoSpaceDE w:val="0"/>
+        <w:autoSpaceDN w:val="0"/>
+        <w:adjustRightInd w:val="0"/>
+        <w:spacing w:after="0" w:line="240" w:lineRule="auto"/>
+        <w:rPr>
+          <w:rFonts w:ascii="Calibri" w:hAnsi="Calibri" w:cs="Calibri"/>
+          <w:color w:val="000000"/>
+        </w:rPr>
+      </w:pPr>
+      <w:bookmarkStart w:id="0" w:name="_GoBack"/>
+      <w:bookmarkEnd w:id="0"/>
     </w:p>
     <w:p>
       <w:pPr>
@@ -745,7 +517,21 @@
           <w:rFonts w:ascii="Calibri" w:hAnsi="Calibri" w:cs="Calibri"/>
           <w:color w:val="000000"/>
         </w:rPr>
-        <w:t>his data (with the help of i.e M</w:t>
+        <w:t xml:space="preserve">his data (with the help of </w:t>
+      </w:r>
+      <w:r>
+        <w:rPr>
+          <w:rFonts w:ascii="Calibri" w:hAnsi="Calibri" w:cs="Calibri"/>
+          <w:color w:val="000000"/>
+        </w:rPr>
+        <w:t>i.e.</w:t>
+      </w:r>
+      <w:r>
+        <w:rPr>
+          <w:rFonts w:ascii="Calibri" w:hAnsi="Calibri" w:cs="Calibri"/>
+          <w:color w:val="000000"/>
+        </w:rPr>
+        <w:t xml:space="preserve"> M</w:t>
       </w:r>
       <w:r>
         <w:rPr>
@@ -780,15 +566,7 @@
           <w:rFonts w:ascii="Calibri" w:hAnsi="Calibri" w:cs="Calibri"/>
           <w:color w:val="000000"/>
         </w:rPr>
-        <w:t xml:space="preserve">the most </w:t>
-      </w:r>
-      <w:r>
-        <w:rPr>
-          <w:rFonts w:ascii="Calibri" w:hAnsi="Calibri" w:cs="Calibri"/>
-          <w:color w:val="000000"/>
-        </w:rPr>
-        <w:lastRenderedPageBreak/>
-        <w:t>important task</w:t>
+        <w:t>the most important task</w:t>
       </w:r>
       <w:r>
         <w:rPr>
@@ -858,110 +636,8 @@
           <w:sz w:val="26"/>
           <w:szCs w:val="26"/>
         </w:rPr>
-        <w:t>Litterature base</w:t>
-      </w:r>
-      <w:r>
-        <w:rPr>
-          <w:rFonts w:ascii="Calibri" w:hAnsi="Calibri" w:cs="Calibri"/>
-          <w:color w:val="000000"/>
-        </w:rPr>
-        <w:t xml:space="preserve"> </w:t>
-      </w:r>
-    </w:p>
-    <w:p>
-      <w:pPr>
-        <w:autoSpaceDE w:val="0"/>
-        <w:autoSpaceDN w:val="0"/>
-        <w:adjustRightInd w:val="0"/>
-        <w:spacing w:after="0" w:line="240" w:lineRule="auto"/>
-        <w:rPr>
-          <w:rFonts w:ascii="Calibri" w:hAnsi="Calibri" w:cs="Calibri"/>
-          <w:color w:val="000000"/>
-        </w:rPr>
-      </w:pPr>
-      <w:r>
-        <w:rPr>
-          <w:rFonts w:ascii="Calibri" w:hAnsi="Calibri" w:cs="Calibri"/>
-          <w:color w:val="000000"/>
-        </w:rPr>
-        <w:t>Literuature for interviewtechniques/focus group.</w:t>
-      </w:r>
-    </w:p>
-    <w:p>
-      <w:pPr>
-        <w:autoSpaceDE w:val="0"/>
-        <w:autoSpaceDN w:val="0"/>
-        <w:adjustRightInd w:val="0"/>
-        <w:spacing w:after="0" w:line="240" w:lineRule="auto"/>
-        <w:rPr>
-          <w:rFonts w:ascii="Calibri" w:hAnsi="Calibri" w:cs="Calibri"/>
-          <w:color w:val="000000"/>
-        </w:rPr>
-      </w:pPr>
-      <w:r>
-        <w:rPr>
-          <w:rFonts w:ascii="Calibri" w:hAnsi="Calibri" w:cs="Calibri"/>
-          <w:color w:val="000000"/>
-        </w:rPr>
-        <w:t>Manuals for the labs (how to retrieve data logs from base station)</w:t>
-      </w:r>
-    </w:p>
-    <w:p>
-      <w:pPr>
-        <w:autoSpaceDE w:val="0"/>
-        <w:autoSpaceDN w:val="0"/>
-        <w:adjustRightInd w:val="0"/>
-        <w:spacing w:after="0" w:line="240" w:lineRule="auto"/>
-        <w:rPr>
-          <w:rFonts w:ascii="Calibri" w:hAnsi="Calibri" w:cs="Calibri"/>
-          <w:color w:val="000000"/>
-        </w:rPr>
-      </w:pPr>
-      <w:r>
-        <w:rPr>
-          <w:rFonts w:ascii="Calibri" w:hAnsi="Calibri" w:cs="Calibri"/>
-          <w:color w:val="000000"/>
-        </w:rPr>
-        <w:t>Literature for algorithms for HARQ,LA etc.</w:t>
-      </w:r>
-    </w:p>
-    <w:p>
-      <w:pPr>
-        <w:autoSpaceDE w:val="0"/>
-        <w:autoSpaceDN w:val="0"/>
-        <w:adjustRightInd w:val="0"/>
-        <w:spacing w:after="0" w:line="240" w:lineRule="auto"/>
-        <w:rPr>
-          <w:rFonts w:ascii="Calibri" w:hAnsi="Calibri" w:cs="Calibri"/>
-          <w:color w:val="000000"/>
-        </w:rPr>
-      </w:pPr>
-      <w:bookmarkStart w:id="0" w:name="_GoBack"/>
-      <w:bookmarkEnd w:id="0"/>
-    </w:p>
-    <w:p>
-      <w:pPr>
-        <w:autoSpaceDE w:val="0"/>
-        <w:autoSpaceDN w:val="0"/>
-        <w:adjustRightInd w:val="0"/>
-        <w:spacing w:after="0" w:line="240" w:lineRule="auto"/>
-        <w:rPr>
-          <w:rFonts w:ascii="Calibri" w:hAnsi="Calibri" w:cs="Calibri"/>
-          <w:color w:val="000000"/>
-        </w:rPr>
-      </w:pPr>
-    </w:p>
-    <w:p>
-      <w:pPr>
-        <w:autoSpaceDE w:val="0"/>
-        <w:autoSpaceDN w:val="0"/>
-        <w:adjustRightInd w:val="0"/>
-        <w:spacing w:after="0" w:line="240" w:lineRule="auto"/>
-        <w:rPr>
-          <w:rFonts w:ascii="Calibri" w:hAnsi="Calibri" w:cs="Calibri"/>
-          <w:color w:val="000000"/>
-        </w:rPr>
-      </w:pPr>
+        <w:t>Literature</w:t>
+      </w:r>
       <w:r>
         <w:rPr>
           <w:rFonts w:ascii="Cambria-Bold" w:hAnsi="Cambria-Bold" w:cs="Cambria-Bold"/>
@@ -971,6 +647,977 @@
           <w:sz w:val="26"/>
           <w:szCs w:val="26"/>
         </w:rPr>
+        <w:t xml:space="preserve"> base</w:t>
+      </w:r>
+      <w:r>
+        <w:rPr>
+          <w:rFonts w:ascii="Calibri" w:hAnsi="Calibri" w:cs="Calibri"/>
+          <w:color w:val="000000"/>
+        </w:rPr>
+        <w:t xml:space="preserve"> </w:t>
+      </w:r>
+    </w:p>
+    <w:p>
+      <w:pPr>
+        <w:autoSpaceDE w:val="0"/>
+        <w:autoSpaceDN w:val="0"/>
+        <w:adjustRightInd w:val="0"/>
+        <w:spacing w:after="0" w:line="240" w:lineRule="auto"/>
+        <w:rPr>
+          <w:rFonts w:ascii="Calibri" w:hAnsi="Calibri" w:cs="Calibri"/>
+          <w:color w:val="000000"/>
+        </w:rPr>
+      </w:pPr>
+      <w:r>
+        <w:rPr>
+          <w:rFonts w:ascii="Calibri" w:hAnsi="Calibri" w:cs="Calibri"/>
+          <w:color w:val="000000"/>
+        </w:rPr>
+        <w:t>The main source of information will come from Ericsson internal documents</w:t>
+      </w:r>
+      <w:r>
+        <w:rPr>
+          <w:rFonts w:ascii="Calibri" w:hAnsi="Calibri" w:cs="Calibri"/>
+          <w:color w:val="000000"/>
+        </w:rPr>
+        <w:t>, lectures</w:t>
+      </w:r>
+      <w:r>
+        <w:rPr>
+          <w:rFonts w:ascii="Calibri" w:hAnsi="Calibri" w:cs="Calibri"/>
+          <w:color w:val="000000"/>
+        </w:rPr>
+        <w:t xml:space="preserve"> and</w:t>
+      </w:r>
+      <w:r>
+        <w:rPr>
+          <w:rFonts w:ascii="Calibri" w:hAnsi="Calibri" w:cs="Calibri"/>
+          <w:color w:val="000000"/>
+        </w:rPr>
+        <w:t xml:space="preserve"> online</w:t>
+      </w:r>
+      <w:r>
+        <w:rPr>
+          <w:rFonts w:ascii="Calibri" w:hAnsi="Calibri" w:cs="Calibri"/>
+          <w:color w:val="000000"/>
+        </w:rPr>
+        <w:t xml:space="preserve"> lectures. </w:t>
+      </w:r>
+      <w:r>
+        <w:rPr>
+          <w:rFonts w:ascii="Calibri" w:hAnsi="Calibri" w:cs="Calibri"/>
+          <w:color w:val="000000"/>
+        </w:rPr>
+        <w:t>The online</w:t>
+      </w:r>
+      <w:r>
+        <w:rPr>
+          <w:rFonts w:ascii="Calibri" w:hAnsi="Calibri" w:cs="Calibri"/>
+          <w:color w:val="000000"/>
+        </w:rPr>
+        <w:t xml:space="preserve"> lectures we will be able to find at </w:t>
+      </w:r>
+      <w:r>
+        <w:rPr>
+          <w:rFonts w:ascii="Calibri" w:hAnsi="Calibri" w:cs="Calibri"/>
+          <w:color w:val="000000"/>
+        </w:rPr>
+        <w:t>Ericsson</w:t>
+      </w:r>
+      <w:r>
+        <w:rPr>
+          <w:rFonts w:ascii="Calibri" w:hAnsi="Calibri" w:cs="Calibri"/>
+          <w:color w:val="000000"/>
+        </w:rPr>
+        <w:t>’</w:t>
+      </w:r>
+      <w:r>
+        <w:rPr>
+          <w:rFonts w:ascii="Calibri" w:hAnsi="Calibri" w:cs="Calibri"/>
+          <w:color w:val="000000"/>
+        </w:rPr>
+        <w:t>s</w:t>
+      </w:r>
+      <w:r>
+        <w:rPr>
+          <w:rFonts w:ascii="Calibri" w:hAnsi="Calibri" w:cs="Calibri"/>
+          <w:color w:val="000000"/>
+        </w:rPr>
+        <w:t xml:space="preserve"> web page</w:t>
+      </w:r>
+      <w:r>
+        <w:rPr>
+          <w:rFonts w:ascii="Calibri" w:hAnsi="Calibri" w:cs="Calibri"/>
+          <w:color w:val="000000"/>
+        </w:rPr>
+        <w:t xml:space="preserve"> with learning material. The lectures will be held at Ericsson in Linköping</w:t>
+      </w:r>
+      <w:r>
+        <w:rPr>
+          <w:rFonts w:ascii="Calibri" w:hAnsi="Calibri" w:cs="Calibri"/>
+          <w:color w:val="000000"/>
+        </w:rPr>
+        <w:t>. To find</w:t>
+      </w:r>
+      <w:r>
+        <w:rPr>
+          <w:rFonts w:ascii="Calibri" w:hAnsi="Calibri" w:cs="Calibri"/>
+          <w:color w:val="000000"/>
+        </w:rPr>
+        <w:t xml:space="preserve"> information that will not be handed out by Ericsson</w:t>
+      </w:r>
+      <w:r>
+        <w:rPr>
+          <w:rFonts w:ascii="Calibri" w:hAnsi="Calibri" w:cs="Calibri"/>
+          <w:color w:val="000000"/>
+        </w:rPr>
+        <w:t>,</w:t>
+      </w:r>
+      <w:r>
+        <w:rPr>
+          <w:rFonts w:ascii="Calibri" w:hAnsi="Calibri" w:cs="Calibri"/>
+          <w:color w:val="000000"/>
+        </w:rPr>
+        <w:t xml:space="preserve"> and </w:t>
+      </w:r>
+      <w:r>
+        <w:rPr>
+          <w:rFonts w:ascii="Calibri" w:hAnsi="Calibri" w:cs="Calibri"/>
+          <w:color w:val="000000"/>
+        </w:rPr>
+        <w:t xml:space="preserve">that </w:t>
+      </w:r>
+      <w:r>
+        <w:rPr>
+          <w:rFonts w:ascii="Calibri" w:hAnsi="Calibri" w:cs="Calibri"/>
+          <w:color w:val="000000"/>
+        </w:rPr>
+        <w:t>we</w:t>
+      </w:r>
+      <w:r>
+        <w:rPr>
+          <w:rFonts w:ascii="Calibri" w:hAnsi="Calibri" w:cs="Calibri"/>
+          <w:color w:val="000000"/>
+        </w:rPr>
+        <w:t xml:space="preserve"> feel is necessary to complement, </w:t>
+      </w:r>
+      <w:r>
+        <w:rPr>
+          <w:rFonts w:ascii="Calibri" w:hAnsi="Calibri" w:cs="Calibri"/>
+          <w:color w:val="000000"/>
+        </w:rPr>
+        <w:t xml:space="preserve">we will use the </w:t>
+      </w:r>
+      <w:r>
+        <w:rPr>
+          <w:rFonts w:ascii="Calibri" w:hAnsi="Calibri" w:cs="Calibri"/>
+          <w:color w:val="000000"/>
+        </w:rPr>
+        <w:t xml:space="preserve">web and </w:t>
+      </w:r>
+      <w:r>
+        <w:rPr>
+          <w:rFonts w:ascii="Calibri" w:hAnsi="Calibri" w:cs="Calibri"/>
+          <w:color w:val="000000"/>
+        </w:rPr>
+        <w:t xml:space="preserve">also </w:t>
+      </w:r>
+      <w:r>
+        <w:rPr>
+          <w:rFonts w:ascii="Calibri" w:hAnsi="Calibri" w:cs="Calibri"/>
+          <w:color w:val="000000"/>
+        </w:rPr>
+        <w:t xml:space="preserve">use </w:t>
+      </w:r>
+      <w:proofErr w:type="spellStart"/>
+      <w:r>
+        <w:rPr>
+          <w:rFonts w:ascii="Calibri" w:hAnsi="Calibri" w:cs="Calibri"/>
+          <w:color w:val="000000"/>
+        </w:rPr>
+        <w:t>Linköpings</w:t>
+      </w:r>
+      <w:proofErr w:type="spellEnd"/>
+      <w:r>
+        <w:rPr>
+          <w:rFonts w:ascii="Calibri" w:hAnsi="Calibri" w:cs="Calibri"/>
+          <w:color w:val="000000"/>
+        </w:rPr>
+        <w:t xml:space="preserve"> </w:t>
+      </w:r>
+      <w:proofErr w:type="spellStart"/>
+      <w:r>
+        <w:rPr>
+          <w:rFonts w:ascii="Calibri" w:hAnsi="Calibri" w:cs="Calibri"/>
+          <w:color w:val="000000"/>
+        </w:rPr>
+        <w:t>TekNat</w:t>
+      </w:r>
+      <w:proofErr w:type="spellEnd"/>
+      <w:r>
+        <w:rPr>
+          <w:rFonts w:ascii="Calibri" w:hAnsi="Calibri" w:cs="Calibri"/>
+          <w:color w:val="000000"/>
+        </w:rPr>
+        <w:t>-library</w:t>
+      </w:r>
+      <w:r>
+        <w:rPr>
+          <w:rFonts w:ascii="Calibri" w:hAnsi="Calibri" w:cs="Calibri"/>
+          <w:color w:val="000000"/>
+        </w:rPr>
+        <w:t xml:space="preserve"> to get the information</w:t>
+      </w:r>
+      <w:r>
+        <w:rPr>
+          <w:rFonts w:ascii="Calibri" w:hAnsi="Calibri" w:cs="Calibri"/>
+          <w:color w:val="000000"/>
+        </w:rPr>
+        <w:t>.</w:t>
+      </w:r>
+    </w:p>
+    <w:p>
+      <w:pPr>
+        <w:autoSpaceDE w:val="0"/>
+        <w:autoSpaceDN w:val="0"/>
+        <w:adjustRightInd w:val="0"/>
+        <w:spacing w:after="0" w:line="240" w:lineRule="auto"/>
+        <w:rPr>
+          <w:rFonts w:ascii="Calibri" w:hAnsi="Calibri" w:cs="Calibri"/>
+          <w:color w:val="000000"/>
+        </w:rPr>
+      </w:pPr>
+    </w:p>
+    <w:p>
+      <w:pPr>
+        <w:autoSpaceDE w:val="0"/>
+        <w:autoSpaceDN w:val="0"/>
+        <w:adjustRightInd w:val="0"/>
+        <w:spacing w:after="0" w:line="240" w:lineRule="auto"/>
+        <w:rPr>
+          <w:rFonts w:ascii="Calibri" w:hAnsi="Calibri" w:cs="Calibri"/>
+          <w:color w:val="000000"/>
+        </w:rPr>
+      </w:pPr>
+      <w:r>
+        <w:rPr>
+          <w:rFonts w:ascii="Calibri" w:hAnsi="Calibri" w:cs="Calibri"/>
+          <w:color w:val="000000"/>
+        </w:rPr>
+        <w:t xml:space="preserve">Possible keywords: HARQ ,  Up/downlink, Link Adaptation, SINR, SNR, QAM, </w:t>
+      </w:r>
+      <w:proofErr w:type="spellStart"/>
+      <w:r>
+        <w:rPr>
+          <w:rFonts w:ascii="Calibri" w:hAnsi="Calibri" w:cs="Calibri"/>
+          <w:color w:val="000000"/>
+        </w:rPr>
+        <w:t>eNodeB</w:t>
+      </w:r>
+      <w:proofErr w:type="spellEnd"/>
+      <w:r>
+        <w:rPr>
+          <w:rFonts w:ascii="Calibri" w:hAnsi="Calibri" w:cs="Calibri"/>
+          <w:color w:val="000000"/>
+        </w:rPr>
+        <w:t xml:space="preserve">, Channel Layers,  CQI, Throughput, FDD, TDD, Scheduling, </w:t>
+      </w:r>
+      <w:proofErr w:type="spellStart"/>
+      <w:r>
+        <w:rPr>
+          <w:rFonts w:ascii="Calibri" w:hAnsi="Calibri" w:cs="Calibri"/>
+          <w:color w:val="000000"/>
+        </w:rPr>
+        <w:t>Ofdm</w:t>
+      </w:r>
+      <w:proofErr w:type="spellEnd"/>
+      <w:r>
+        <w:rPr>
+          <w:rFonts w:ascii="Calibri" w:hAnsi="Calibri" w:cs="Calibri"/>
+          <w:color w:val="000000"/>
+        </w:rPr>
+        <w:t xml:space="preserve">, </w:t>
+      </w:r>
+      <w:proofErr w:type="spellStart"/>
+      <w:r>
+        <w:rPr>
+          <w:rFonts w:ascii="Calibri" w:hAnsi="Calibri" w:cs="Calibri"/>
+          <w:color w:val="000000"/>
+        </w:rPr>
+        <w:t>Ofdma</w:t>
+      </w:r>
+      <w:proofErr w:type="spellEnd"/>
+      <w:r>
+        <w:rPr>
+          <w:rFonts w:ascii="Calibri" w:hAnsi="Calibri" w:cs="Calibri"/>
+          <w:color w:val="000000"/>
+        </w:rPr>
+        <w:t>, Channel Models.</w:t>
+      </w:r>
+    </w:p>
+    <w:p>
+      <w:pPr>
+        <w:autoSpaceDE w:val="0"/>
+        <w:autoSpaceDN w:val="0"/>
+        <w:adjustRightInd w:val="0"/>
+        <w:spacing w:after="0" w:line="240" w:lineRule="auto"/>
+        <w:rPr>
+          <w:rFonts w:ascii="Calibri" w:hAnsi="Calibri" w:cs="Calibri"/>
+          <w:color w:val="000000"/>
+        </w:rPr>
+      </w:pPr>
+    </w:p>
+    <w:p>
+      <w:pPr>
+        <w:autoSpaceDE w:val="0"/>
+        <w:autoSpaceDN w:val="0"/>
+        <w:adjustRightInd w:val="0"/>
+        <w:spacing w:after="0" w:line="240" w:lineRule="auto"/>
+        <w:rPr>
+          <w:rFonts w:ascii="Calibri" w:hAnsi="Calibri" w:cs="Calibri"/>
+          <w:color w:val="000000"/>
+        </w:rPr>
+      </w:pPr>
+    </w:p>
+    <w:p>
+      <w:pPr>
+        <w:autoSpaceDE w:val="0"/>
+        <w:autoSpaceDN w:val="0"/>
+        <w:adjustRightInd w:val="0"/>
+        <w:spacing w:after="0" w:line="240" w:lineRule="auto"/>
+        <w:rPr>
+          <w:rFonts w:ascii="Calibri" w:hAnsi="Calibri" w:cs="Calibri"/>
+          <w:color w:val="000000"/>
+        </w:rPr>
+      </w:pPr>
+      <w:r>
+        <w:rPr>
+          <w:rFonts w:ascii="Calibri" w:hAnsi="Calibri" w:cs="Calibri"/>
+          <w:color w:val="000000"/>
+        </w:rPr>
+        <w:t>We will need l</w:t>
+      </w:r>
+      <w:r>
+        <w:rPr>
+          <w:rFonts w:ascii="Calibri" w:hAnsi="Calibri" w:cs="Calibri"/>
+          <w:color w:val="000000"/>
+        </w:rPr>
+        <w:t>iterature that explains the LA (Link Adaptation) and HARQ (Hybrid Automatic repeat request) algorithms. For this we have the</w:t>
+      </w:r>
+      <w:r>
+        <w:rPr>
+          <w:rFonts w:ascii="Calibri" w:hAnsi="Calibri" w:cs="Calibri"/>
+          <w:color w:val="000000"/>
+        </w:rPr>
+        <w:t xml:space="preserve"> document</w:t>
+      </w:r>
+      <w:r>
+        <w:rPr>
+          <w:rFonts w:ascii="Calibri" w:hAnsi="Calibri" w:cs="Calibri"/>
+          <w:color w:val="000000"/>
+        </w:rPr>
+        <w:t xml:space="preserve"> </w:t>
+      </w:r>
+      <w:r>
+        <w:rPr>
+          <w:rFonts w:ascii="Calibri" w:hAnsi="Calibri" w:cs="Calibri"/>
+          <w:color w:val="000000"/>
+        </w:rPr>
+        <w:t>36.300-C20</w:t>
+      </w:r>
+      <w:r>
+        <w:rPr>
+          <w:rFonts w:ascii="Calibri" w:hAnsi="Calibri" w:cs="Calibri"/>
+          <w:color w:val="000000"/>
+        </w:rPr>
+        <w:t xml:space="preserve">, </w:t>
+      </w:r>
+      <w:r>
+        <w:rPr>
+          <w:rFonts w:ascii="Calibri" w:hAnsi="Calibri" w:cs="Calibri"/>
+          <w:color w:val="000000"/>
+        </w:rPr>
+        <w:t>Part V</w:t>
+      </w:r>
+      <w:r>
+        <w:rPr>
+          <w:rFonts w:ascii="Calibri" w:hAnsi="Calibri" w:cs="Calibri"/>
+          <w:color w:val="000000"/>
+        </w:rPr>
+        <w:t xml:space="preserve">, </w:t>
+      </w:r>
+      <w:r>
+        <w:rPr>
+          <w:rFonts w:ascii="Calibri" w:hAnsi="Calibri" w:cs="Calibri"/>
+          <w:color w:val="000000"/>
+        </w:rPr>
+        <w:t>p. 42-53</w:t>
+      </w:r>
+      <w:r>
+        <w:rPr>
+          <w:rFonts w:ascii="Calibri" w:hAnsi="Calibri" w:cs="Calibri"/>
+          <w:color w:val="000000"/>
+        </w:rPr>
+        <w:t xml:space="preserve">. </w:t>
+      </w:r>
+      <w:r>
+        <w:rPr>
+          <w:rFonts w:ascii="Calibri" w:hAnsi="Calibri" w:cs="Calibri"/>
+          <w:color w:val="000000"/>
+        </w:rPr>
+        <w:t>This section describes the HARQ and LA algorithm. This</w:t>
+      </w:r>
+      <w:r>
+        <w:rPr>
+          <w:rFonts w:ascii="Calibri" w:hAnsi="Calibri" w:cs="Calibri"/>
+          <w:color w:val="000000"/>
+        </w:rPr>
+        <w:t xml:space="preserve"> information is important for us to understand </w:t>
+      </w:r>
+      <w:r>
+        <w:rPr>
+          <w:rFonts w:ascii="Calibri" w:hAnsi="Calibri" w:cs="Calibri"/>
+          <w:color w:val="000000"/>
+        </w:rPr>
+        <w:t>when we develop the analyzer tool.</w:t>
+      </w:r>
+    </w:p>
+    <w:p>
+      <w:pPr>
+        <w:tabs>
+          <w:tab w:val="left" w:pos="6570"/>
+        </w:tabs>
+        <w:autoSpaceDE w:val="0"/>
+        <w:autoSpaceDN w:val="0"/>
+        <w:adjustRightInd w:val="0"/>
+        <w:spacing w:after="0" w:line="240" w:lineRule="auto"/>
+        <w:rPr>
+          <w:rFonts w:ascii="Calibri" w:hAnsi="Calibri" w:cs="Calibri"/>
+          <w:color w:val="000000"/>
+        </w:rPr>
+      </w:pPr>
+    </w:p>
+    <w:p>
+      <w:pPr>
+        <w:tabs>
+          <w:tab w:val="left" w:pos="6570"/>
+        </w:tabs>
+        <w:autoSpaceDE w:val="0"/>
+        <w:autoSpaceDN w:val="0"/>
+        <w:adjustRightInd w:val="0"/>
+        <w:spacing w:after="0" w:line="240" w:lineRule="auto"/>
+        <w:rPr>
+          <w:rFonts w:ascii="Calibri" w:hAnsi="Calibri" w:cs="Calibri"/>
+          <w:color w:val="000000"/>
+        </w:rPr>
+      </w:pPr>
+    </w:p>
+    <w:p>
+      <w:pPr>
+        <w:tabs>
+          <w:tab w:val="left" w:pos="6570"/>
+        </w:tabs>
+        <w:autoSpaceDE w:val="0"/>
+        <w:autoSpaceDN w:val="0"/>
+        <w:adjustRightInd w:val="0"/>
+        <w:spacing w:after="0" w:line="240" w:lineRule="auto"/>
+        <w:rPr>
+          <w:rFonts w:ascii="Calibri" w:hAnsi="Calibri" w:cs="Calibri"/>
+          <w:color w:val="000000"/>
+        </w:rPr>
+      </w:pPr>
+      <w:r>
+        <w:rPr>
+          <w:rFonts w:ascii="Calibri" w:hAnsi="Calibri" w:cs="Calibri"/>
+          <w:color w:val="000000"/>
+        </w:rPr>
+        <w:t>We will look at the SINR</w:t>
+      </w:r>
+      <w:r>
+        <w:rPr>
+          <w:rFonts w:ascii="Calibri" w:hAnsi="Calibri" w:cs="Calibri"/>
+          <w:color w:val="000000"/>
+        </w:rPr>
+        <w:t>, SNR, and throughput</w:t>
+      </w:r>
+      <w:r>
+        <w:rPr>
+          <w:rFonts w:ascii="Calibri" w:hAnsi="Calibri" w:cs="Calibri"/>
+          <w:color w:val="000000"/>
+        </w:rPr>
+        <w:t xml:space="preserve"> for different channel models so we will have to find information about different channel models. Since we hav</w:t>
+      </w:r>
+      <w:r>
+        <w:rPr>
+          <w:rFonts w:ascii="Calibri" w:hAnsi="Calibri" w:cs="Calibri"/>
+          <w:color w:val="000000"/>
+        </w:rPr>
+        <w:t>e</w:t>
+      </w:r>
+      <w:r>
+        <w:rPr>
+          <w:rFonts w:ascii="Calibri" w:hAnsi="Calibri" w:cs="Calibri"/>
+          <w:color w:val="000000"/>
+        </w:rPr>
+        <w:t>n’t got any</w:t>
+      </w:r>
+      <w:r>
+        <w:rPr>
+          <w:rFonts w:ascii="Calibri" w:hAnsi="Calibri" w:cs="Calibri"/>
+          <w:color w:val="000000"/>
+        </w:rPr>
+        <w:t xml:space="preserve"> literature</w:t>
+      </w:r>
+      <w:r>
+        <w:rPr>
+          <w:rFonts w:ascii="Calibri" w:hAnsi="Calibri" w:cs="Calibri"/>
+          <w:color w:val="000000"/>
+        </w:rPr>
+        <w:t xml:space="preserve"> about this from Ericsson we will search the web for it. </w:t>
+      </w:r>
+    </w:p>
+    <w:p>
+      <w:pPr>
+        <w:autoSpaceDE w:val="0"/>
+        <w:autoSpaceDN w:val="0"/>
+        <w:adjustRightInd w:val="0"/>
+        <w:spacing w:after="0" w:line="240" w:lineRule="auto"/>
+        <w:rPr>
+          <w:rFonts w:ascii="Calibri" w:hAnsi="Calibri" w:cs="Calibri"/>
+          <w:color w:val="000000"/>
+        </w:rPr>
+      </w:pPr>
+    </w:p>
+    <w:p>
+      <w:pPr>
+        <w:autoSpaceDE w:val="0"/>
+        <w:autoSpaceDN w:val="0"/>
+        <w:adjustRightInd w:val="0"/>
+        <w:spacing w:after="0" w:line="240" w:lineRule="auto"/>
+        <w:rPr>
+          <w:rFonts w:ascii="Calibri" w:hAnsi="Calibri" w:cs="Calibri"/>
+          <w:color w:val="000000"/>
+        </w:rPr>
+      </w:pPr>
+      <w:r>
+        <w:rPr>
+          <w:rFonts w:ascii="Calibri" w:hAnsi="Calibri" w:cs="Calibri"/>
+          <w:color w:val="000000"/>
+        </w:rPr>
+        <w:t>We will need m</w:t>
+      </w:r>
+      <w:r>
+        <w:rPr>
+          <w:rFonts w:ascii="Calibri" w:hAnsi="Calibri" w:cs="Calibri"/>
+          <w:color w:val="000000"/>
+        </w:rPr>
+        <w:t>anuals</w:t>
+      </w:r>
+      <w:r>
+        <w:rPr>
+          <w:rFonts w:ascii="Calibri" w:hAnsi="Calibri" w:cs="Calibri"/>
+          <w:color w:val="000000"/>
+        </w:rPr>
+        <w:t xml:space="preserve"> about</w:t>
+      </w:r>
+      <w:r>
+        <w:rPr>
+          <w:rFonts w:ascii="Calibri" w:hAnsi="Calibri" w:cs="Calibri"/>
+          <w:color w:val="000000"/>
+        </w:rPr>
+        <w:t xml:space="preserve"> how to use </w:t>
+      </w:r>
+      <w:r>
+        <w:rPr>
+          <w:rFonts w:ascii="Calibri" w:hAnsi="Calibri" w:cs="Calibri"/>
+          <w:color w:val="000000"/>
+        </w:rPr>
+        <w:t>the UE</w:t>
+      </w:r>
+      <w:r>
+        <w:rPr>
+          <w:rFonts w:ascii="Calibri" w:hAnsi="Calibri" w:cs="Calibri"/>
+          <w:color w:val="000000"/>
+        </w:rPr>
+        <w:t>’</w:t>
+      </w:r>
+      <w:r>
+        <w:rPr>
+          <w:rFonts w:ascii="Calibri" w:hAnsi="Calibri" w:cs="Calibri"/>
+          <w:color w:val="000000"/>
+        </w:rPr>
+        <w:t>s</w:t>
+      </w:r>
+      <w:r>
+        <w:rPr>
+          <w:rFonts w:ascii="Calibri" w:hAnsi="Calibri" w:cs="Calibri"/>
+          <w:color w:val="000000"/>
+        </w:rPr>
+        <w:t xml:space="preserve"> (user equipment)</w:t>
+      </w:r>
+      <w:r>
+        <w:rPr>
+          <w:rFonts w:ascii="Calibri" w:hAnsi="Calibri" w:cs="Calibri"/>
+          <w:color w:val="000000"/>
+        </w:rPr>
+        <w:t xml:space="preserve"> when connecting a UE to a base station.</w:t>
+      </w:r>
+    </w:p>
+    <w:p>
+      <w:pPr>
+        <w:autoSpaceDE w:val="0"/>
+        <w:autoSpaceDN w:val="0"/>
+        <w:adjustRightInd w:val="0"/>
+        <w:spacing w:after="0" w:line="240" w:lineRule="auto"/>
+        <w:rPr>
+          <w:rFonts w:ascii="Calibri" w:hAnsi="Calibri" w:cs="Calibri"/>
+          <w:color w:val="000000"/>
+        </w:rPr>
+      </w:pPr>
+      <w:r>
+        <w:rPr>
+          <w:rFonts w:ascii="Calibri" w:hAnsi="Calibri" w:cs="Calibri"/>
+          <w:color w:val="000000"/>
+        </w:rPr>
+        <w:t xml:space="preserve"> </w:t>
+      </w:r>
+    </w:p>
+    <w:p>
+      <w:pPr>
+        <w:autoSpaceDE w:val="0"/>
+        <w:autoSpaceDN w:val="0"/>
+        <w:adjustRightInd w:val="0"/>
+        <w:spacing w:after="0" w:line="240" w:lineRule="auto"/>
+        <w:rPr>
+          <w:rFonts w:ascii="Calibri" w:hAnsi="Calibri" w:cs="Calibri"/>
+          <w:color w:val="000000"/>
+        </w:rPr>
+      </w:pPr>
+      <w:r>
+        <w:rPr>
+          <w:rFonts w:ascii="Calibri" w:hAnsi="Calibri" w:cs="Calibri"/>
+          <w:color w:val="000000"/>
+        </w:rPr>
+        <w:t>List of commands</w:t>
+      </w:r>
+      <w:r>
+        <w:rPr>
+          <w:rFonts w:ascii="Calibri" w:hAnsi="Calibri" w:cs="Calibri"/>
+          <w:color w:val="000000"/>
+        </w:rPr>
+        <w:t xml:space="preserve"> about</w:t>
+      </w:r>
+      <w:r>
+        <w:rPr>
+          <w:rFonts w:ascii="Calibri" w:hAnsi="Calibri" w:cs="Calibri"/>
+          <w:color w:val="000000"/>
+        </w:rPr>
+        <w:t xml:space="preserve"> how </w:t>
+      </w:r>
+      <w:r>
+        <w:rPr>
+          <w:rFonts w:ascii="Calibri" w:hAnsi="Calibri" w:cs="Calibri"/>
+          <w:color w:val="000000"/>
+        </w:rPr>
+        <w:t xml:space="preserve">to </w:t>
+      </w:r>
+      <w:r>
+        <w:rPr>
+          <w:rFonts w:ascii="Calibri" w:hAnsi="Calibri" w:cs="Calibri"/>
+          <w:color w:val="000000"/>
+        </w:rPr>
+        <w:t>configure the lab equipment</w:t>
+      </w:r>
+    </w:p>
+    <w:p>
+      <w:pPr>
+        <w:autoSpaceDE w:val="0"/>
+        <w:autoSpaceDN w:val="0"/>
+        <w:adjustRightInd w:val="0"/>
+        <w:spacing w:after="0" w:line="240" w:lineRule="auto"/>
+        <w:rPr>
+          <w:rFonts w:ascii="Calibri" w:hAnsi="Calibri" w:cs="Calibri"/>
+          <w:color w:val="000000"/>
+        </w:rPr>
+      </w:pPr>
+    </w:p>
+    <w:p>
+      <w:pPr>
+        <w:autoSpaceDE w:val="0"/>
+        <w:autoSpaceDN w:val="0"/>
+        <w:adjustRightInd w:val="0"/>
+        <w:spacing w:after="0" w:line="240" w:lineRule="auto"/>
+        <w:rPr>
+          <w:rFonts w:ascii="Calibri" w:hAnsi="Calibri" w:cs="Calibri"/>
+          <w:color w:val="000000"/>
+        </w:rPr>
+      </w:pPr>
+    </w:p>
+    <w:p>
+      <w:pPr>
+        <w:autoSpaceDE w:val="0"/>
+        <w:autoSpaceDN w:val="0"/>
+        <w:adjustRightInd w:val="0"/>
+        <w:spacing w:after="0" w:line="240" w:lineRule="auto"/>
+        <w:rPr>
+          <w:rFonts w:ascii="Calibri" w:hAnsi="Calibri" w:cs="Calibri"/>
+          <w:color w:val="000000"/>
+        </w:rPr>
+      </w:pPr>
+    </w:p>
+    <w:p>
+      <w:pPr>
+        <w:autoSpaceDE w:val="0"/>
+        <w:autoSpaceDN w:val="0"/>
+        <w:adjustRightInd w:val="0"/>
+        <w:spacing w:after="0" w:line="240" w:lineRule="auto"/>
+        <w:rPr>
+          <w:rFonts w:ascii="Calibri" w:hAnsi="Calibri" w:cs="Calibri"/>
+          <w:color w:val="000000"/>
+        </w:rPr>
+      </w:pPr>
+      <w:r>
+        <w:rPr>
+          <w:rFonts w:ascii="Calibri" w:hAnsi="Calibri" w:cs="Calibri"/>
+          <w:color w:val="000000"/>
+        </w:rPr>
+        <w:t>Books available at Ericsson:</w:t>
+      </w:r>
+    </w:p>
+    <w:p>
+      <w:pPr>
+        <w:autoSpaceDE w:val="0"/>
+        <w:autoSpaceDN w:val="0"/>
+        <w:adjustRightInd w:val="0"/>
+        <w:spacing w:after="0" w:line="240" w:lineRule="auto"/>
+        <w:rPr>
+          <w:rFonts w:ascii="Calibri" w:hAnsi="Calibri" w:cs="Calibri"/>
+          <w:color w:val="000000"/>
+        </w:rPr>
+      </w:pPr>
+      <w:r>
+        <w:rPr>
+          <w:rStyle w:val="IntenseEmphasis"/>
+        </w:rPr>
+        <w:t>Academic Press 3G Evolution HSPA and LTE for Mobile Broadband 2nd Edition Oct 2008 eBook-DDU, Part IV</w:t>
+      </w:r>
+      <w:r>
+        <w:rPr>
+          <w:rFonts w:ascii="Calibri" w:hAnsi="Calibri" w:cs="Calibri"/>
+          <w:color w:val="000000"/>
+        </w:rPr>
+        <w:t xml:space="preserve"> </w:t>
+      </w:r>
+    </w:p>
+    <w:p>
+      <w:pPr>
+        <w:autoSpaceDE w:val="0"/>
+        <w:autoSpaceDN w:val="0"/>
+        <w:adjustRightInd w:val="0"/>
+        <w:spacing w:after="0" w:line="240" w:lineRule="auto"/>
+        <w:rPr>
+          <w:rFonts w:ascii="Calibri" w:hAnsi="Calibri" w:cs="Calibri"/>
+          <w:color w:val="000000"/>
+        </w:rPr>
+      </w:pPr>
+      <w:r>
+        <w:rPr>
+          <w:rFonts w:ascii="Calibri" w:hAnsi="Calibri" w:cs="Calibri"/>
+          <w:color w:val="000000"/>
+        </w:rPr>
+        <w:t>This part describes more in depth the transfer protocols in t</w:t>
+      </w:r>
+      <w:r>
+        <w:rPr>
+          <w:rFonts w:ascii="Calibri" w:hAnsi="Calibri" w:cs="Calibri"/>
+          <w:color w:val="000000"/>
+        </w:rPr>
+        <w:t>he physical layer. It also lists</w:t>
+      </w:r>
+      <w:r>
+        <w:rPr>
+          <w:rFonts w:ascii="Calibri" w:hAnsi="Calibri" w:cs="Calibri"/>
+          <w:color w:val="000000"/>
+        </w:rPr>
+        <w:t xml:space="preserve"> the requirements for LTE under different circumstances. </w:t>
+      </w:r>
+    </w:p>
+    <w:p>
+      <w:pPr>
+        <w:autoSpaceDE w:val="0"/>
+        <w:autoSpaceDN w:val="0"/>
+        <w:adjustRightInd w:val="0"/>
+        <w:spacing w:after="0" w:line="240" w:lineRule="auto"/>
+        <w:rPr>
+          <w:rFonts w:ascii="Calibri" w:hAnsi="Calibri" w:cs="Calibri"/>
+          <w:color w:val="000000"/>
+        </w:rPr>
+      </w:pPr>
+    </w:p>
+    <w:p>
+      <w:pPr>
+        <w:tabs>
+          <w:tab w:val="left" w:pos="6570"/>
+        </w:tabs>
+        <w:autoSpaceDE w:val="0"/>
+        <w:autoSpaceDN w:val="0"/>
+        <w:adjustRightInd w:val="0"/>
+        <w:spacing w:after="0" w:line="240" w:lineRule="auto"/>
+        <w:rPr>
+          <w:rFonts w:ascii="Calibri" w:hAnsi="Calibri" w:cs="Calibri"/>
+          <w:color w:val="000000"/>
+        </w:rPr>
+      </w:pPr>
+      <w:r>
+        <w:rPr>
+          <w:rStyle w:val="IntenseEmphasis"/>
+        </w:rPr>
+        <w:t>Ericsson Academy LTE L11 Air Interface</w:t>
+      </w:r>
+      <w:r>
+        <w:rPr>
+          <w:rFonts w:ascii="Calibri" w:hAnsi="Calibri" w:cs="Calibri"/>
+          <w:color w:val="000000"/>
+        </w:rPr>
+        <w:t xml:space="preserve"> </w:t>
+      </w:r>
+    </w:p>
+    <w:p>
+      <w:pPr>
+        <w:tabs>
+          <w:tab w:val="left" w:pos="6570"/>
+        </w:tabs>
+        <w:autoSpaceDE w:val="0"/>
+        <w:autoSpaceDN w:val="0"/>
+        <w:adjustRightInd w:val="0"/>
+        <w:spacing w:after="0" w:line="240" w:lineRule="auto"/>
+        <w:rPr>
+          <w:rFonts w:ascii="Calibri" w:hAnsi="Calibri" w:cs="Calibri"/>
+          <w:color w:val="000000"/>
+        </w:rPr>
+      </w:pPr>
+      <w:r>
+        <w:rPr>
+          <w:rFonts w:ascii="Calibri" w:hAnsi="Calibri" w:cs="Calibri"/>
+          <w:color w:val="000000"/>
+        </w:rPr>
+        <w:t>This compendium gives us all information about the physical layer (</w:t>
+      </w:r>
+      <w:r>
+        <w:rPr>
+          <w:rFonts w:ascii="Calibri" w:hAnsi="Calibri" w:cs="Calibri"/>
+          <w:color w:val="000000"/>
+        </w:rPr>
+        <w:t xml:space="preserve">transmission between UE and </w:t>
+      </w:r>
+      <w:proofErr w:type="spellStart"/>
+      <w:r>
+        <w:rPr>
+          <w:rFonts w:ascii="Calibri" w:hAnsi="Calibri" w:cs="Calibri"/>
+          <w:color w:val="000000"/>
+        </w:rPr>
+        <w:t>eN</w:t>
+      </w:r>
+      <w:r>
+        <w:rPr>
+          <w:rFonts w:ascii="Calibri" w:hAnsi="Calibri" w:cs="Calibri"/>
+          <w:color w:val="000000"/>
+        </w:rPr>
+        <w:t>B</w:t>
+      </w:r>
+      <w:proofErr w:type="spellEnd"/>
+      <w:r>
+        <w:rPr>
+          <w:rFonts w:ascii="Calibri" w:hAnsi="Calibri" w:cs="Calibri"/>
+          <w:color w:val="000000"/>
+        </w:rPr>
+        <w:t>).</w:t>
+      </w:r>
+    </w:p>
+    <w:p>
+      <w:pPr>
+        <w:autoSpaceDE w:val="0"/>
+        <w:autoSpaceDN w:val="0"/>
+        <w:adjustRightInd w:val="0"/>
+        <w:spacing w:after="0" w:line="240" w:lineRule="auto"/>
+        <w:rPr>
+          <w:rFonts w:ascii="Calibri" w:hAnsi="Calibri" w:cs="Calibri"/>
+          <w:color w:val="000000"/>
+        </w:rPr>
+      </w:pPr>
+      <w:r>
+        <w:rPr>
+          <w:rFonts w:ascii="Calibri" w:hAnsi="Calibri" w:cs="Calibri"/>
+          <w:color w:val="000000"/>
+        </w:rPr>
+        <w:t>It will also give</w:t>
+      </w:r>
+      <w:r>
+        <w:rPr>
+          <w:rFonts w:ascii="Calibri" w:hAnsi="Calibri" w:cs="Calibri"/>
+          <w:color w:val="000000"/>
+        </w:rPr>
+        <w:t xml:space="preserve"> us</w:t>
+      </w:r>
+      <w:r>
+        <w:rPr>
+          <w:rFonts w:ascii="Calibri" w:hAnsi="Calibri" w:cs="Calibri"/>
+          <w:color w:val="000000"/>
+        </w:rPr>
+        <w:t xml:space="preserve"> an</w:t>
+      </w:r>
+      <w:r>
+        <w:rPr>
+          <w:rFonts w:ascii="Calibri" w:hAnsi="Calibri" w:cs="Calibri"/>
+          <w:color w:val="000000"/>
+        </w:rPr>
+        <w:t xml:space="preserve"> understanding about how signal are sent in the physical layer.</w:t>
+      </w:r>
+    </w:p>
+    <w:p>
+      <w:pPr>
+        <w:autoSpaceDE w:val="0"/>
+        <w:autoSpaceDN w:val="0"/>
+        <w:adjustRightInd w:val="0"/>
+        <w:spacing w:after="0" w:line="240" w:lineRule="auto"/>
+        <w:rPr>
+          <w:rFonts w:ascii="Calibri" w:hAnsi="Calibri" w:cs="Calibri"/>
+          <w:color w:val="000000"/>
+        </w:rPr>
+      </w:pPr>
+    </w:p>
+    <w:p>
+      <w:pPr>
+        <w:autoSpaceDE w:val="0"/>
+        <w:autoSpaceDN w:val="0"/>
+        <w:adjustRightInd w:val="0"/>
+        <w:spacing w:after="0" w:line="240" w:lineRule="auto"/>
+        <w:rPr>
+          <w:rFonts w:ascii="Calibri" w:hAnsi="Calibri" w:cs="Calibri"/>
+          <w:color w:val="000000"/>
+        </w:rPr>
+      </w:pPr>
+    </w:p>
+    <w:p>
+      <w:pPr>
+        <w:autoSpaceDE w:val="0"/>
+        <w:autoSpaceDN w:val="0"/>
+        <w:adjustRightInd w:val="0"/>
+        <w:spacing w:after="0" w:line="240" w:lineRule="auto"/>
+        <w:rPr>
+          <w:rFonts w:ascii="Calibri" w:hAnsi="Calibri" w:cs="Calibri"/>
+          <w:color w:val="000000"/>
+        </w:rPr>
+      </w:pPr>
+      <w:r>
+        <w:rPr>
+          <w:rFonts w:ascii="Cambria-Bold" w:hAnsi="Cambria-Bold" w:cs="Cambria-Bold"/>
+          <w:b/>
+          <w:bCs/>
+          <w:color w:val="4F83BE"/>
+          <w:sz w:val="26"/>
+          <w:szCs w:val="26"/>
+        </w:rPr>
         <w:t>Time plan</w:t>
       </w:r>
     </w:p>
@@ -1077,7 +1724,23 @@
           <w:rFonts w:ascii="Calibri" w:hAnsi="Calibri" w:cs="Calibri"/>
           <w:color w:val="000000"/>
         </w:rPr>
-        <w:t xml:space="preserve">By the end of the halftime report we expect to have a not complete (but mostly working ) analyzer tool. We expect to have deep knowledge about mostly all LTE knowledge that is useful to us in our project. </w:t>
+        <w:t xml:space="preserve">By the end of the halftime report we expect to have a not complete (but mostly </w:t>
+      </w:r>
+      <w:proofErr w:type="gramStart"/>
+      <w:r>
+        <w:rPr>
+          <w:rFonts w:ascii="Calibri" w:hAnsi="Calibri" w:cs="Calibri"/>
+          <w:color w:val="000000"/>
+        </w:rPr>
+        <w:t>working )</w:t>
+      </w:r>
+      <w:proofErr w:type="gramEnd"/>
+      <w:r>
+        <w:rPr>
+          <w:rFonts w:ascii="Calibri" w:hAnsi="Calibri" w:cs="Calibri"/>
+          <w:color w:val="000000"/>
+        </w:rPr>
+        <w:t xml:space="preserve"> analyzer tool. We expect to have deep knowledge about mostly all LTE knowledge that is useful to us in our project. </w:t>
       </w:r>
     </w:p>
     <w:p>
@@ -1194,8 +1857,13 @@
       <w:pStyle w:val="Header"/>
     </w:pPr>
     <w:r>
-      <w:t>Authors: Razmus Lindgren, Paul Nedstrand</w:t>
+      <w:t xml:space="preserve">Authors: Razmus Lindgren, Paul </w:t>
     </w:r>
+    <w:proofErr w:type="spellStart"/>
+    <w:r>
+      <w:t>Nedstrand</w:t>
+    </w:r>
+    <w:proofErr w:type="spellEnd"/>
     <w:r>
       <w:ptab w:relativeTo="margin" w:alignment="center" w:leader="none"/>
     </w:r>
@@ -1203,7 +1871,10 @@
       <w:ptab w:relativeTo="margin" w:alignment="right" w:leader="none"/>
     </w:r>
     <w:r>
-      <w:t>Date: 2014-09-17</w:t>
+      <w:t>Date: 2014-09-</w:t>
+    </w:r>
+    <w:r>
+      <w:t>22</w:t>
     </w:r>
   </w:p>
 </w:hdr>
@@ -1618,6 +2289,20 @@
       <w:szCs w:val="16"/>
     </w:rPr>
   </w:style>
+  <w:style w:type="character" w:styleId="IntenseEmphasis">
+    <w:name w:val="Intense Emphasis"/>
+    <w:basedOn w:val="DefaultParagraphFont"/>
+    <w:uiPriority w:val="21"/>
+    <w:qFormat/>
+    <w:rsid w:val="000F3855"/>
+    <w:rPr>
+      <w:b/>
+      <w:bCs/>
+      <w:i/>
+      <w:iCs/>
+      <w:color w:val="4F81BD" w:themeColor="accent1"/>
+    </w:rPr>
+  </w:style>
 </w:styles>
 </file>
 
@@ -1880,6 +2565,20 @@
       <w:rFonts w:ascii="Tahoma" w:hAnsi="Tahoma" w:cs="Tahoma"/>
       <w:sz w:val="16"/>
       <w:szCs w:val="16"/>
+    </w:rPr>
+  </w:style>
+  <w:style w:type="character" w:styleId="IntenseEmphasis">
+    <w:name w:val="Intense Emphasis"/>
+    <w:basedOn w:val="DefaultParagraphFont"/>
+    <w:uiPriority w:val="21"/>
+    <w:qFormat/>
+    <w:rsid w:val="000F3855"/>
+    <w:rPr>
+      <w:b/>
+      <w:bCs/>
+      <w:i/>
+      <w:iCs/>
+      <w:color w:val="4F81BD" w:themeColor="accent1"/>
     </w:rPr>
   </w:style>
 </w:styles>

</xml_diff>

<commit_message>
andrat i basicview funktioner
</commit_message>
<xml_diff>
--- a/planning report.docx
+++ b/planning report.docx
@@ -118,17 +118,8 @@
           <w:rFonts w:ascii="Calibri" w:hAnsi="Calibri" w:cs="Calibri"/>
           <w:color w:val="000000"/>
         </w:rPr>
-        <w:t xml:space="preserve">Paul </w:t>
-      </w:r>
-      <w:proofErr w:type="spellStart"/>
-      <w:r>
-        <w:rPr>
-          <w:rFonts w:ascii="Calibri" w:hAnsi="Calibri" w:cs="Calibri"/>
-          <w:color w:val="000000"/>
-        </w:rPr>
-        <w:t>Nedstrand</w:t>
-      </w:r>
-      <w:proofErr w:type="spellEnd"/>
+        <w:t>Paul Nedstrand</w:t>
+      </w:r>
     </w:p>
     <w:p>
       <w:pPr>
@@ -298,6 +289,7 @@
         <w:spacing w:after="0" w:line="240" w:lineRule="auto"/>
         <w:rPr>
           <w:rFonts w:eastAsia="Times New Roman" w:cstheme="minorHAnsi"/>
+          <w:color w:val="000000"/>
         </w:rPr>
       </w:pPr>
       <w:r>
@@ -326,7 +318,21 @@
           <w:rFonts w:eastAsia="Times New Roman" w:cstheme="minorHAnsi"/>
           <w:color w:val="000000"/>
         </w:rPr>
-        <w:t xml:space="preserve"> have any tool or functionality to make analysis of layer 1 data in an advanced way. The way </w:t>
+        <w:t xml:space="preserve"> have any tool or functionality to make</w:t>
+      </w:r>
+      <w:r>
+        <w:rPr>
+          <w:rFonts w:eastAsia="Times New Roman" w:cstheme="minorHAnsi"/>
+          <w:color w:val="000000"/>
+        </w:rPr>
+        <w:t xml:space="preserve"> analysis of layer 1 data in a more in-depth </w:t>
+      </w:r>
+      <w:r>
+        <w:rPr>
+          <w:rFonts w:eastAsia="Times New Roman" w:cstheme="minorHAnsi"/>
+          <w:color w:val="000000"/>
+        </w:rPr>
+        <w:t xml:space="preserve">way. The way </w:t>
       </w:r>
       <w:r>
         <w:rPr>
@@ -347,53 +353,84 @@
           <w:rFonts w:eastAsia="Times New Roman" w:cstheme="minorHAnsi"/>
           <w:color w:val="000000"/>
         </w:rPr>
-        <w:t xml:space="preserve">is that </w:t>
-      </w:r>
-      <w:proofErr w:type="gramStart"/>
-      <w:r>
-        <w:rPr>
-          <w:rFonts w:eastAsia="Times New Roman" w:cstheme="minorHAnsi"/>
-          <w:color w:val="000000"/>
-        </w:rPr>
-        <w:t>the they</w:t>
-      </w:r>
-      <w:proofErr w:type="gramEnd"/>
-      <w:r>
-        <w:rPr>
-          <w:rFonts w:eastAsia="Times New Roman" w:cstheme="minorHAnsi"/>
-          <w:color w:val="000000"/>
-        </w:rPr>
-        <w:t xml:space="preserve"> manually looked at log files</w:t>
-      </w:r>
-      <w:r>
-        <w:rPr>
-          <w:rFonts w:eastAsia="Times New Roman" w:cstheme="minorHAnsi"/>
-          <w:color w:val="000000"/>
-        </w:rPr>
-        <w:t xml:space="preserve"> of potential problem in the link between UE and </w:t>
-      </w:r>
-      <w:proofErr w:type="spellStart"/>
-      <w:r>
-        <w:rPr>
-          <w:rFonts w:eastAsia="Times New Roman" w:cstheme="minorHAnsi"/>
-          <w:color w:val="000000"/>
-        </w:rPr>
-        <w:t>EnodeB</w:t>
-      </w:r>
-      <w:proofErr w:type="spellEnd"/>
-      <w:r>
-        <w:rPr>
-          <w:rFonts w:eastAsia="Times New Roman" w:cstheme="minorHAnsi"/>
-          <w:color w:val="000000"/>
-        </w:rPr>
-        <w:t>, these files often contains a lot of data</w:t>
-      </w:r>
-      <w:r>
-        <w:rPr>
-          <w:rFonts w:eastAsia="Times New Roman" w:cstheme="minorHAnsi"/>
-          <w:color w:val="000000"/>
-        </w:rPr>
-        <w:t xml:space="preserve">. The other way they could study the signal data </w:t>
+        <w:t>is that they</w:t>
+      </w:r>
+      <w:r>
+        <w:rPr>
+          <w:rFonts w:eastAsia="Times New Roman" w:cstheme="minorHAnsi"/>
+          <w:color w:val="000000"/>
+        </w:rPr>
+        <w:t xml:space="preserve"> manually look</w:t>
+      </w:r>
+      <w:r>
+        <w:rPr>
+          <w:rFonts w:eastAsia="Times New Roman" w:cstheme="minorHAnsi"/>
+          <w:color w:val="000000"/>
+        </w:rPr>
+        <w:t>s</w:t>
+      </w:r>
+      <w:r>
+        <w:rPr>
+          <w:rFonts w:eastAsia="Times New Roman" w:cstheme="minorHAnsi"/>
+          <w:color w:val="000000"/>
+        </w:rPr>
+        <w:t xml:space="preserve"> at log files</w:t>
+      </w:r>
+      <w:r>
+        <w:rPr>
+          <w:rFonts w:eastAsia="Times New Roman" w:cstheme="minorHAnsi"/>
+          <w:color w:val="000000"/>
+        </w:rPr>
+        <w:t xml:space="preserve"> of potential problem in the link between UE and EnodeB, these files often </w:t>
+      </w:r>
+      <w:r>
+        <w:rPr>
+          <w:rFonts w:eastAsia="Times New Roman" w:cstheme="minorHAnsi"/>
+          <w:color w:val="000000"/>
+        </w:rPr>
+        <w:t>contain</w:t>
+      </w:r>
+      <w:r>
+        <w:rPr>
+          <w:rFonts w:eastAsia="Times New Roman" w:cstheme="minorHAnsi"/>
+          <w:color w:val="000000"/>
+        </w:rPr>
+        <w:t xml:space="preserve"> a lot of data</w:t>
+      </w:r>
+      <w:r>
+        <w:rPr>
+          <w:rFonts w:eastAsia="Times New Roman" w:cstheme="minorHAnsi"/>
+          <w:color w:val="000000"/>
+        </w:rPr>
+        <w:t xml:space="preserve"> and can be quite hard to </w:t>
+      </w:r>
+      <w:r>
+        <w:rPr>
+          <w:rFonts w:eastAsia="Times New Roman" w:cstheme="minorHAnsi"/>
+          <w:color w:val="000000"/>
+        </w:rPr>
+        <w:t>analyze</w:t>
+      </w:r>
+      <w:r>
+        <w:rPr>
+          <w:rFonts w:eastAsia="Times New Roman" w:cstheme="minorHAnsi"/>
+          <w:color w:val="000000"/>
+        </w:rPr>
+        <w:t>. The other</w:t>
+      </w:r>
+      <w:r>
+        <w:rPr>
+          <w:rFonts w:eastAsia="Times New Roman" w:cstheme="minorHAnsi"/>
+          <w:color w:val="000000"/>
+        </w:rPr>
+        <w:t xml:space="preserve"> way they study </w:t>
+      </w:r>
+      <w:r>
+        <w:rPr>
+          <w:rFonts w:eastAsia="Times New Roman" w:cstheme="minorHAnsi"/>
+          <w:color w:val="000000"/>
+        </w:rPr>
+        <w:t xml:space="preserve">data </w:t>
       </w:r>
       <w:r>
         <w:rPr>
@@ -407,69 +444,306 @@
           <w:rFonts w:eastAsia="Times New Roman" w:cstheme="minorHAnsi"/>
           <w:color w:val="000000"/>
         </w:rPr>
-        <w:t xml:space="preserve"> to look at the data in r</w:t>
-      </w:r>
-      <w:r>
-        <w:rPr>
-          <w:rFonts w:eastAsia="Times New Roman" w:cstheme="minorHAnsi"/>
-          <w:color w:val="000000"/>
-        </w:rPr>
-        <w:t xml:space="preserve">eal time in a command window. </w:t>
-      </w:r>
-      <w:r>
-        <w:rPr>
-          <w:rFonts w:eastAsia="Times New Roman" w:cstheme="minorHAnsi"/>
-          <w:color w:val="000000"/>
-        </w:rPr>
-        <w:t xml:space="preserve">This way of working was quite inefficient and also put lots of constraints on what the testers could analyze in </w:t>
-      </w:r>
-      <w:r>
-        <w:rPr>
-          <w:rFonts w:eastAsia="Times New Roman" w:cstheme="minorHAnsi"/>
-          <w:color w:val="000000"/>
-        </w:rPr>
-        <w:t>the link</w:t>
-      </w:r>
-      <w:r>
-        <w:rPr>
-          <w:rFonts w:eastAsia="Times New Roman" w:cstheme="minorHAnsi"/>
-          <w:color w:val="000000"/>
-        </w:rPr>
-        <w:t>. To make a proper analysis for signal data Ericsson needed a new visualization tool that would allow the testers to study large amount of data effectively and more in depth.</w:t>
-      </w:r>
-    </w:p>
-    <w:p>
-      <w:pPr>
-        <w:spacing w:after="0" w:line="240" w:lineRule="auto"/>
-        <w:rPr>
-          <w:rFonts w:eastAsia="Times New Roman" w:cstheme="minorHAnsi"/>
-        </w:rPr>
-      </w:pPr>
-    </w:p>
-    <w:p>
-      <w:pPr>
-        <w:spacing w:after="0" w:line="240" w:lineRule="auto"/>
-        <w:rPr>
-          <w:rFonts w:ascii="Calibri" w:hAnsi="Calibri" w:cs="Calibri"/>
-        </w:rPr>
-      </w:pPr>
-      <w:r>
-        <w:rPr>
-          <w:rFonts w:ascii="Calibri" w:hAnsi="Calibri" w:cs="Calibri"/>
-        </w:rPr>
-        <w:t>This master thesis involves developing a tool to visualize</w:t>
-      </w:r>
-      <w:r>
-        <w:rPr>
-          <w:rFonts w:ascii="Calibri" w:hAnsi="Calibri" w:cs="Calibri"/>
-        </w:rPr>
-        <w:t xml:space="preserve"> different data that’s transmitting in the physical layer (the air)</w:t>
-      </w:r>
-      <w:r>
-        <w:rPr>
-          <w:rFonts w:ascii="Calibri" w:hAnsi="Calibri" w:cs="Calibri"/>
-        </w:rPr>
-        <w:t xml:space="preserve">. The </w:t>
+        <w:t xml:space="preserve"> to look at it </w:t>
+      </w:r>
+      <w:r>
+        <w:rPr>
+          <w:rFonts w:eastAsia="Times New Roman" w:cstheme="minorHAnsi"/>
+          <w:color w:val="000000"/>
+        </w:rPr>
+        <w:t>in r</w:t>
+      </w:r>
+      <w:r>
+        <w:rPr>
+          <w:rFonts w:eastAsia="Times New Roman" w:cstheme="minorHAnsi"/>
+          <w:color w:val="000000"/>
+        </w:rPr>
+        <w:t>eal time in a command window</w:t>
+      </w:r>
+      <w:r>
+        <w:rPr>
+          <w:rFonts w:eastAsia="Times New Roman" w:cstheme="minorHAnsi"/>
+          <w:color w:val="000000"/>
+        </w:rPr>
+        <w:t xml:space="preserve"> where the data is going with a very high speed, so it is very easy to miss relevant data </w:t>
+      </w:r>
+      <w:r>
+        <w:rPr>
+          <w:rFonts w:eastAsia="Times New Roman" w:cstheme="minorHAnsi"/>
+          <w:color w:val="000000"/>
+        </w:rPr>
+        <w:t>when you are analyzing functionality in a UE</w:t>
+      </w:r>
+      <w:r>
+        <w:rPr>
+          <w:rFonts w:eastAsia="Times New Roman" w:cstheme="minorHAnsi"/>
+          <w:color w:val="000000"/>
+        </w:rPr>
+        <w:t xml:space="preserve"> or EnodeB</w:t>
+      </w:r>
+      <w:r>
+        <w:rPr>
+          <w:rFonts w:eastAsia="Times New Roman" w:cstheme="minorHAnsi"/>
+          <w:color w:val="000000"/>
+        </w:rPr>
+        <w:t>.</w:t>
+      </w:r>
+      <w:r>
+        <w:rPr>
+          <w:rFonts w:eastAsia="Times New Roman" w:cstheme="minorHAnsi"/>
+          <w:color w:val="000000"/>
+        </w:rPr>
+        <w:t xml:space="preserve"> How can we make thi</w:t>
+      </w:r>
+      <w:r>
+        <w:rPr>
+          <w:rFonts w:eastAsia="Times New Roman" w:cstheme="minorHAnsi"/>
+          <w:color w:val="000000"/>
+        </w:rPr>
+        <w:t xml:space="preserve">s way of working more efficient? How can we </w:t>
+      </w:r>
+      <w:r>
+        <w:rPr>
+          <w:rFonts w:eastAsia="Times New Roman" w:cstheme="minorHAnsi"/>
+          <w:color w:val="000000"/>
+        </w:rPr>
+        <w:t>help</w:t>
+      </w:r>
+      <w:r>
+        <w:rPr>
+          <w:rFonts w:eastAsia="Times New Roman" w:cstheme="minorHAnsi"/>
+          <w:color w:val="000000"/>
+        </w:rPr>
+        <w:t xml:space="preserve"> testers to look at data in the link between the UE and enodeB in a more presentable way than in a log file</w:t>
+      </w:r>
+      <w:r>
+        <w:rPr>
+          <w:rFonts w:eastAsia="Times New Roman" w:cstheme="minorHAnsi"/>
+          <w:color w:val="000000"/>
+        </w:rPr>
+        <w:t xml:space="preserve"> or in real time</w:t>
+      </w:r>
+      <w:r>
+        <w:rPr>
+          <w:rFonts w:eastAsia="Times New Roman" w:cstheme="minorHAnsi"/>
+          <w:color w:val="000000"/>
+        </w:rPr>
+        <w:t>?</w:t>
+      </w:r>
+    </w:p>
+    <w:p>
+      <w:pPr>
+        <w:spacing w:after="0" w:line="240" w:lineRule="auto"/>
+        <w:rPr>
+          <w:rFonts w:eastAsia="Times New Roman" w:cstheme="minorHAnsi"/>
+          <w:color w:val="000000"/>
+        </w:rPr>
+      </w:pPr>
+    </w:p>
+    <w:p>
+      <w:pPr>
+        <w:spacing w:after="0" w:line="240" w:lineRule="auto"/>
+        <w:rPr>
+          <w:rFonts w:eastAsia="Times New Roman" w:cstheme="minorHAnsi"/>
+          <w:color w:val="000000"/>
+        </w:rPr>
+      </w:pPr>
+      <w:r>
+        <w:rPr>
+          <w:rFonts w:eastAsia="Times New Roman" w:cstheme="minorHAnsi"/>
+          <w:color w:val="000000"/>
+        </w:rPr>
+        <w:t>Ther</w:t>
+      </w:r>
+      <w:r>
+        <w:rPr>
+          <w:rFonts w:eastAsia="Times New Roman" w:cstheme="minorHAnsi"/>
+          <w:color w:val="000000"/>
+        </w:rPr>
+        <w:t>e is also a need to look</w:t>
+      </w:r>
+      <w:r>
+        <w:rPr>
+          <w:rFonts w:eastAsia="Times New Roman" w:cstheme="minorHAnsi"/>
+          <w:color w:val="000000"/>
+        </w:rPr>
+        <w:t xml:space="preserve"> </w:t>
+      </w:r>
+      <w:r>
+        <w:rPr>
+          <w:rFonts w:eastAsia="Times New Roman" w:cstheme="minorHAnsi"/>
+          <w:color w:val="000000"/>
+        </w:rPr>
+        <w:t xml:space="preserve">at </w:t>
+      </w:r>
+      <w:r>
+        <w:rPr>
+          <w:rFonts w:eastAsia="Times New Roman" w:cstheme="minorHAnsi"/>
+          <w:color w:val="000000"/>
+        </w:rPr>
+        <w:t>and compare different UE’s</w:t>
+      </w:r>
+      <w:r>
+        <w:rPr>
+          <w:rFonts w:eastAsia="Times New Roman" w:cstheme="minorHAnsi"/>
+          <w:color w:val="000000"/>
+        </w:rPr>
+        <w:t xml:space="preserve"> performance</w:t>
+      </w:r>
+      <w:r>
+        <w:rPr>
+          <w:rFonts w:eastAsia="Times New Roman" w:cstheme="minorHAnsi"/>
+          <w:color w:val="000000"/>
+        </w:rPr>
+        <w:t xml:space="preserve"> to each other</w:t>
+      </w:r>
+      <w:r>
+        <w:rPr>
+          <w:rFonts w:eastAsia="Times New Roman" w:cstheme="minorHAnsi"/>
+          <w:color w:val="000000"/>
+        </w:rPr>
+        <w:t xml:space="preserve"> or performance on the same UE with different setups, but</w:t>
+      </w:r>
+      <w:r>
+        <w:rPr>
+          <w:rFonts w:eastAsia="Times New Roman" w:cstheme="minorHAnsi"/>
+          <w:color w:val="000000"/>
+        </w:rPr>
+        <w:t xml:space="preserve"> </w:t>
+      </w:r>
+      <w:r>
+        <w:rPr>
+          <w:rFonts w:eastAsia="Times New Roman" w:cstheme="minorHAnsi"/>
+          <w:color w:val="000000"/>
+        </w:rPr>
+        <w:t>t</w:t>
+      </w:r>
+      <w:r>
+        <w:rPr>
+          <w:rFonts w:eastAsia="Times New Roman" w:cstheme="minorHAnsi"/>
+          <w:color w:val="000000"/>
+        </w:rPr>
+        <w:t xml:space="preserve">here </w:t>
+      </w:r>
+      <w:r>
+        <w:rPr>
+          <w:rFonts w:eastAsia="Times New Roman" w:cstheme="minorHAnsi"/>
+          <w:color w:val="000000"/>
+        </w:rPr>
+        <w:t>is</w:t>
+      </w:r>
+      <w:r>
+        <w:rPr>
+          <w:rFonts w:eastAsia="Times New Roman" w:cstheme="minorHAnsi"/>
+          <w:color w:val="000000"/>
+        </w:rPr>
+        <w:t xml:space="preserve"> </w:t>
+      </w:r>
+      <w:r>
+        <w:rPr>
+          <w:rFonts w:eastAsia="Times New Roman" w:cstheme="minorHAnsi"/>
+          <w:color w:val="000000"/>
+        </w:rPr>
+        <w:t>no current</w:t>
+      </w:r>
+      <w:r>
+        <w:rPr>
+          <w:rFonts w:eastAsia="Times New Roman" w:cstheme="minorHAnsi"/>
+          <w:color w:val="000000"/>
+        </w:rPr>
+        <w:t xml:space="preserve"> way </w:t>
+      </w:r>
+      <w:r>
+        <w:rPr>
+          <w:rFonts w:eastAsia="Times New Roman" w:cstheme="minorHAnsi"/>
+          <w:color w:val="000000"/>
+        </w:rPr>
+        <w:t>to do this in an</w:t>
+      </w:r>
+      <w:r>
+        <w:rPr>
+          <w:rFonts w:eastAsia="Times New Roman" w:cstheme="minorHAnsi"/>
+          <w:color w:val="000000"/>
+        </w:rPr>
+        <w:t xml:space="preserve"> easy and suitable way</w:t>
+      </w:r>
+      <w:r>
+        <w:rPr>
+          <w:rFonts w:eastAsia="Times New Roman" w:cstheme="minorHAnsi"/>
+          <w:color w:val="000000"/>
+        </w:rPr>
+        <w:t xml:space="preserve">. </w:t>
+      </w:r>
+      <w:r>
+        <w:rPr>
+          <w:rFonts w:eastAsia="Times New Roman" w:cstheme="minorHAnsi"/>
+          <w:color w:val="000000"/>
+        </w:rPr>
+        <w:t xml:space="preserve">How can we make this work easier and </w:t>
+      </w:r>
+      <w:r>
+        <w:rPr>
+          <w:rFonts w:eastAsia="Times New Roman" w:cstheme="minorHAnsi"/>
+          <w:color w:val="000000"/>
+        </w:rPr>
+        <w:t>more efficient?</w:t>
+      </w:r>
+    </w:p>
+    <w:p>
+      <w:pPr>
+        <w:spacing w:after="0" w:line="240" w:lineRule="auto"/>
+        <w:rPr>
+          <w:rFonts w:eastAsia="Times New Roman" w:cstheme="minorHAnsi"/>
+          <w:color w:val="000000"/>
+        </w:rPr>
+      </w:pPr>
+    </w:p>
+    <w:p>
+      <w:pPr>
+        <w:spacing w:after="0" w:line="240" w:lineRule="auto"/>
+        <w:rPr>
+          <w:rFonts w:ascii="Calibri" w:hAnsi="Calibri" w:cs="Calibri"/>
+        </w:rPr>
+      </w:pPr>
+      <w:r>
+        <w:rPr>
+          <w:rFonts w:eastAsia="Times New Roman" w:cstheme="minorHAnsi"/>
+          <w:color w:val="000000"/>
+        </w:rPr>
+        <w:t xml:space="preserve">To </w:t>
+      </w:r>
+      <w:r>
+        <w:rPr>
+          <w:rFonts w:eastAsia="Times New Roman" w:cstheme="minorHAnsi"/>
+          <w:color w:val="000000"/>
+        </w:rPr>
+        <w:t>answer these questions</w:t>
+      </w:r>
+      <w:r>
+        <w:rPr>
+          <w:rFonts w:eastAsia="Times New Roman" w:cstheme="minorHAnsi"/>
+          <w:color w:val="000000"/>
+        </w:rPr>
+        <w:t xml:space="preserve"> Ericsson needed a new visualization tool that would allow the testers to study large amount of dat</w:t>
+      </w:r>
+      <w:r>
+        <w:rPr>
+          <w:rFonts w:eastAsia="Times New Roman" w:cstheme="minorHAnsi"/>
+          <w:color w:val="000000"/>
+        </w:rPr>
+        <w:t>a effectively and more in depth and also be able to compare different UE’s with each other.</w:t>
+      </w:r>
+      <w:r>
+        <w:rPr>
+          <w:rFonts w:ascii="Calibri" w:hAnsi="Calibri" w:cs="Calibri"/>
+        </w:rPr>
+        <w:t xml:space="preserve"> </w:t>
+      </w:r>
+      <w:r>
+        <w:rPr>
+          <w:rFonts w:ascii="Calibri" w:hAnsi="Calibri" w:cs="Calibri"/>
+        </w:rPr>
+        <w:t xml:space="preserve">The </w:t>
       </w:r>
       <w:r>
         <w:rPr>
@@ -511,31 +785,13 @@
         <w:rPr>
           <w:rFonts w:ascii="Calibri" w:hAnsi="Calibri" w:cs="Calibri"/>
         </w:rPr>
-        <w:t xml:space="preserve">how the </w:t>
-      </w:r>
-      <w:r>
-        <w:rPr>
-          <w:rFonts w:ascii="Calibri" w:hAnsi="Calibri" w:cs="Calibri"/>
-        </w:rPr>
-        <w:t>dependencies</w:t>
-      </w:r>
-      <w:r>
-        <w:rPr>
-          <w:rFonts w:ascii="Calibri" w:hAnsi="Calibri" w:cs="Calibri"/>
-        </w:rPr>
-        <w:t xml:space="preserve"> between </w:t>
-      </w:r>
-      <w:r>
-        <w:rPr>
-          <w:rFonts w:ascii="Calibri" w:hAnsi="Calibri" w:cs="Calibri"/>
-        </w:rPr>
-        <w:t>signals in layer 1</w:t>
-      </w:r>
-      <w:r>
-        <w:rPr>
-          <w:rFonts w:ascii="Calibri" w:hAnsi="Calibri" w:cs="Calibri"/>
-        </w:rPr>
-        <w:t>. The graphs will be 2 dimensional, with e.g. interference on one axis and throughput on the other. Ericsson thinks this is convenient because they have done this way in previous documents</w:t>
+        <w:t>how the dependencies between signals in layer 1.</w:t>
+      </w:r>
+      <w:r>
+        <w:rPr>
+          <w:rFonts w:ascii="Calibri" w:hAnsi="Calibri" w:cs="Calibri"/>
+        </w:rPr>
+        <w:t>The graphs will be 2 dimensional, with e.g. interference on one axis and throughput on the other. Ericsson thinks this is convenient because they have done this way in previous documents</w:t>
       </w:r>
       <w:r>
         <w:rPr>
@@ -554,47 +810,34 @@
         <w:rPr>
           <w:rFonts w:ascii="Calibri" w:hAnsi="Calibri" w:cs="Calibri"/>
         </w:rPr>
-        <w:t xml:space="preserve">. </w:t>
-      </w:r>
-    </w:p>
-    <w:p>
-      <w:pPr>
-        <w:spacing w:after="0" w:line="240" w:lineRule="auto"/>
-        <w:rPr>
-          <w:rFonts w:ascii="Calibri" w:hAnsi="Calibri" w:cs="Calibri"/>
-          <w:color w:val="FF0000"/>
-        </w:rPr>
-      </w:pPr>
-    </w:p>
-    <w:p>
-      <w:pPr>
-        <w:spacing w:after="0" w:line="240" w:lineRule="auto"/>
-        <w:rPr>
-          <w:rFonts w:eastAsia="Times New Roman" w:cstheme="minorHAnsi"/>
-        </w:rPr>
-      </w:pPr>
-      <w:r>
-        <w:rPr>
-          <w:rFonts w:ascii="Calibri" w:hAnsi="Calibri" w:cs="Calibri"/>
-          <w:color w:val="FF0000"/>
-        </w:rPr>
-        <w:t>This master thesis involves developing a tool to visualize and measure the efficiency of LA and HARQ in LTE in comparison to not having them. Are they both meeting the 3GPP standard in aspect to SNR (Signal-to-Noise-Ratio), SINR (Signal-to-Interference-plus-Noise-Ratio) and throughput? The visualization will consist of graphs that show how the throughput and SINR is affected by interference and noise at different levels. The graphs will be 2 dimensional, with e.g. interference on one axis and throughput on the other. Ericsson thinks this is convenient because they have done this way in previous documents</w:t>
-      </w:r>
-      <w:r>
-        <w:rPr>
-          <w:rStyle w:val="FootnoteReference"/>
-          <w:rFonts w:ascii="Calibri" w:hAnsi="Calibri" w:cs="Calibri"/>
-          <w:color w:val="FF0000"/>
-        </w:rPr>
-        <w:footnoteReference w:id="2"/>
-      </w:r>
-      <w:r>
-        <w:rPr>
-          <w:rFonts w:ascii="Calibri" w:hAnsi="Calibri" w:cs="Calibri"/>
-          <w:color w:val="FF0000"/>
-        </w:rPr>
-        <w:t xml:space="preserve"> in the same area of study</w:t>
-      </w:r>
+        <w:t>. You should also be able to load data from different UE’s (or the same UE</w:t>
+      </w:r>
+      <w:r>
+        <w:rPr>
+          <w:rFonts w:ascii="Calibri" w:hAnsi="Calibri" w:cs="Calibri"/>
+        </w:rPr>
+        <w:t xml:space="preserve"> with different setup</w:t>
+      </w:r>
+      <w:r>
+        <w:rPr>
+          <w:rFonts w:ascii="Calibri" w:hAnsi="Calibri" w:cs="Calibri"/>
+        </w:rPr>
+        <w:t>), plot them both in the same graph and compare them to each other</w:t>
+      </w:r>
+      <w:r>
+        <w:rPr>
+          <w:rFonts w:ascii="Calibri" w:hAnsi="Calibri" w:cs="Calibri"/>
+        </w:rPr>
+        <w:t>.</w:t>
+      </w:r>
+    </w:p>
+    <w:p>
+      <w:pPr>
+        <w:spacing w:after="0" w:line="240" w:lineRule="auto"/>
+        <w:rPr>
+          <w:rFonts w:eastAsia="Times New Roman" w:cstheme="minorHAnsi"/>
+        </w:rPr>
+      </w:pPr>
     </w:p>
     <w:p>
       <w:pPr>
@@ -636,7 +879,14 @@
           <w:rFonts w:eastAsia="Times New Roman" w:cstheme="minorHAnsi"/>
           <w:color w:val="000000"/>
         </w:rPr>
-        <w:t>Can our tool provide functionality that is useful to the testers?</w:t>
+        <w:t>Can the testers perform some work with our tool</w:t>
+      </w:r>
+      <w:r>
+        <w:rPr>
+          <w:rFonts w:eastAsia="Times New Roman" w:cstheme="minorHAnsi"/>
+          <w:color w:val="000000"/>
+        </w:rPr>
+        <w:t>?</w:t>
       </w:r>
     </w:p>
     <w:p>
@@ -656,7 +906,7 @@
           <w:rFonts w:eastAsia="Times New Roman" w:cstheme="minorHAnsi"/>
           <w:color w:val="000000"/>
         </w:rPr>
-        <w:t>Can a tester perform a set of tasks faster with our tool than without it?</w:t>
+        <w:t>Can our tool provide functionality that is useful to the testers?</w:t>
       </w:r>
     </w:p>
     <w:p>
@@ -676,23 +926,7 @@
           <w:rFonts w:eastAsia="Times New Roman" w:cstheme="minorHAnsi"/>
           <w:color w:val="000000"/>
         </w:rPr>
-        <w:t xml:space="preserve">Can the testers perform some work </w:t>
-      </w:r>
-      <w:proofErr w:type="spellStart"/>
-      <w:r>
-        <w:rPr>
-          <w:rFonts w:eastAsia="Times New Roman" w:cstheme="minorHAnsi"/>
-          <w:color w:val="000000"/>
-        </w:rPr>
-        <w:t>with out</w:t>
-      </w:r>
-      <w:proofErr w:type="spellEnd"/>
-      <w:r>
-        <w:rPr>
-          <w:rFonts w:eastAsia="Times New Roman" w:cstheme="minorHAnsi"/>
-          <w:color w:val="000000"/>
-        </w:rPr>
-        <w:t xml:space="preserve"> tool</w:t>
+        <w:t>Can a tester perform a set of tasks faster with our tool than without it?</w:t>
       </w:r>
     </w:p>
     <w:p>
@@ -724,6 +958,26 @@
     </w:p>
     <w:p>
       <w:pPr>
+        <w:pStyle w:val="ListParagraph"/>
+        <w:numPr>
+          <w:ilvl w:val="0"/>
+          <w:numId w:val="2"/>
+        </w:numPr>
+        <w:spacing w:after="0" w:line="240" w:lineRule="auto"/>
+        <w:rPr>
+          <w:rFonts w:eastAsia="Times New Roman" w:cstheme="minorHAnsi"/>
+        </w:rPr>
+      </w:pPr>
+      <w:r>
+        <w:rPr>
+          <w:rFonts w:eastAsia="Times New Roman" w:cstheme="minorHAnsi"/>
+          <w:color w:val="000000"/>
+        </w:rPr>
+        <w:t>Can you do a relevant analysation with our tool?</w:t>
+      </w:r>
+    </w:p>
+    <w:p>
+      <w:pPr>
         <w:spacing w:after="0" w:line="240" w:lineRule="auto"/>
         <w:rPr>
           <w:rFonts w:eastAsia="Times New Roman" w:cstheme="minorHAnsi"/>
@@ -752,42 +1006,66 @@
           <w:color w:val="FF0000"/>
         </w:rPr>
       </w:pPr>
-      <w:r>
+    </w:p>
+    <w:p>
+      <w:pPr>
+        <w:autoSpaceDE w:val="0"/>
+        <w:autoSpaceDN w:val="0"/>
+        <w:adjustRightInd w:val="0"/>
+        <w:spacing w:after="0" w:line="240" w:lineRule="auto"/>
         <w:rPr>
           <w:rFonts w:ascii="Calibri" w:hAnsi="Calibri" w:cs="Calibri"/>
           <w:color w:val="FF0000"/>
         </w:rPr>
-        <w:lastRenderedPageBreak/>
-        <w:t xml:space="preserve">How can it be verified how efficient The HARQ (Hybrid Automatic Repeat Request) and LA (Link Adaptation) algorithm is? There is no </w:t>
-      </w:r>
-      <w:r>
+      </w:pPr>
+    </w:p>
+    <w:p>
+      <w:pPr>
+        <w:autoSpaceDE w:val="0"/>
+        <w:autoSpaceDN w:val="0"/>
+        <w:adjustRightInd w:val="0"/>
+        <w:spacing w:after="0" w:line="240" w:lineRule="auto"/>
         <w:rPr>
           <w:rFonts w:ascii="Calibri" w:hAnsi="Calibri" w:cs="Calibri"/>
           <w:color w:val="FF0000"/>
         </w:rPr>
-        <w:t xml:space="preserve">good </w:t>
-      </w:r>
-      <w:r>
+      </w:pPr>
+    </w:p>
+    <w:p>
+      <w:pPr>
+        <w:autoSpaceDE w:val="0"/>
+        <w:autoSpaceDN w:val="0"/>
+        <w:adjustRightInd w:val="0"/>
+        <w:spacing w:after="0" w:line="240" w:lineRule="auto"/>
         <w:rPr>
           <w:rFonts w:ascii="Calibri" w:hAnsi="Calibri" w:cs="Calibri"/>
           <w:color w:val="FF0000"/>
         </w:rPr>
-        <w:t>current way to see the efficiency of it and how well they are meeting the 3GPP standar</w:t>
-      </w:r>
-      <w:r>
+      </w:pPr>
+    </w:p>
+    <w:p>
+      <w:pPr>
+        <w:autoSpaceDE w:val="0"/>
+        <w:autoSpaceDN w:val="0"/>
+        <w:adjustRightInd w:val="0"/>
+        <w:spacing w:after="0" w:line="240" w:lineRule="auto"/>
         <w:rPr>
           <w:rFonts w:ascii="Calibri" w:hAnsi="Calibri" w:cs="Calibri"/>
           <w:color w:val="FF0000"/>
         </w:rPr>
-        <w:t>d</w:t>
-      </w:r>
-      <w:r>
+      </w:pPr>
+    </w:p>
+    <w:p>
+      <w:pPr>
+        <w:autoSpaceDE w:val="0"/>
+        <w:autoSpaceDN w:val="0"/>
+        <w:adjustRightInd w:val="0"/>
+        <w:spacing w:after="0" w:line="240" w:lineRule="auto"/>
         <w:rPr>
           <w:rFonts w:ascii="Calibri" w:hAnsi="Calibri" w:cs="Calibri"/>
           <w:color w:val="FF0000"/>
         </w:rPr>
-        <w:t xml:space="preserve"> for different channel models. </w:t>
-      </w:r>
+      </w:pPr>
     </w:p>
     <w:p>
       <w:pPr>
@@ -798,225 +1076,6 @@
         <w:rPr>
           <w:rFonts w:ascii="Calibri" w:hAnsi="Calibri" w:cs="Calibri"/>
           <w:color w:val="FF0000"/>
-        </w:rPr>
-      </w:pPr>
-    </w:p>
-    <w:p>
-      <w:pPr>
-        <w:autoSpaceDE w:val="0"/>
-        <w:autoSpaceDN w:val="0"/>
-        <w:adjustRightInd w:val="0"/>
-        <w:spacing w:after="0" w:line="240" w:lineRule="auto"/>
-        <w:rPr>
-          <w:rFonts w:ascii="Calibri" w:hAnsi="Calibri" w:cs="Calibri"/>
-          <w:color w:val="FF0000"/>
-        </w:rPr>
-      </w:pPr>
-      <w:r>
-        <w:rPr>
-          <w:rFonts w:ascii="Calibri" w:hAnsi="Calibri" w:cs="Calibri"/>
-          <w:color w:val="FF0000"/>
-        </w:rPr>
-        <w:t xml:space="preserve">This master thesis involves developing a tool </w:t>
-      </w:r>
-      <w:r>
-        <w:rPr>
-          <w:rFonts w:ascii="Calibri" w:hAnsi="Calibri" w:cs="Calibri"/>
-          <w:color w:val="FF0000"/>
-        </w:rPr>
-        <w:t xml:space="preserve">to </w:t>
-      </w:r>
-      <w:r>
-        <w:rPr>
-          <w:rFonts w:ascii="Calibri" w:hAnsi="Calibri" w:cs="Calibri"/>
-          <w:color w:val="FF0000"/>
-        </w:rPr>
-        <w:t>visualize</w:t>
-      </w:r>
-      <w:r>
-        <w:rPr>
-          <w:rFonts w:ascii="Calibri" w:hAnsi="Calibri" w:cs="Calibri"/>
-          <w:color w:val="FF0000"/>
-        </w:rPr>
-        <w:t xml:space="preserve"> and measure</w:t>
-      </w:r>
-      <w:r>
-        <w:rPr>
-          <w:rFonts w:ascii="Calibri" w:hAnsi="Calibri" w:cs="Calibri"/>
-          <w:color w:val="FF0000"/>
-        </w:rPr>
-        <w:t xml:space="preserve"> the efficiency of LA and HARQ in LTE in</w:t>
-      </w:r>
-      <w:r>
-        <w:rPr>
-          <w:rFonts w:ascii="Calibri" w:hAnsi="Calibri" w:cs="Calibri"/>
-          <w:color w:val="FF0000"/>
-        </w:rPr>
-        <w:t xml:space="preserve"> comparison to not having them. </w:t>
-      </w:r>
-      <w:r>
-        <w:rPr>
-          <w:rFonts w:ascii="Calibri" w:hAnsi="Calibri" w:cs="Calibri"/>
-          <w:color w:val="FF0000"/>
-        </w:rPr>
-        <w:t>Are they both meeting the 3GPP standard in aspect to SNR (Signal-to-Noise-Ratio), SINR (Signal-to-Interference-plus-Noise-Ratio)</w:t>
-      </w:r>
-      <w:r>
-        <w:rPr>
-          <w:rFonts w:ascii="Calibri" w:hAnsi="Calibri" w:cs="Calibri"/>
-          <w:color w:val="FF0000"/>
-        </w:rPr>
-        <w:t xml:space="preserve"> and throughput?</w:t>
-      </w:r>
-      <w:r>
-        <w:rPr>
-          <w:rFonts w:ascii="Calibri" w:hAnsi="Calibri" w:cs="Calibri"/>
-          <w:color w:val="FF0000"/>
-        </w:rPr>
-        <w:t xml:space="preserve"> </w:t>
-      </w:r>
-      <w:r>
-        <w:rPr>
-          <w:rFonts w:ascii="Calibri" w:hAnsi="Calibri" w:cs="Calibri"/>
-          <w:color w:val="FF0000"/>
-        </w:rPr>
-        <w:t>The visualization will consist of graphs that show how the throughput and SINR is affected by interference and noise at different levels. T</w:t>
-      </w:r>
-      <w:r>
-        <w:rPr>
-          <w:rFonts w:ascii="Calibri" w:hAnsi="Calibri" w:cs="Calibri"/>
-          <w:color w:val="FF0000"/>
-        </w:rPr>
-        <w:t>he graphs will be 2 dimensional</w:t>
-      </w:r>
-      <w:r>
-        <w:rPr>
-          <w:rFonts w:ascii="Calibri" w:hAnsi="Calibri" w:cs="Calibri"/>
-          <w:color w:val="FF0000"/>
-        </w:rPr>
-        <w:t>, with e.g. interference on one axis and throughput on the other.</w:t>
-      </w:r>
-      <w:r>
-        <w:rPr>
-          <w:rFonts w:ascii="Calibri" w:hAnsi="Calibri" w:cs="Calibri"/>
-          <w:color w:val="FF0000"/>
-        </w:rPr>
-        <w:t xml:space="preserve"> Ericsson</w:t>
-      </w:r>
-      <w:r>
-        <w:rPr>
-          <w:rFonts w:ascii="Calibri" w:hAnsi="Calibri" w:cs="Calibri"/>
-          <w:color w:val="FF0000"/>
-        </w:rPr>
-        <w:t xml:space="preserve"> thinks</w:t>
-      </w:r>
-      <w:r>
-        <w:rPr>
-          <w:rFonts w:ascii="Calibri" w:hAnsi="Calibri" w:cs="Calibri"/>
-          <w:color w:val="FF0000"/>
-        </w:rPr>
-        <w:t xml:space="preserve"> </w:t>
-      </w:r>
-      <w:r>
-        <w:rPr>
-          <w:rFonts w:ascii="Calibri" w:hAnsi="Calibri" w:cs="Calibri"/>
-          <w:color w:val="FF0000"/>
-        </w:rPr>
-        <w:t>this is convenient because they have done this way in previous documents</w:t>
-      </w:r>
-      <w:r>
-        <w:rPr>
-          <w:rStyle w:val="FootnoteReference"/>
-          <w:rFonts w:ascii="Calibri" w:hAnsi="Calibri" w:cs="Calibri"/>
-          <w:color w:val="FF0000"/>
-        </w:rPr>
-        <w:footnoteReference w:id="3"/>
-      </w:r>
-      <w:r>
-        <w:rPr>
-          <w:rFonts w:ascii="Calibri" w:hAnsi="Calibri" w:cs="Calibri"/>
-          <w:color w:val="FF0000"/>
-        </w:rPr>
-        <w:t xml:space="preserve"> in the same area of </w:t>
-      </w:r>
-      <w:proofErr w:type="gramStart"/>
-      <w:r>
-        <w:rPr>
-          <w:rFonts w:ascii="Calibri" w:hAnsi="Calibri" w:cs="Calibri"/>
-          <w:color w:val="FF0000"/>
-        </w:rPr>
-        <w:t>study</w:t>
-      </w:r>
-      <w:r>
-        <w:rPr>
-          <w:rFonts w:ascii="Calibri" w:hAnsi="Calibri" w:cs="Calibri"/>
-          <w:color w:val="FF0000"/>
-        </w:rPr>
-        <w:t xml:space="preserve"> </w:t>
-      </w:r>
-      <w:r>
-        <w:rPr>
-          <w:rFonts w:ascii="Calibri" w:hAnsi="Calibri" w:cs="Calibri"/>
-          <w:color w:val="FF0000"/>
-        </w:rPr>
-        <w:t>.</w:t>
-      </w:r>
-      <w:proofErr w:type="gramEnd"/>
-    </w:p>
-    <w:p>
-      <w:pPr>
-        <w:autoSpaceDE w:val="0"/>
-        <w:autoSpaceDN w:val="0"/>
-        <w:adjustRightInd w:val="0"/>
-        <w:spacing w:after="0" w:line="240" w:lineRule="auto"/>
-        <w:rPr>
-          <w:rFonts w:ascii="Calibri" w:hAnsi="Calibri" w:cs="Calibri"/>
-          <w:color w:val="FF0000"/>
-        </w:rPr>
-      </w:pPr>
-    </w:p>
-    <w:p>
-      <w:pPr>
-        <w:autoSpaceDE w:val="0"/>
-        <w:autoSpaceDN w:val="0"/>
-        <w:adjustRightInd w:val="0"/>
-        <w:spacing w:after="0" w:line="240" w:lineRule="auto"/>
-        <w:rPr>
-          <w:rFonts w:ascii="Calibri" w:hAnsi="Calibri" w:cs="Calibri"/>
-          <w:color w:val="FF0000"/>
-        </w:rPr>
-      </w:pPr>
-      <w:r>
-        <w:rPr>
-          <w:rFonts w:ascii="Calibri" w:hAnsi="Calibri" w:cs="Calibri"/>
-          <w:color w:val="FF0000"/>
-        </w:rPr>
-        <w:t xml:space="preserve">If we have time we will create a dynamic tool that visualizes </w:t>
-      </w:r>
-      <w:r>
-        <w:rPr>
-          <w:rFonts w:ascii="Calibri" w:hAnsi="Calibri" w:cs="Calibri"/>
-          <w:color w:val="FF0000"/>
-        </w:rPr>
-        <w:t xml:space="preserve">the throughput, SNR </w:t>
-      </w:r>
-      <w:r>
-        <w:rPr>
-          <w:rFonts w:ascii="Calibri" w:hAnsi="Calibri" w:cs="Calibri"/>
-          <w:color w:val="FF0000"/>
-        </w:rPr>
-        <w:t>and SINR at real time.</w:t>
-      </w:r>
-    </w:p>
-    <w:p>
-      <w:pPr>
-        <w:autoSpaceDE w:val="0"/>
-        <w:autoSpaceDN w:val="0"/>
-        <w:adjustRightInd w:val="0"/>
-        <w:spacing w:after="0" w:line="240" w:lineRule="auto"/>
-        <w:rPr>
-          <w:rFonts w:ascii="Calibri" w:hAnsi="Calibri" w:cs="Calibri"/>
-          <w:color w:val="000000"/>
         </w:rPr>
       </w:pPr>
     </w:p>
@@ -1052,398 +1111,8 @@
           <w:sz w:val="26"/>
           <w:szCs w:val="26"/>
         </w:rPr>
-        <w:t>Our approach</w:t>
-      </w:r>
-    </w:p>
-    <w:p>
-      <w:pPr>
-        <w:autoSpaceDE w:val="0"/>
-        <w:autoSpaceDN w:val="0"/>
-        <w:adjustRightInd w:val="0"/>
-        <w:spacing w:after="0" w:line="240" w:lineRule="auto"/>
-        <w:rPr>
-          <w:rFonts w:ascii="Calibri" w:hAnsi="Calibri" w:cs="Calibri"/>
-        </w:rPr>
-      </w:pPr>
-      <w:bookmarkStart w:id="0" w:name="_GoBack"/>
-      <w:bookmarkEnd w:id="0"/>
-    </w:p>
-    <w:p>
-      <w:pPr>
-        <w:autoSpaceDE w:val="0"/>
-        <w:autoSpaceDN w:val="0"/>
-        <w:adjustRightInd w:val="0"/>
-        <w:spacing w:after="0" w:line="240" w:lineRule="auto"/>
-        <w:rPr>
-          <w:rFonts w:ascii="Calibri" w:hAnsi="Calibri" w:cs="Calibri"/>
-          <w:color w:val="000000"/>
-        </w:rPr>
-      </w:pPr>
-    </w:p>
-    <w:p>
-      <w:pPr>
-        <w:autoSpaceDE w:val="0"/>
-        <w:autoSpaceDN w:val="0"/>
-        <w:adjustRightInd w:val="0"/>
-        <w:spacing w:after="0" w:line="240" w:lineRule="auto"/>
-        <w:rPr>
-          <w:rFonts w:ascii="Calibri" w:hAnsi="Calibri" w:cs="Calibri"/>
-          <w:color w:val="FF0000"/>
-        </w:rPr>
-      </w:pPr>
-      <w:r>
-        <w:rPr>
-          <w:rFonts w:ascii="Calibri" w:hAnsi="Calibri" w:cs="Calibri"/>
-          <w:color w:val="FF0000"/>
-        </w:rPr>
-        <w:t>We will rec</w:t>
-      </w:r>
-      <w:r>
-        <w:rPr>
-          <w:rFonts w:ascii="Calibri" w:hAnsi="Calibri" w:cs="Calibri"/>
-          <w:color w:val="FF0000"/>
-        </w:rPr>
-        <w:t>e</w:t>
-      </w:r>
-      <w:r>
-        <w:rPr>
-          <w:rFonts w:ascii="Calibri" w:hAnsi="Calibri" w:cs="Calibri"/>
-          <w:color w:val="FF0000"/>
-        </w:rPr>
-        <w:t>i</w:t>
-      </w:r>
-      <w:r>
-        <w:rPr>
-          <w:rFonts w:ascii="Calibri" w:hAnsi="Calibri" w:cs="Calibri"/>
-          <w:color w:val="FF0000"/>
-        </w:rPr>
-        <w:t>ve</w:t>
-      </w:r>
-      <w:r>
-        <w:rPr>
-          <w:rFonts w:ascii="Calibri" w:hAnsi="Calibri" w:cs="Calibri"/>
-          <w:color w:val="FF0000"/>
-        </w:rPr>
-        <w:t xml:space="preserve"> data from Eric</w:t>
-      </w:r>
-      <w:r>
-        <w:rPr>
-          <w:rFonts w:ascii="Calibri" w:hAnsi="Calibri" w:cs="Calibri"/>
-          <w:color w:val="FF0000"/>
-        </w:rPr>
-        <w:t>s</w:t>
-      </w:r>
-      <w:r>
-        <w:rPr>
-          <w:rFonts w:ascii="Calibri" w:hAnsi="Calibri" w:cs="Calibri"/>
-          <w:color w:val="FF0000"/>
-        </w:rPr>
-        <w:t>s</w:t>
-      </w:r>
-      <w:r>
-        <w:rPr>
-          <w:rFonts w:ascii="Calibri" w:hAnsi="Calibri" w:cs="Calibri"/>
-          <w:color w:val="FF0000"/>
-        </w:rPr>
-        <w:t>on in form of</w:t>
-      </w:r>
-      <w:r>
-        <w:rPr>
-          <w:rFonts w:ascii="Calibri" w:hAnsi="Calibri" w:cs="Calibri"/>
-          <w:color w:val="FF0000"/>
-        </w:rPr>
-        <w:t xml:space="preserve"> a</w:t>
-      </w:r>
-      <w:r>
-        <w:rPr>
-          <w:rFonts w:ascii="Calibri" w:hAnsi="Calibri" w:cs="Calibri"/>
-          <w:color w:val="FF0000"/>
-        </w:rPr>
-        <w:t xml:space="preserve"> log file</w:t>
-      </w:r>
-      <w:r>
-        <w:rPr>
-          <w:rFonts w:ascii="Calibri" w:hAnsi="Calibri" w:cs="Calibri"/>
-          <w:color w:val="FF0000"/>
-        </w:rPr>
-        <w:t>, on a disk</w:t>
-      </w:r>
-      <w:r>
-        <w:rPr>
-          <w:rFonts w:ascii="Calibri" w:hAnsi="Calibri" w:cs="Calibri"/>
-          <w:color w:val="FF0000"/>
-        </w:rPr>
-        <w:t>. We will analyze t</w:t>
-      </w:r>
-      <w:r>
-        <w:rPr>
-          <w:rFonts w:ascii="Calibri" w:hAnsi="Calibri" w:cs="Calibri"/>
-          <w:color w:val="FF0000"/>
-        </w:rPr>
-        <w:t xml:space="preserve">his data (with the help of </w:t>
-      </w:r>
-      <w:r>
-        <w:rPr>
-          <w:rFonts w:ascii="Calibri" w:hAnsi="Calibri" w:cs="Calibri"/>
-          <w:color w:val="FF0000"/>
-        </w:rPr>
-        <w:t>i.e.</w:t>
-      </w:r>
-      <w:r>
-        <w:rPr>
-          <w:rFonts w:ascii="Calibri" w:hAnsi="Calibri" w:cs="Calibri"/>
-          <w:color w:val="FF0000"/>
-        </w:rPr>
-        <w:t xml:space="preserve"> M</w:t>
-      </w:r>
-      <w:r>
-        <w:rPr>
-          <w:rFonts w:ascii="Calibri" w:hAnsi="Calibri" w:cs="Calibri"/>
-          <w:color w:val="FF0000"/>
-        </w:rPr>
-        <w:t>atlab or some other suitable tool) in the perspective of SNR, (Signal-to-noise ratio), SINR (Signal-to-interference-noise ratio)</w:t>
-      </w:r>
-      <w:r>
-        <w:rPr>
-          <w:rFonts w:ascii="Calibri" w:hAnsi="Calibri" w:cs="Calibri"/>
-          <w:color w:val="FF0000"/>
-        </w:rPr>
-        <w:t xml:space="preserve"> and</w:t>
-      </w:r>
-      <w:r>
-        <w:rPr>
-          <w:rFonts w:ascii="Calibri" w:hAnsi="Calibri" w:cs="Calibri"/>
-          <w:color w:val="FF0000"/>
-        </w:rPr>
-        <w:t xml:space="preserve"> throughput among</w:t>
-      </w:r>
-      <w:r>
-        <w:rPr>
-          <w:rFonts w:ascii="Calibri" w:hAnsi="Calibri" w:cs="Calibri"/>
-          <w:color w:val="FF0000"/>
-        </w:rPr>
-        <w:t>st</w:t>
-      </w:r>
-      <w:r>
-        <w:rPr>
-          <w:rFonts w:ascii="Calibri" w:hAnsi="Calibri" w:cs="Calibri"/>
-          <w:color w:val="FF0000"/>
-        </w:rPr>
-        <w:t xml:space="preserve"> other things to see if the </w:t>
-      </w:r>
-      <w:r>
-        <w:rPr>
-          <w:rFonts w:ascii="Calibri" w:hAnsi="Calibri" w:cs="Calibri"/>
-          <w:color w:val="FF0000"/>
-        </w:rPr>
-        <w:t>algorithms are</w:t>
-      </w:r>
-      <w:r>
-        <w:rPr>
-          <w:rFonts w:ascii="Calibri" w:hAnsi="Calibri" w:cs="Calibri"/>
-          <w:color w:val="FF0000"/>
-        </w:rPr>
-        <w:t xml:space="preserve"> me</w:t>
-      </w:r>
-      <w:r>
-        <w:rPr>
-          <w:rFonts w:ascii="Calibri" w:hAnsi="Calibri" w:cs="Calibri"/>
-          <w:color w:val="FF0000"/>
-        </w:rPr>
-        <w:t>et</w:t>
-      </w:r>
-      <w:r>
-        <w:rPr>
-          <w:rFonts w:ascii="Calibri" w:hAnsi="Calibri" w:cs="Calibri"/>
-          <w:color w:val="FF0000"/>
-        </w:rPr>
-        <w:t>ing</w:t>
-      </w:r>
-      <w:r>
-        <w:rPr>
-          <w:rFonts w:ascii="Calibri" w:hAnsi="Calibri" w:cs="Calibri"/>
-          <w:color w:val="FF0000"/>
-        </w:rPr>
-        <w:t xml:space="preserve"> the requirement of the 3GPP</w:t>
-      </w:r>
-      <w:r>
-        <w:rPr>
-          <w:rFonts w:ascii="Calibri" w:hAnsi="Calibri" w:cs="Calibri"/>
-          <w:color w:val="FF0000"/>
-        </w:rPr>
-        <w:t xml:space="preserve"> standards. We will interview r</w:t>
-      </w:r>
-      <w:r>
-        <w:rPr>
-          <w:rFonts w:ascii="Calibri" w:hAnsi="Calibri" w:cs="Calibri"/>
-          <w:color w:val="FF0000"/>
-        </w:rPr>
-        <w:t xml:space="preserve">elevant employees at Ericsson and ask them what </w:t>
-      </w:r>
-      <w:r>
-        <w:rPr>
-          <w:rFonts w:ascii="Calibri" w:hAnsi="Calibri" w:cs="Calibri"/>
-          <w:color w:val="FF0000"/>
-        </w:rPr>
-        <w:t>the most important task</w:t>
-      </w:r>
-      <w:r>
-        <w:rPr>
-          <w:rFonts w:ascii="Calibri" w:hAnsi="Calibri" w:cs="Calibri"/>
-          <w:color w:val="FF0000"/>
-        </w:rPr>
-        <w:t>s are</w:t>
-      </w:r>
-      <w:r>
-        <w:rPr>
-          <w:rFonts w:ascii="Calibri" w:hAnsi="Calibri" w:cs="Calibri"/>
-          <w:color w:val="FF0000"/>
-        </w:rPr>
-        <w:t xml:space="preserve"> to accomplish, how they will use our work, the purpose etc</w:t>
-      </w:r>
-      <w:r>
-        <w:rPr>
-          <w:rFonts w:ascii="Calibri" w:hAnsi="Calibri" w:cs="Calibri"/>
-          <w:color w:val="FF0000"/>
-        </w:rPr>
-        <w:t xml:space="preserve">. </w:t>
-      </w:r>
-      <w:r>
-        <w:rPr>
-          <w:rFonts w:ascii="Calibri" w:hAnsi="Calibri" w:cs="Calibri"/>
-          <w:color w:val="FF0000"/>
-        </w:rPr>
-        <w:t xml:space="preserve">We will do the interviews in focus group because there </w:t>
-      </w:r>
-      <w:r>
-        <w:rPr>
-          <w:rFonts w:ascii="Calibri" w:hAnsi="Calibri" w:cs="Calibri"/>
-          <w:color w:val="FF0000"/>
-        </w:rPr>
-        <w:t>is</w:t>
-      </w:r>
-      <w:r>
-        <w:rPr>
-          <w:rFonts w:ascii="Calibri" w:hAnsi="Calibri" w:cs="Calibri"/>
-          <w:color w:val="FF0000"/>
-        </w:rPr>
-        <w:t xml:space="preserve"> a lot of knowledge spread out over different </w:t>
-      </w:r>
-      <w:r>
-        <w:rPr>
-          <w:rFonts w:ascii="Calibri" w:hAnsi="Calibri" w:cs="Calibri"/>
-          <w:color w:val="FF0000"/>
-        </w:rPr>
-        <w:t>staff</w:t>
-      </w:r>
-      <w:r>
-        <w:rPr>
-          <w:rFonts w:ascii="Calibri" w:hAnsi="Calibri" w:cs="Calibri"/>
-          <w:color w:val="FF0000"/>
-        </w:rPr>
-        <w:t xml:space="preserve"> at </w:t>
-      </w:r>
-      <w:r>
-        <w:rPr>
-          <w:rFonts w:ascii="Calibri" w:hAnsi="Calibri" w:cs="Calibri"/>
-          <w:color w:val="FF0000"/>
-        </w:rPr>
-        <w:t>E</w:t>
-      </w:r>
-      <w:r>
-        <w:rPr>
-          <w:rFonts w:ascii="Calibri" w:hAnsi="Calibri" w:cs="Calibri"/>
-          <w:color w:val="FF0000"/>
-        </w:rPr>
-        <w:t>ricsson that are involved in the thesis work</w:t>
-      </w:r>
-      <w:r>
-        <w:rPr>
-          <w:rFonts w:ascii="Calibri" w:hAnsi="Calibri" w:cs="Calibri"/>
-          <w:color w:val="FF0000"/>
-        </w:rPr>
-        <w:t xml:space="preserve"> and they also might have different opinions of what</w:t>
-      </w:r>
-      <w:r>
-        <w:rPr>
-          <w:rFonts w:ascii="Calibri" w:hAnsi="Calibri" w:cs="Calibri"/>
-          <w:color w:val="FF0000"/>
-        </w:rPr>
-        <w:t xml:space="preserve"> they think</w:t>
-      </w:r>
-      <w:r>
-        <w:rPr>
-          <w:rFonts w:ascii="Calibri" w:hAnsi="Calibri" w:cs="Calibri"/>
-          <w:color w:val="FF0000"/>
-        </w:rPr>
-        <w:t xml:space="preserve"> we should accomplish. Therefore we believe that this method will be the most effective in the sense that we can both ask them how they want things to be done and also ask about technical difficulties that we might get stuck at</w:t>
-      </w:r>
-      <w:r>
-        <w:rPr>
-          <w:rFonts w:ascii="Calibri" w:hAnsi="Calibri" w:cs="Calibri"/>
-          <w:color w:val="FF0000"/>
-        </w:rPr>
-        <w:t xml:space="preserve">. When the work is done we will compare the </w:t>
-      </w:r>
-      <w:r>
-        <w:rPr>
-          <w:rFonts w:ascii="Calibri" w:hAnsi="Calibri" w:cs="Calibri"/>
-          <w:color w:val="FF0000"/>
-        </w:rPr>
-        <w:t xml:space="preserve">result </w:t>
-      </w:r>
-      <w:r>
-        <w:rPr>
-          <w:rFonts w:ascii="Calibri" w:hAnsi="Calibri" w:cs="Calibri"/>
-          <w:color w:val="FF0000"/>
-        </w:rPr>
-        <w:t>with the 3</w:t>
-      </w:r>
-      <w:r>
-        <w:rPr>
-          <w:rFonts w:ascii="Calibri" w:hAnsi="Calibri" w:cs="Calibri"/>
-          <w:color w:val="FF0000"/>
-        </w:rPr>
-        <w:t xml:space="preserve">GPP </w:t>
-      </w:r>
-      <w:r>
-        <w:rPr>
-          <w:rFonts w:ascii="Calibri" w:hAnsi="Calibri" w:cs="Calibri"/>
-          <w:color w:val="FF0000"/>
-        </w:rPr>
-        <w:t>standard</w:t>
-      </w:r>
-      <w:r>
-        <w:rPr>
-          <w:rFonts w:ascii="Calibri" w:hAnsi="Calibri" w:cs="Calibri"/>
-          <w:color w:val="FF0000"/>
-        </w:rPr>
-        <w:t>.</w:t>
-      </w:r>
-    </w:p>
-    <w:p>
-      <w:pPr>
-        <w:autoSpaceDE w:val="0"/>
-        <w:autoSpaceDN w:val="0"/>
-        <w:adjustRightInd w:val="0"/>
-        <w:spacing w:after="0" w:line="240" w:lineRule="auto"/>
-        <w:rPr>
-          <w:rFonts w:ascii="Calibri" w:hAnsi="Calibri" w:cs="Calibri"/>
-          <w:color w:val="000000"/>
-        </w:rPr>
-      </w:pPr>
-    </w:p>
-    <w:p>
-      <w:pPr>
-        <w:autoSpaceDE w:val="0"/>
-        <w:autoSpaceDN w:val="0"/>
-        <w:adjustRightInd w:val="0"/>
-        <w:spacing w:after="0" w:line="240" w:lineRule="auto"/>
-        <w:rPr>
-          <w:rFonts w:ascii="Calibri" w:hAnsi="Calibri" w:cs="Calibri"/>
-          <w:color w:val="000000"/>
-        </w:rPr>
-      </w:pPr>
+        <w:t>Our</w:t>
+      </w:r>
       <w:r>
         <w:rPr>
           <w:rFonts w:ascii="Cambria-Bold" w:hAnsi="Cambria-Bold" w:cs="Cambria-Bold"/>
@@ -1453,6 +1122,789 @@
           <w:sz w:val="26"/>
           <w:szCs w:val="26"/>
         </w:rPr>
+        <w:t xml:space="preserve"> initial</w:t>
+      </w:r>
+      <w:r>
+        <w:rPr>
+          <w:rFonts w:ascii="Cambria-Bold" w:hAnsi="Cambria-Bold" w:cs="Cambria-Bold"/>
+          <w:b/>
+          <w:bCs/>
+          <w:color w:val="4F83BE"/>
+          <w:sz w:val="26"/>
+          <w:szCs w:val="26"/>
+        </w:rPr>
+        <w:t xml:space="preserve"> approach</w:t>
+      </w:r>
+    </w:p>
+    <w:p>
+      <w:pPr>
+        <w:autoSpaceDE w:val="0"/>
+        <w:autoSpaceDN w:val="0"/>
+        <w:adjustRightInd w:val="0"/>
+        <w:spacing w:after="0" w:line="240" w:lineRule="auto"/>
+        <w:rPr>
+          <w:rFonts w:ascii="Calibri" w:hAnsi="Calibri" w:cs="Calibri"/>
+          <w:color w:val="000000"/>
+        </w:rPr>
+      </w:pPr>
+    </w:p>
+    <w:p>
+      <w:pPr>
+        <w:autoSpaceDE w:val="0"/>
+        <w:autoSpaceDN w:val="0"/>
+        <w:adjustRightInd w:val="0"/>
+        <w:spacing w:after="0" w:line="240" w:lineRule="auto"/>
+        <w:rPr>
+          <w:rFonts w:ascii="Calibri" w:hAnsi="Calibri" w:cs="Calibri"/>
+        </w:rPr>
+      </w:pPr>
+      <w:r>
+        <w:rPr>
+          <w:rFonts w:ascii="Calibri" w:hAnsi="Calibri" w:cs="Calibri"/>
+        </w:rPr>
+        <w:t>We will rec</w:t>
+      </w:r>
+      <w:r>
+        <w:rPr>
+          <w:rFonts w:ascii="Calibri" w:hAnsi="Calibri" w:cs="Calibri"/>
+        </w:rPr>
+        <w:t>e</w:t>
+      </w:r>
+      <w:r>
+        <w:rPr>
+          <w:rFonts w:ascii="Calibri" w:hAnsi="Calibri" w:cs="Calibri"/>
+        </w:rPr>
+        <w:t>i</w:t>
+      </w:r>
+      <w:r>
+        <w:rPr>
+          <w:rFonts w:ascii="Calibri" w:hAnsi="Calibri" w:cs="Calibri"/>
+        </w:rPr>
+        <w:t>ve</w:t>
+      </w:r>
+      <w:r>
+        <w:rPr>
+          <w:rFonts w:ascii="Calibri" w:hAnsi="Calibri" w:cs="Calibri"/>
+        </w:rPr>
+        <w:t xml:space="preserve"> data from Eric</w:t>
+      </w:r>
+      <w:r>
+        <w:rPr>
+          <w:rFonts w:ascii="Calibri" w:hAnsi="Calibri" w:cs="Calibri"/>
+        </w:rPr>
+        <w:t>s</w:t>
+      </w:r>
+      <w:r>
+        <w:rPr>
+          <w:rFonts w:ascii="Calibri" w:hAnsi="Calibri" w:cs="Calibri"/>
+        </w:rPr>
+        <w:t>s</w:t>
+      </w:r>
+      <w:r>
+        <w:rPr>
+          <w:rFonts w:ascii="Calibri" w:hAnsi="Calibri" w:cs="Calibri"/>
+        </w:rPr>
+        <w:t>on in form of</w:t>
+      </w:r>
+      <w:r>
+        <w:rPr>
+          <w:rFonts w:ascii="Calibri" w:hAnsi="Calibri" w:cs="Calibri"/>
+        </w:rPr>
+        <w:t xml:space="preserve"> a</w:t>
+      </w:r>
+      <w:r>
+        <w:rPr>
+          <w:rFonts w:ascii="Calibri" w:hAnsi="Calibri" w:cs="Calibri"/>
+        </w:rPr>
+        <w:t xml:space="preserve"> log file</w:t>
+      </w:r>
+      <w:r>
+        <w:rPr>
+          <w:rFonts w:ascii="Calibri" w:hAnsi="Calibri" w:cs="Calibri"/>
+        </w:rPr>
+        <w:t>, on a disk</w:t>
+      </w:r>
+      <w:r>
+        <w:rPr>
+          <w:rFonts w:ascii="Calibri" w:hAnsi="Calibri" w:cs="Calibri"/>
+        </w:rPr>
+        <w:t>. We will analyze t</w:t>
+      </w:r>
+      <w:r>
+        <w:rPr>
+          <w:rFonts w:ascii="Calibri" w:hAnsi="Calibri" w:cs="Calibri"/>
+        </w:rPr>
+        <w:t xml:space="preserve">his data (with the help of </w:t>
+      </w:r>
+      <w:r>
+        <w:rPr>
+          <w:rFonts w:ascii="Calibri" w:hAnsi="Calibri" w:cs="Calibri"/>
+        </w:rPr>
+        <w:t>i.e.</w:t>
+      </w:r>
+      <w:r>
+        <w:rPr>
+          <w:rFonts w:ascii="Calibri" w:hAnsi="Calibri" w:cs="Calibri"/>
+        </w:rPr>
+        <w:t xml:space="preserve"> M</w:t>
+      </w:r>
+      <w:r>
+        <w:rPr>
+          <w:rFonts w:ascii="Calibri" w:hAnsi="Calibri" w:cs="Calibri"/>
+        </w:rPr>
+        <w:t>atlab or some other suitable tool) in the perspective of SNR, (Signal-to-noise ratio), SINR (Signal-to-interference-noise ratio)</w:t>
+      </w:r>
+      <w:r>
+        <w:rPr>
+          <w:rFonts w:ascii="Calibri" w:hAnsi="Calibri" w:cs="Calibri"/>
+        </w:rPr>
+        <w:t xml:space="preserve"> and</w:t>
+      </w:r>
+      <w:r>
+        <w:rPr>
+          <w:rFonts w:ascii="Calibri" w:hAnsi="Calibri" w:cs="Calibri"/>
+        </w:rPr>
+        <w:t xml:space="preserve"> throughput among</w:t>
+      </w:r>
+      <w:r>
+        <w:rPr>
+          <w:rFonts w:ascii="Calibri" w:hAnsi="Calibri" w:cs="Calibri"/>
+        </w:rPr>
+        <w:t>st</w:t>
+      </w:r>
+      <w:r>
+        <w:rPr>
+          <w:rFonts w:ascii="Calibri" w:hAnsi="Calibri" w:cs="Calibri"/>
+        </w:rPr>
+        <w:t xml:space="preserve"> other things to see if the </w:t>
+      </w:r>
+      <w:r>
+        <w:rPr>
+          <w:rFonts w:ascii="Calibri" w:hAnsi="Calibri" w:cs="Calibri"/>
+        </w:rPr>
+        <w:t>algorithms are</w:t>
+      </w:r>
+      <w:r>
+        <w:rPr>
+          <w:rFonts w:ascii="Calibri" w:hAnsi="Calibri" w:cs="Calibri"/>
+        </w:rPr>
+        <w:t xml:space="preserve"> me</w:t>
+      </w:r>
+      <w:r>
+        <w:rPr>
+          <w:rFonts w:ascii="Calibri" w:hAnsi="Calibri" w:cs="Calibri"/>
+        </w:rPr>
+        <w:t>et</w:t>
+      </w:r>
+      <w:r>
+        <w:rPr>
+          <w:rFonts w:ascii="Calibri" w:hAnsi="Calibri" w:cs="Calibri"/>
+        </w:rPr>
+        <w:t>ing</w:t>
+      </w:r>
+      <w:r>
+        <w:rPr>
+          <w:rFonts w:ascii="Calibri" w:hAnsi="Calibri" w:cs="Calibri"/>
+        </w:rPr>
+        <w:t xml:space="preserve"> the requirement of the 3GPP</w:t>
+      </w:r>
+      <w:r>
+        <w:rPr>
+          <w:rFonts w:ascii="Calibri" w:hAnsi="Calibri" w:cs="Calibri"/>
+        </w:rPr>
+        <w:t xml:space="preserve"> standards. We will interview r</w:t>
+      </w:r>
+      <w:r>
+        <w:rPr>
+          <w:rFonts w:ascii="Calibri" w:hAnsi="Calibri" w:cs="Calibri"/>
+        </w:rPr>
+        <w:t xml:space="preserve">elevant employees at Ericsson and ask them what </w:t>
+      </w:r>
+      <w:r>
+        <w:rPr>
+          <w:rFonts w:ascii="Calibri" w:hAnsi="Calibri" w:cs="Calibri"/>
+        </w:rPr>
+        <w:t>the most important task</w:t>
+      </w:r>
+      <w:r>
+        <w:rPr>
+          <w:rFonts w:ascii="Calibri" w:hAnsi="Calibri" w:cs="Calibri"/>
+        </w:rPr>
+        <w:t>s are</w:t>
+      </w:r>
+      <w:r>
+        <w:rPr>
+          <w:rFonts w:ascii="Calibri" w:hAnsi="Calibri" w:cs="Calibri"/>
+        </w:rPr>
+        <w:t xml:space="preserve"> to accomplish, how they will use our work, the purpose etc</w:t>
+      </w:r>
+      <w:r>
+        <w:rPr>
+          <w:rFonts w:ascii="Calibri" w:hAnsi="Calibri" w:cs="Calibri"/>
+        </w:rPr>
+        <w:t xml:space="preserve">. </w:t>
+      </w:r>
+      <w:r>
+        <w:rPr>
+          <w:rFonts w:ascii="Calibri" w:hAnsi="Calibri" w:cs="Calibri"/>
+        </w:rPr>
+        <w:t xml:space="preserve">We will do the interviews in focus group because there </w:t>
+      </w:r>
+      <w:r>
+        <w:rPr>
+          <w:rFonts w:ascii="Calibri" w:hAnsi="Calibri" w:cs="Calibri"/>
+        </w:rPr>
+        <w:t>is</w:t>
+      </w:r>
+      <w:r>
+        <w:rPr>
+          <w:rFonts w:ascii="Calibri" w:hAnsi="Calibri" w:cs="Calibri"/>
+        </w:rPr>
+        <w:t xml:space="preserve"> a lot of knowledge spread out over different </w:t>
+      </w:r>
+      <w:r>
+        <w:rPr>
+          <w:rFonts w:ascii="Calibri" w:hAnsi="Calibri" w:cs="Calibri"/>
+        </w:rPr>
+        <w:t>staff</w:t>
+      </w:r>
+      <w:r>
+        <w:rPr>
+          <w:rFonts w:ascii="Calibri" w:hAnsi="Calibri" w:cs="Calibri"/>
+        </w:rPr>
+        <w:t xml:space="preserve"> at </w:t>
+      </w:r>
+      <w:r>
+        <w:rPr>
+          <w:rFonts w:ascii="Calibri" w:hAnsi="Calibri" w:cs="Calibri"/>
+        </w:rPr>
+        <w:t>E</w:t>
+      </w:r>
+      <w:r>
+        <w:rPr>
+          <w:rFonts w:ascii="Calibri" w:hAnsi="Calibri" w:cs="Calibri"/>
+        </w:rPr>
+        <w:t>ricsson that are involved in the thesis work</w:t>
+      </w:r>
+      <w:r>
+        <w:rPr>
+          <w:rFonts w:ascii="Calibri" w:hAnsi="Calibri" w:cs="Calibri"/>
+        </w:rPr>
+        <w:t xml:space="preserve"> and they also might have different opinions of what</w:t>
+      </w:r>
+      <w:r>
+        <w:rPr>
+          <w:rFonts w:ascii="Calibri" w:hAnsi="Calibri" w:cs="Calibri"/>
+        </w:rPr>
+        <w:t xml:space="preserve"> they think</w:t>
+      </w:r>
+      <w:r>
+        <w:rPr>
+          <w:rFonts w:ascii="Calibri" w:hAnsi="Calibri" w:cs="Calibri"/>
+        </w:rPr>
+        <w:t xml:space="preserve"> we should accomplish. Therefore we believe that this method will be the most effective in the sense that we can both ask them how they want things to be done and also ask about technical difficulties that we might get stuck at</w:t>
+      </w:r>
+      <w:r>
+        <w:rPr>
+          <w:rFonts w:ascii="Calibri" w:hAnsi="Calibri" w:cs="Calibri"/>
+        </w:rPr>
+        <w:t xml:space="preserve">. When the work is done we will compare the </w:t>
+      </w:r>
+      <w:r>
+        <w:rPr>
+          <w:rFonts w:ascii="Calibri" w:hAnsi="Calibri" w:cs="Calibri"/>
+        </w:rPr>
+        <w:t xml:space="preserve">result </w:t>
+      </w:r>
+      <w:r>
+        <w:rPr>
+          <w:rFonts w:ascii="Calibri" w:hAnsi="Calibri" w:cs="Calibri"/>
+        </w:rPr>
+        <w:t>with the 3</w:t>
+      </w:r>
+      <w:r>
+        <w:rPr>
+          <w:rFonts w:ascii="Calibri" w:hAnsi="Calibri" w:cs="Calibri"/>
+        </w:rPr>
+        <w:t xml:space="preserve">GPP </w:t>
+      </w:r>
+      <w:r>
+        <w:rPr>
+          <w:rFonts w:ascii="Calibri" w:hAnsi="Calibri" w:cs="Calibri"/>
+        </w:rPr>
+        <w:t>standard</w:t>
+      </w:r>
+      <w:r>
+        <w:rPr>
+          <w:rFonts w:ascii="Calibri" w:hAnsi="Calibri" w:cs="Calibri"/>
+        </w:rPr>
+        <w:t>.</w:t>
+      </w:r>
+    </w:p>
+    <w:p>
+      <w:pPr>
+        <w:autoSpaceDE w:val="0"/>
+        <w:autoSpaceDN w:val="0"/>
+        <w:adjustRightInd w:val="0"/>
+        <w:spacing w:after="0" w:line="240" w:lineRule="auto"/>
+        <w:rPr>
+          <w:rFonts w:ascii="Calibri" w:hAnsi="Calibri" w:cs="Calibri"/>
+          <w:color w:val="FF0000"/>
+        </w:rPr>
+      </w:pPr>
+    </w:p>
+    <w:p>
+      <w:pPr>
+        <w:autoSpaceDE w:val="0"/>
+        <w:autoSpaceDN w:val="0"/>
+        <w:adjustRightInd w:val="0"/>
+        <w:spacing w:after="0" w:line="240" w:lineRule="auto"/>
+        <w:rPr>
+          <w:rFonts w:ascii="Calibri" w:hAnsi="Calibri" w:cs="Calibri"/>
+          <w:color w:val="000000"/>
+        </w:rPr>
+      </w:pPr>
+      <w:r>
+        <w:rPr>
+          <w:rFonts w:ascii="Cambria-Bold" w:hAnsi="Cambria-Bold" w:cs="Cambria-Bold"/>
+          <w:b/>
+          <w:bCs/>
+          <w:color w:val="4F83BE"/>
+          <w:sz w:val="26"/>
+          <w:szCs w:val="26"/>
+        </w:rPr>
+        <w:t xml:space="preserve">Our </w:t>
+      </w:r>
+      <w:r>
+        <w:rPr>
+          <w:rFonts w:ascii="Cambria-Bold" w:hAnsi="Cambria-Bold" w:cs="Cambria-Bold"/>
+          <w:b/>
+          <w:bCs/>
+          <w:color w:val="4F83BE"/>
+          <w:sz w:val="26"/>
+          <w:szCs w:val="26"/>
+        </w:rPr>
+        <w:t xml:space="preserve">current </w:t>
+      </w:r>
+      <w:r>
+        <w:rPr>
+          <w:rFonts w:ascii="Cambria-Bold" w:hAnsi="Cambria-Bold" w:cs="Cambria-Bold"/>
+          <w:b/>
+          <w:bCs/>
+          <w:color w:val="4F83BE"/>
+          <w:sz w:val="26"/>
+          <w:szCs w:val="26"/>
+        </w:rPr>
+        <w:t>approach</w:t>
+      </w:r>
+      <w:r>
+        <w:rPr>
+          <w:rFonts w:ascii="Cambria-Bold" w:hAnsi="Cambria-Bold" w:cs="Cambria-Bold"/>
+          <w:b/>
+          <w:bCs/>
+          <w:color w:val="4F83BE"/>
+          <w:sz w:val="26"/>
+          <w:szCs w:val="26"/>
+        </w:rPr>
+        <w:t xml:space="preserve"> and tasks we have canceled</w:t>
+      </w:r>
+    </w:p>
+    <w:p>
+      <w:pPr>
+        <w:autoSpaceDE w:val="0"/>
+        <w:autoSpaceDN w:val="0"/>
+        <w:adjustRightInd w:val="0"/>
+        <w:spacing w:after="0" w:line="240" w:lineRule="auto"/>
+        <w:rPr>
+          <w:rFonts w:ascii="Calibri" w:hAnsi="Calibri" w:cs="Calibri"/>
+        </w:rPr>
+      </w:pPr>
+      <w:r>
+        <w:rPr>
+          <w:rFonts w:ascii="Calibri" w:hAnsi="Calibri" w:cs="Calibri"/>
+        </w:rPr>
+        <w:t xml:space="preserve">Our approach was in the beginning to receive the data as a </w:t>
+      </w:r>
+      <w:r>
+        <w:rPr>
+          <w:rFonts w:ascii="Calibri" w:hAnsi="Calibri" w:cs="Calibri"/>
+        </w:rPr>
+        <w:t>log file</w:t>
+      </w:r>
+      <w:r>
+        <w:rPr>
+          <w:rFonts w:ascii="Calibri" w:hAnsi="Calibri" w:cs="Calibri"/>
+        </w:rPr>
+        <w:t xml:space="preserve"> were the data was decoded and presented in a readable way. This was unfortunately </w:t>
+      </w:r>
+      <w:r>
+        <w:rPr>
+          <w:rFonts w:ascii="Calibri" w:hAnsi="Calibri" w:cs="Calibri"/>
+        </w:rPr>
+        <w:t>impossible,</w:t>
+      </w:r>
+      <w:r>
+        <w:rPr>
+          <w:rFonts w:ascii="Calibri" w:hAnsi="Calibri" w:cs="Calibri"/>
+        </w:rPr>
+        <w:t xml:space="preserve"> we could only extract data as a raw file</w:t>
+      </w:r>
+      <w:r>
+        <w:rPr>
+          <w:rFonts w:ascii="Calibri" w:hAnsi="Calibri" w:cs="Calibri"/>
+        </w:rPr>
+        <w:t xml:space="preserve"> from the enodeB</w:t>
+      </w:r>
+      <w:r>
+        <w:rPr>
+          <w:rFonts w:ascii="Calibri" w:hAnsi="Calibri" w:cs="Calibri"/>
+        </w:rPr>
+        <w:t>.</w:t>
+      </w:r>
+      <w:r>
+        <w:rPr>
+          <w:rFonts w:ascii="Calibri" w:hAnsi="Calibri" w:cs="Calibri"/>
+        </w:rPr>
+        <w:t xml:space="preserve"> </w:t>
+      </w:r>
+      <w:r>
+        <w:rPr>
+          <w:rFonts w:ascii="Calibri" w:hAnsi="Calibri" w:cs="Calibri"/>
+        </w:rPr>
+        <w:t>S</w:t>
+      </w:r>
+      <w:r>
+        <w:rPr>
+          <w:rFonts w:ascii="Calibri" w:hAnsi="Calibri" w:cs="Calibri"/>
+        </w:rPr>
+        <w:t xml:space="preserve">o our new approach was to make an extension to a plugin to an already existing tool </w:t>
+      </w:r>
+      <w:r>
+        <w:rPr>
+          <w:rFonts w:ascii="Calibri" w:hAnsi="Calibri" w:cs="Calibri"/>
+        </w:rPr>
+        <w:t xml:space="preserve">at Ericsson </w:t>
+      </w:r>
+      <w:r>
+        <w:rPr>
+          <w:rFonts w:ascii="Calibri" w:hAnsi="Calibri" w:cs="Calibri"/>
+        </w:rPr>
+        <w:t>that is used for testing</w:t>
+      </w:r>
+      <w:r>
+        <w:rPr>
+          <w:rFonts w:ascii="Calibri" w:hAnsi="Calibri" w:cs="Calibri"/>
+        </w:rPr>
+        <w:t>.</w:t>
+      </w:r>
+      <w:r>
+        <w:rPr>
+          <w:rFonts w:ascii="Calibri" w:hAnsi="Calibri" w:cs="Calibri"/>
+        </w:rPr>
+        <w:t xml:space="preserve"> </w:t>
+      </w:r>
+      <w:r>
+        <w:rPr>
+          <w:rFonts w:ascii="Calibri" w:hAnsi="Calibri" w:cs="Calibri"/>
+        </w:rPr>
+        <w:t xml:space="preserve">This also led to that we didn’t choose MATLAB to develop our tool in. </w:t>
+      </w:r>
+      <w:r>
+        <w:rPr>
+          <w:rFonts w:ascii="Calibri" w:hAnsi="Calibri" w:cs="Calibri"/>
+        </w:rPr>
+        <w:t>T</w:t>
+      </w:r>
+      <w:r>
+        <w:rPr>
+          <w:rFonts w:ascii="Calibri" w:hAnsi="Calibri" w:cs="Calibri"/>
+        </w:rPr>
+        <w:t xml:space="preserve">he plugin is used for decoding the raw file to readable data. </w:t>
+      </w:r>
+      <w:r>
+        <w:rPr>
+          <w:rFonts w:ascii="Calibri" w:hAnsi="Calibri" w:cs="Calibri"/>
+        </w:rPr>
+        <w:t xml:space="preserve">The reason why we didn’t do our own plugin in the testing tool is because we felt it would take a lot of time and work to decode the raw file and store it in a readable way. We also planned to </w:t>
+      </w:r>
+      <w:r>
+        <w:rPr>
+          <w:rFonts w:ascii="Calibri" w:hAnsi="Calibri" w:cs="Calibri"/>
+        </w:rPr>
+        <w:t xml:space="preserve">make an analysation for the purpose to show that we were able to make an analysation with our tool. Our initial plan was to look at which MCS’s are used at different SINR value (see </w:t>
+      </w:r>
+      <w:r>
+        <w:rPr>
+          <w:rFonts w:ascii="Calibri" w:hAnsi="Calibri" w:cs="Calibri"/>
+        </w:rPr>
+        <w:t>thesis</w:t>
+      </w:r>
+      <w:r>
+        <w:rPr>
+          <w:rFonts w:ascii="Calibri" w:hAnsi="Calibri" w:cs="Calibri"/>
+        </w:rPr>
+        <w:t xml:space="preserve"> report). But we got stuck at that we couldn’t hard code the MCS in the enodeB, so we skipped that analysis. </w:t>
+      </w:r>
+    </w:p>
+    <w:p>
+      <w:pPr>
+        <w:autoSpaceDE w:val="0"/>
+        <w:autoSpaceDN w:val="0"/>
+        <w:adjustRightInd w:val="0"/>
+        <w:spacing w:after="0" w:line="240" w:lineRule="auto"/>
+        <w:rPr>
+          <w:rFonts w:ascii="Calibri" w:hAnsi="Calibri" w:cs="Calibri"/>
+        </w:rPr>
+      </w:pPr>
+    </w:p>
+    <w:p>
+      <w:pPr>
+        <w:autoSpaceDE w:val="0"/>
+        <w:autoSpaceDN w:val="0"/>
+        <w:adjustRightInd w:val="0"/>
+        <w:spacing w:after="0" w:line="240" w:lineRule="auto"/>
+        <w:rPr>
+          <w:rFonts w:ascii="Calibri" w:hAnsi="Calibri" w:cs="Calibri"/>
+        </w:rPr>
+      </w:pPr>
+      <w:r>
+        <w:rPr>
+          <w:rFonts w:ascii="Calibri" w:hAnsi="Calibri" w:cs="Calibri"/>
+        </w:rPr>
+        <w:t>Our current analysis plan is to look at the BLER target in the LTE system. The current target is at 10% and it is believed that this is the best target. What we want to see is how the throughput is behaving if you switch this value. So we will run different simulations</w:t>
+      </w:r>
+      <w:r>
+        <w:rPr>
+          <w:rFonts w:ascii="Calibri" w:hAnsi="Calibri" w:cs="Calibri"/>
+        </w:rPr>
+        <w:t xml:space="preserve"> with different BLER target</w:t>
+      </w:r>
+      <w:r>
+        <w:rPr>
+          <w:rFonts w:ascii="Calibri" w:hAnsi="Calibri" w:cs="Calibri"/>
+        </w:rPr>
+        <w:t xml:space="preserve">, plot the data in the same graph and </w:t>
+      </w:r>
+      <w:r>
+        <w:rPr>
+          <w:rFonts w:ascii="Calibri" w:hAnsi="Calibri" w:cs="Calibri"/>
+        </w:rPr>
+        <w:t xml:space="preserve">compare them to each other. Since it might be quite difficult to separate the curves, (since the might be close to each other) and see which one </w:t>
+      </w:r>
+      <w:r>
+        <w:rPr>
+          <w:rFonts w:ascii="Calibri" w:hAnsi="Calibri" w:cs="Calibri"/>
+        </w:rPr>
+        <w:t>is</w:t>
+      </w:r>
+      <w:r>
+        <w:rPr>
+          <w:rFonts w:ascii="Calibri" w:hAnsi="Calibri" w:cs="Calibri"/>
+        </w:rPr>
+        <w:t xml:space="preserve"> the best</w:t>
+      </w:r>
+      <w:r>
+        <w:rPr>
+          <w:rFonts w:ascii="Calibri" w:hAnsi="Calibri" w:cs="Calibri"/>
+        </w:rPr>
+        <w:t xml:space="preserve"> (optimal)</w:t>
+      </w:r>
+      <w:r>
+        <w:rPr>
+          <w:rFonts w:ascii="Calibri" w:hAnsi="Calibri" w:cs="Calibri"/>
+        </w:rPr>
+        <w:t>.</w:t>
+      </w:r>
+      <w:r>
+        <w:rPr>
+          <w:rFonts w:ascii="Calibri" w:hAnsi="Calibri" w:cs="Calibri"/>
+        </w:rPr>
+        <w:t xml:space="preserve"> </w:t>
+      </w:r>
+      <w:r>
+        <w:rPr>
+          <w:rFonts w:ascii="Calibri" w:hAnsi="Calibri" w:cs="Calibri"/>
+        </w:rPr>
+        <w:t>W</w:t>
+      </w:r>
+      <w:r>
+        <w:rPr>
+          <w:rFonts w:ascii="Calibri" w:hAnsi="Calibri" w:cs="Calibri"/>
+        </w:rPr>
+        <w:t>e also plan to build an automatic analyser in our tool that will calculate plotted data</w:t>
+      </w:r>
+      <w:r>
+        <w:rPr>
+          <w:rFonts w:ascii="Calibri" w:hAnsi="Calibri" w:cs="Calibri"/>
+        </w:rPr>
+        <w:t xml:space="preserve"> to see which BLER target is</w:t>
+      </w:r>
+      <w:r>
+        <w:rPr>
+          <w:rFonts w:ascii="Calibri" w:hAnsi="Calibri" w:cs="Calibri"/>
+        </w:rPr>
+        <w:t xml:space="preserve"> the optimal in a throughput sense</w:t>
+      </w:r>
+      <w:r>
+        <w:rPr>
+          <w:rFonts w:ascii="Calibri" w:hAnsi="Calibri" w:cs="Calibri"/>
+        </w:rPr>
+        <w:t xml:space="preserve">. </w:t>
+      </w:r>
+    </w:p>
+    <w:p>
+      <w:pPr>
+        <w:autoSpaceDE w:val="0"/>
+        <w:autoSpaceDN w:val="0"/>
+        <w:adjustRightInd w:val="0"/>
+        <w:spacing w:after="0" w:line="240" w:lineRule="auto"/>
+        <w:rPr>
+          <w:rFonts w:ascii="Calibri" w:hAnsi="Calibri" w:cs="Calibri"/>
+        </w:rPr>
+      </w:pPr>
+    </w:p>
+    <w:p>
+      <w:pPr>
+        <w:autoSpaceDE w:val="0"/>
+        <w:autoSpaceDN w:val="0"/>
+        <w:adjustRightInd w:val="0"/>
+        <w:spacing w:after="0" w:line="240" w:lineRule="auto"/>
+        <w:rPr>
+          <w:rFonts w:ascii="Calibri" w:hAnsi="Calibri" w:cs="Calibri"/>
+        </w:rPr>
+      </w:pPr>
+      <w:r>
+        <w:rPr>
+          <w:rFonts w:ascii="Calibri" w:hAnsi="Calibri" w:cs="Calibri"/>
+        </w:rPr>
+        <w:t>If we have time we will try to make our tool to work in real time. It can take some time to store data as raw file, decode the file and plot the data. It would go faster to show it in real time. There is functionality in the test tool</w:t>
+      </w:r>
+      <w:r>
+        <w:rPr>
+          <w:rFonts w:ascii="Calibri" w:hAnsi="Calibri" w:cs="Calibri"/>
+        </w:rPr>
+        <w:t xml:space="preserve"> that we make our </w:t>
+      </w:r>
+      <w:r>
+        <w:rPr>
+          <w:rFonts w:ascii="Calibri" w:hAnsi="Calibri" w:cs="Calibri"/>
+        </w:rPr>
+        <w:t>tool</w:t>
+      </w:r>
+      <w:r>
+        <w:rPr>
+          <w:rFonts w:ascii="Calibri" w:hAnsi="Calibri" w:cs="Calibri"/>
+        </w:rPr>
+        <w:t xml:space="preserve"> in</w:t>
+      </w:r>
+      <w:r>
+        <w:rPr>
+          <w:rFonts w:ascii="Calibri" w:hAnsi="Calibri" w:cs="Calibri"/>
+        </w:rPr>
+        <w:t xml:space="preserve"> </w:t>
+      </w:r>
+      <w:r>
+        <w:rPr>
+          <w:rFonts w:ascii="Calibri" w:hAnsi="Calibri" w:cs="Calibri"/>
+        </w:rPr>
+        <w:t>to look at data in real time</w:t>
+      </w:r>
+      <w:r>
+        <w:rPr>
+          <w:rFonts w:ascii="Calibri" w:hAnsi="Calibri" w:cs="Calibri"/>
+        </w:rPr>
+        <w:t>. So this is something we could possible do</w:t>
+      </w:r>
+      <w:r>
+        <w:rPr>
+          <w:rFonts w:ascii="Calibri" w:hAnsi="Calibri" w:cs="Calibri"/>
+        </w:rPr>
+        <w:t xml:space="preserve">. </w:t>
+      </w:r>
+      <w:r>
+        <w:rPr>
+          <w:rFonts w:ascii="Calibri" w:hAnsi="Calibri" w:cs="Calibri"/>
+        </w:rPr>
+        <w:t>But this</w:t>
+      </w:r>
+      <w:r>
+        <w:rPr>
+          <w:rFonts w:ascii="Calibri" w:hAnsi="Calibri" w:cs="Calibri"/>
+        </w:rPr>
+        <w:t xml:space="preserve"> we will only start working on if we feel that we are done with our current task</w:t>
+      </w:r>
+      <w:r>
+        <w:rPr>
+          <w:rFonts w:ascii="Calibri" w:hAnsi="Calibri" w:cs="Calibri"/>
+        </w:rPr>
+        <w:t>s, since we believe that it might be quite difficult to complete</w:t>
+      </w:r>
+      <w:r>
+        <w:rPr>
+          <w:rFonts w:ascii="Calibri" w:hAnsi="Calibri" w:cs="Calibri"/>
+        </w:rPr>
+        <w:t>.</w:t>
+      </w:r>
+    </w:p>
+    <w:p>
+      <w:pPr>
+        <w:autoSpaceDE w:val="0"/>
+        <w:autoSpaceDN w:val="0"/>
+        <w:adjustRightInd w:val="0"/>
+        <w:spacing w:after="0" w:line="240" w:lineRule="auto"/>
+        <w:rPr>
+          <w:rFonts w:ascii="Calibri" w:hAnsi="Calibri" w:cs="Calibri"/>
+          <w:color w:val="FF0000"/>
+        </w:rPr>
+      </w:pPr>
+    </w:p>
+    <w:p>
+      <w:pPr>
+        <w:autoSpaceDE w:val="0"/>
+        <w:autoSpaceDN w:val="0"/>
+        <w:adjustRightInd w:val="0"/>
+        <w:spacing w:after="0" w:line="240" w:lineRule="auto"/>
+        <w:rPr>
+          <w:rFonts w:ascii="Calibri" w:hAnsi="Calibri" w:cs="Calibri"/>
+          <w:color w:val="000000"/>
+        </w:rPr>
+      </w:pPr>
+    </w:p>
+    <w:p>
+      <w:pPr>
+        <w:autoSpaceDE w:val="0"/>
+        <w:autoSpaceDN w:val="0"/>
+        <w:adjustRightInd w:val="0"/>
+        <w:spacing w:after="0" w:line="240" w:lineRule="auto"/>
+        <w:rPr>
+          <w:rFonts w:ascii="Calibri" w:hAnsi="Calibri" w:cs="Calibri"/>
+          <w:color w:val="000000"/>
+        </w:rPr>
+      </w:pPr>
+      <w:bookmarkStart w:id="0" w:name="_GoBack"/>
+      <w:bookmarkEnd w:id="0"/>
+    </w:p>
+    <w:p>
+      <w:pPr>
+        <w:autoSpaceDE w:val="0"/>
+        <w:autoSpaceDN w:val="0"/>
+        <w:adjustRightInd w:val="0"/>
+        <w:spacing w:after="0" w:line="240" w:lineRule="auto"/>
+        <w:rPr>
+          <w:rFonts w:ascii="Calibri" w:hAnsi="Calibri" w:cs="Calibri"/>
+          <w:color w:val="000000"/>
+        </w:rPr>
+      </w:pPr>
+      <w:r>
+        <w:rPr>
+          <w:rFonts w:ascii="Cambria-Bold" w:hAnsi="Cambria-Bold" w:cs="Cambria-Bold"/>
+          <w:b/>
+          <w:bCs/>
+          <w:color w:val="4F83BE"/>
+          <w:sz w:val="26"/>
+          <w:szCs w:val="26"/>
+        </w:rPr>
+        <w:lastRenderedPageBreak/>
         <w:t>Literature</w:t>
       </w:r>
       <w:r>
@@ -1863,23 +2315,7 @@
           <w:rFonts w:ascii="Calibri" w:hAnsi="Calibri" w:cs="Calibri"/>
           <w:color w:val="000000"/>
         </w:rPr>
-        <w:t xml:space="preserve">p/downlink, Link Adaptation, SINR, SNR, QAM, </w:t>
-      </w:r>
-      <w:proofErr w:type="spellStart"/>
-      <w:r>
-        <w:rPr>
-          <w:rFonts w:ascii="Calibri" w:hAnsi="Calibri" w:cs="Calibri"/>
-          <w:color w:val="000000"/>
-        </w:rPr>
-        <w:t>eNodeB</w:t>
-      </w:r>
-      <w:proofErr w:type="spellEnd"/>
-      <w:r>
-        <w:rPr>
-          <w:rFonts w:ascii="Calibri" w:hAnsi="Calibri" w:cs="Calibri"/>
-          <w:color w:val="000000"/>
-        </w:rPr>
-        <w:t xml:space="preserve">, Channel Layers,  CQI, Throughput, FDD, TDD, Scheduling, </w:t>
+        <w:t xml:space="preserve">p/downlink, Link Adaptation, SINR, SNR, QAM, eNodeB, Channel Layers,  CQI, Throughput, FDD, TDD, Scheduling, </w:t>
       </w:r>
       <w:r>
         <w:rPr>
@@ -1971,15 +2407,7 @@
           <w:rFonts w:ascii="Calibri" w:hAnsi="Calibri" w:cs="Calibri"/>
           <w:color w:val="000000"/>
         </w:rPr>
-        <w:t xml:space="preserve"> 36.300-C20, Part V, p. 42-53. This section describes </w:t>
-      </w:r>
-      <w:r>
-        <w:rPr>
-          <w:rFonts w:ascii="Calibri" w:hAnsi="Calibri" w:cs="Calibri"/>
-          <w:color w:val="000000"/>
-        </w:rPr>
-        <w:lastRenderedPageBreak/>
-        <w:t>the HARQ and LA algorithm</w:t>
+        <w:t xml:space="preserve"> 36.300-C20, Part V, p. 42-53. This section describes the HARQ and LA algorithm</w:t>
       </w:r>
       <w:r>
         <w:rPr>
@@ -2255,7 +2683,6 @@
           <w:color w:val="000000"/>
         </w:rPr>
       </w:pPr>
-      <w:proofErr w:type="gramStart"/>
       <w:r>
         <w:rPr>
           <w:rFonts w:ascii="Calibri" w:hAnsi="Calibri" w:cs="Calibri"/>
@@ -2310,15 +2737,7 @@
           <w:rFonts w:ascii="Calibri" w:hAnsi="Calibri" w:cs="Calibri"/>
           <w:color w:val="000000"/>
         </w:rPr>
-        <w:t>.</w:t>
-      </w:r>
-      <w:proofErr w:type="gramEnd"/>
-      <w:r>
-        <w:rPr>
-          <w:rFonts w:ascii="Calibri" w:hAnsi="Calibri" w:cs="Calibri"/>
-          <w:color w:val="000000"/>
-        </w:rPr>
-        <w:t xml:space="preserve"> This will be handed out by involved test engineers at Ericsson.</w:t>
+        <w:t>. This will be handed out by involved test engineers at Ericsson.</w:t>
       </w:r>
     </w:p>
     <w:p>
@@ -2405,29 +2824,7 @@
           <w:rPr>
             <w:rStyle w:val="Hyperlink"/>
           </w:rPr>
-          <w:t xml:space="preserve">IEEE </w:t>
-        </w:r>
-        <w:proofErr w:type="spellStart"/>
-        <w:proofErr w:type="gramStart"/>
-        <w:r>
-          <w:rPr>
-            <w:rStyle w:val="Hyperlink"/>
-          </w:rPr>
-          <w:t>Xplore</w:t>
-        </w:r>
-        <w:proofErr w:type="spellEnd"/>
-        <w:r>
-          <w:rPr>
-            <w:rStyle w:val="Hyperlink"/>
-          </w:rPr>
-          <w:t xml:space="preserve"> :</w:t>
-        </w:r>
-        <w:proofErr w:type="gramEnd"/>
-        <w:r>
-          <w:rPr>
-            <w:rStyle w:val="Hyperlink"/>
-          </w:rPr>
-          <w:t xml:space="preserve"> digital library</w:t>
+          <w:t>IEEE Xplore : digital library</w:t>
         </w:r>
       </w:hyperlink>
       <w:r>
@@ -2522,39 +2919,7 @@
           <w:rFonts w:ascii="Calibri" w:hAnsi="Calibri" w:cs="Calibri"/>
           <w:color w:val="000000"/>
         </w:rPr>
-        <w:t xml:space="preserve"> , to learn about the efficiency of </w:t>
-      </w:r>
-      <w:proofErr w:type="spellStart"/>
-      <w:r>
-        <w:rPr>
-          <w:rFonts w:ascii="Calibri" w:hAnsi="Calibri" w:cs="Calibri"/>
-          <w:color w:val="000000"/>
-        </w:rPr>
-        <w:t>harq</w:t>
-      </w:r>
-      <w:proofErr w:type="spellEnd"/>
-      <w:r>
-        <w:rPr>
-          <w:rFonts w:ascii="Calibri" w:hAnsi="Calibri" w:cs="Calibri"/>
-          <w:color w:val="000000"/>
-        </w:rPr>
-        <w:t xml:space="preserve"> </w:t>
-      </w:r>
-      <w:proofErr w:type="spellStart"/>
-      <w:r>
-        <w:rPr>
-          <w:rFonts w:ascii="Calibri" w:hAnsi="Calibri" w:cs="Calibri"/>
-          <w:color w:val="000000"/>
-        </w:rPr>
-        <w:t>algortihms</w:t>
-      </w:r>
-      <w:proofErr w:type="spellEnd"/>
-      <w:r>
-        <w:rPr>
-          <w:rFonts w:ascii="Calibri" w:hAnsi="Calibri" w:cs="Calibri"/>
-          <w:color w:val="000000"/>
-        </w:rPr>
-        <w:t>.</w:t>
+        <w:t xml:space="preserve"> , to learn about the efficiency of harq algortihms.</w:t>
       </w:r>
     </w:p>
     <w:p>
@@ -2660,39 +3025,7 @@
           <w:rFonts w:ascii="Calibri" w:hAnsi="Calibri" w:cs="Calibri"/>
           <w:color w:val="000000"/>
         </w:rPr>
-        <w:t xml:space="preserve">, to learn about the efficiency of </w:t>
-      </w:r>
-      <w:proofErr w:type="spellStart"/>
-      <w:r>
-        <w:rPr>
-          <w:rFonts w:ascii="Calibri" w:hAnsi="Calibri" w:cs="Calibri"/>
-          <w:color w:val="000000"/>
-        </w:rPr>
-        <w:t>harq</w:t>
-      </w:r>
-      <w:proofErr w:type="spellEnd"/>
-      <w:r>
-        <w:rPr>
-          <w:rFonts w:ascii="Calibri" w:hAnsi="Calibri" w:cs="Calibri"/>
-          <w:color w:val="000000"/>
-        </w:rPr>
-        <w:t xml:space="preserve"> </w:t>
-      </w:r>
-      <w:proofErr w:type="spellStart"/>
-      <w:r>
-        <w:rPr>
-          <w:rFonts w:ascii="Calibri" w:hAnsi="Calibri" w:cs="Calibri"/>
-          <w:color w:val="000000"/>
-        </w:rPr>
-        <w:t>algortihms</w:t>
-      </w:r>
-      <w:proofErr w:type="spellEnd"/>
-      <w:r>
-        <w:rPr>
-          <w:rFonts w:ascii="Calibri" w:hAnsi="Calibri" w:cs="Calibri"/>
-          <w:color w:val="000000"/>
-        </w:rPr>
-        <w:t>.</w:t>
+        <w:t>, to learn about the efficiency of harq algortihms.</w:t>
       </w:r>
     </w:p>
     <w:p>
@@ -2762,27 +3095,8 @@
           <w:sz w:val="20"/>
           <w:szCs w:val="20"/>
         </w:rPr>
-        <w:t xml:space="preserve">Zane K. </w:t>
-      </w:r>
-      <w:proofErr w:type="spellStart"/>
-      <w:r>
-        <w:rPr>
-          <w:rFonts w:ascii="Segoe UI" w:eastAsia="Times New Roman" w:hAnsi="Segoe UI" w:cs="Segoe UI"/>
-          <w:color w:val="000000"/>
-          <w:sz w:val="20"/>
-          <w:szCs w:val="20"/>
-        </w:rPr>
-        <w:t>Quible</w:t>
-      </w:r>
-      <w:proofErr w:type="spellEnd"/>
-      <w:r>
-        <w:rPr>
-          <w:rFonts w:ascii="Segoe UI" w:eastAsia="Times New Roman" w:hAnsi="Segoe UI" w:cs="Segoe UI"/>
-          <w:color w:val="000000"/>
-          <w:sz w:val="20"/>
-          <w:szCs w:val="20"/>
-        </w:rPr>
-        <w:t>, A Focus on Focus Groups, Stillwater, Oklahoma State University, 1998.</w:t>
+        <w:lastRenderedPageBreak/>
+        <w:t>Zane K. Quible, A Focus on Focus Groups, Stillwater, Oklahoma State University, 1998.</w:t>
       </w:r>
     </w:p>
     <w:p>
@@ -2995,49 +3309,32 @@
           <w:rFonts w:ascii="Calibri" w:hAnsi="Calibri" w:cs="Calibri"/>
           <w:color w:val="000000"/>
         </w:rPr>
-        <w:t xml:space="preserve">transmission between UE and </w:t>
-      </w:r>
-      <w:proofErr w:type="spellStart"/>
-      <w:r>
-        <w:rPr>
-          <w:rFonts w:ascii="Calibri" w:hAnsi="Calibri" w:cs="Calibri"/>
-          <w:color w:val="000000"/>
-        </w:rPr>
-        <w:t>eN</w:t>
-      </w:r>
-      <w:r>
-        <w:rPr>
-          <w:rFonts w:ascii="Calibri" w:hAnsi="Calibri" w:cs="Calibri"/>
-          <w:color w:val="000000"/>
-        </w:rPr>
-        <w:t>B</w:t>
-      </w:r>
-      <w:proofErr w:type="spellEnd"/>
-      <w:r>
-        <w:rPr>
-          <w:rFonts w:ascii="Calibri" w:hAnsi="Calibri" w:cs="Calibri"/>
-          <w:color w:val="000000"/>
-        </w:rPr>
-        <w:t>).</w:t>
-      </w:r>
-    </w:p>
-    <w:p>
-      <w:pPr>
-        <w:autoSpaceDE w:val="0"/>
-        <w:autoSpaceDN w:val="0"/>
-        <w:adjustRightInd w:val="0"/>
-        <w:spacing w:after="0" w:line="240" w:lineRule="auto"/>
-        <w:rPr>
-          <w:rFonts w:ascii="Calibri" w:hAnsi="Calibri" w:cs="Calibri"/>
-          <w:color w:val="000000"/>
-        </w:rPr>
-      </w:pPr>
-      <w:r>
-        <w:rPr>
-          <w:rFonts w:ascii="Calibri" w:hAnsi="Calibri" w:cs="Calibri"/>
-          <w:color w:val="000000"/>
-        </w:rPr>
-        <w:lastRenderedPageBreak/>
+        <w:t>transmission between UE and eN</w:t>
+      </w:r>
+      <w:r>
+        <w:rPr>
+          <w:rFonts w:ascii="Calibri" w:hAnsi="Calibri" w:cs="Calibri"/>
+          <w:color w:val="000000"/>
+        </w:rPr>
+        <w:t>B).</w:t>
+      </w:r>
+    </w:p>
+    <w:p>
+      <w:pPr>
+        <w:autoSpaceDE w:val="0"/>
+        <w:autoSpaceDN w:val="0"/>
+        <w:adjustRightInd w:val="0"/>
+        <w:spacing w:after="0" w:line="240" w:lineRule="auto"/>
+        <w:rPr>
+          <w:rFonts w:ascii="Calibri" w:hAnsi="Calibri" w:cs="Calibri"/>
+          <w:color w:val="000000"/>
+        </w:rPr>
+      </w:pPr>
+      <w:r>
+        <w:rPr>
+          <w:rFonts w:ascii="Calibri" w:hAnsi="Calibri" w:cs="Calibri"/>
+          <w:color w:val="000000"/>
+        </w:rPr>
         <w:t>It will also give</w:t>
       </w:r>
       <w:r>
@@ -3212,23 +3509,7 @@
           <w:rFonts w:ascii="Calibri" w:hAnsi="Calibri" w:cs="Calibri"/>
           <w:color w:val="000000"/>
         </w:rPr>
-        <w:t xml:space="preserve">By the end of the halftime report we expect to have a not complete (but mostly </w:t>
-      </w:r>
-      <w:proofErr w:type="gramStart"/>
-      <w:r>
-        <w:rPr>
-          <w:rFonts w:ascii="Calibri" w:hAnsi="Calibri" w:cs="Calibri"/>
-          <w:color w:val="000000"/>
-        </w:rPr>
-        <w:t>working )</w:t>
-      </w:r>
-      <w:proofErr w:type="gramEnd"/>
-      <w:r>
-        <w:rPr>
-          <w:rFonts w:ascii="Calibri" w:hAnsi="Calibri" w:cs="Calibri"/>
-          <w:color w:val="000000"/>
-        </w:rPr>
-        <w:t xml:space="preserve"> analyzer tool. We expect to have deep knowledge about mostly all LTE knowledge that is useful to us in our project. </w:t>
+        <w:t xml:space="preserve">By the end of the halftime report we expect to have a not complete (but mostly working ) analyzer tool. We expect to have deep knowledge about mostly all LTE knowledge that is useful to us in our project. </w:t>
       </w:r>
     </w:p>
     <w:p>
@@ -3347,55 +3628,10 @@
         <w:footnoteRef/>
       </w:r>
       <w:r>
-        <w:t xml:space="preserve"> </w:t>
-      </w:r>
-      <w:r>
-        <w:t>Downlink Link Adaptatio</w:t>
+        <w:t xml:space="preserve"> Downlink Link Adaptatio</w:t>
       </w:r>
       <w:r>
         <w:t>n Analysis - LTE Verizon Testbed.doc</w:t>
-      </w:r>
-    </w:p>
-    <w:p>
-      <w:pPr>
-        <w:pStyle w:val="FootnoteText"/>
-        <w:rPr>
-          <w:lang w:val="sv-SE"/>
-        </w:rPr>
-      </w:pPr>
-    </w:p>
-  </w:footnote>
-  <w:footnote w:id="2">
-    <w:p>
-      <w:pPr>
-        <w:pStyle w:val="Footer"/>
-      </w:pPr>
-    </w:p>
-    <w:p>
-      <w:pPr>
-        <w:pStyle w:val="FootnoteText"/>
-        <w:rPr>
-          <w:lang w:val="sv-SE"/>
-        </w:rPr>
-      </w:pPr>
-    </w:p>
-  </w:footnote>
-  <w:footnote w:id="3">
-    <w:p>
-      <w:pPr>
-        <w:pStyle w:val="Footer"/>
-      </w:pPr>
-      <w:r>
-        <w:rPr>
-          <w:rStyle w:val="FootnoteReference"/>
-        </w:rPr>
-        <w:footnoteRef/>
-      </w:r>
-      <w:r>
-        <w:t xml:space="preserve"> </w:t>
-      </w:r>
-      <w:r>
-        <w:t>Downlink Link Adaptation Analysis - LTE Verizon Testbed.doc</w:t>
       </w:r>
     </w:p>
     <w:p>
@@ -3417,13 +3653,8 @@
       <w:pStyle w:val="Header"/>
     </w:pPr>
     <w:r>
-      <w:t xml:space="preserve">Authors: Razmus Lindgren, Paul </w:t>
+      <w:t>Authors: Razmus Lindgren, Paul Nedstrand</w:t>
     </w:r>
-    <w:proofErr w:type="spellStart"/>
-    <w:r>
-      <w:t>Nedstrand</w:t>
-    </w:r>
-    <w:proofErr w:type="spellEnd"/>
     <w:r>
       <w:ptab w:relativeTo="margin" w:alignment="center" w:leader="none"/>
     </w:r>
@@ -3434,7 +3665,16 @@
       <w:t>Date: 2014-</w:t>
     </w:r>
     <w:r>
-      <w:t>10-03</w:t>
+      <w:t>1</w:t>
+    </w:r>
+    <w:r>
+      <w:t>2</w:t>
+    </w:r>
+    <w:r>
+      <w:t>-0</w:t>
+    </w:r>
+    <w:r>
+      <w:t>4</w:t>
     </w:r>
   </w:p>
 </w:hdr>
@@ -4726,7 +4966,7 @@
 </file>
 
 <file path=customXml/itemProps1.xml><?xml version="1.0" encoding="utf-8"?>
-<ds:datastoreItem xmlns:ds="http://schemas.openxmlformats.org/officeDocument/2006/customXml" ds:itemID="{8FA88010-48C0-48AC-988E-8C14E80FD2D4}">
+<ds:datastoreItem xmlns:ds="http://schemas.openxmlformats.org/officeDocument/2006/customXml" ds:itemID="{E0C7E80C-1F77-467D-975B-040BB9CA007D}">
   <ds:schemaRefs>
     <ds:schemaRef ds:uri="http://schemas.openxmlformats.org/officeDocument/2006/bibliography"/>
   </ds:schemaRefs>

</xml_diff>